<commit_message>
Re-check calculations, add some text and questions
</commit_message>
<xml_diff>
--- a/report/hu_artefacts_report.docx
+++ b/report/hu_artefacts_report.docx
@@ -59,13 +59,13 @@
         <w:pStyle w:val="Date"/>
       </w:pPr>
       <w:r>
-        <w:t xml:space="preserve">08</w:t>
+        <w:t xml:space="preserve">26</w:t>
       </w:r>
       <w:r>
         <w:t xml:space="preserve"> </w:t>
       </w:r>
       <w:r>
-        <w:t xml:space="preserve">August,</w:t>
+        <w:t xml:space="preserve">September,</w:t>
       </w:r>
       <w:r>
         <w:t xml:space="preserve"> </w:t>
@@ -89,15 +89,346 @@
         <w:pStyle w:val="FirstParagraph"/>
       </w:pPr>
       <w:r>
-        <w:t xml:space="preserve">A total of 172 cores, 1291 flakes, 1100 retouched pieces and 768 pieces of debris were identified. Guanyindong site is located in Guizhou.</w:t>
-      </w:r>
-    </w:p>
+        <w:t xml:space="preserve">Introduction of paleolithc research in south Asia (or China).</w:t>
+      </w:r>
+    </w:p>
+    <w:p>
+      <w:pPr>
+        <w:pStyle w:val="BodyText"/>
+      </w:pPr>
+      <w:r>
+        <w:t xml:space="preserve">to cite:</w:t>
+      </w:r>
+      <w:r>
+        <w:t xml:space="preserve"> </w:t>
+      </w:r>
+      <w:r>
+        <w:t xml:space="preserve">(Yang et al. 2016; Kato, n.d.; Li et al. 2016)</w:t>
+      </w:r>
+    </w:p>
+    <w:p>
+      <w:pPr>
+        <w:pStyle w:val="BodyText"/>
+      </w:pPr>
+      <w:r>
+        <w:t xml:space="preserve">Introduction the distribution of Levallois technique (origin, dispersion, distribution). And specifically in China: XX said there was Levallois in China at YYY site... ZZZ said there was no Levallois in China at WWW site, etc.</w:t>
+      </w:r>
+    </w:p>
+    <w:p>
+      <w:pPr>
+        <w:pStyle w:val="BodyText"/>
+      </w:pPr>
+      <w:r>
+        <w:t xml:space="preserve">Problem: East Asia, why people thought no Levallois Why studying this site is important. Aim in this study.</w:t>
+      </w:r>
+    </w:p>
+    <w:p>
+      <w:pPr>
+        <w:pStyle w:val="Heading1"/>
+      </w:pPr>
+      <w:bookmarkStart w:id="22" w:name="the-guanyindong-site"/>
+      <w:bookmarkEnd w:id="22"/>
+      <w:r>
+        <w:t xml:space="preserve">The Guanyindong site</w:t>
+      </w:r>
+    </w:p>
+    <w:p>
+      <w:pPr>
+        <w:pStyle w:val="FirstParagraph"/>
+      </w:pPr>
+      <w:r>
+        <w:t xml:space="preserve">The Guanyindong site, located in Guanyindong village, Qianxi County of Guizhou Province (26°51′26″N, 105°58′7″E) at an elevation of 1464 m a.s.l., is a limestone cave site extending from east to west it was discovered by a team organized by the institute of Vertebrate Paleontology and Paleoanthropolgy (IVPP),Chinese Academy of Sciences in 1964. Several excavations were conducted in 1965, 1972 and 1973...</w:t>
+      </w:r>
+    </w:p>
+    <w:p>
+      <w:pPr>
+        <w:pStyle w:val="BodyText"/>
+      </w:pPr>
+      <w:r>
+        <w:t xml:space="preserve">some more detail needed about these previous excavations, citation to the reports, summary of main findings from the previous work...</w:t>
+      </w:r>
+    </w:p>
+    <w:p>
+      <w:pPr>
+        <w:pStyle w:val="Heading1"/>
+      </w:pPr>
+      <w:bookmarkStart w:id="23" w:name="stone-artefact-assemblage"/>
+      <w:bookmarkEnd w:id="23"/>
+      <w:r>
+        <w:t xml:space="preserve">Stone artefact assemblage</w:t>
+      </w:r>
+    </w:p>
+    <w:p>
+      <w:pPr>
+        <w:pStyle w:val="FirstParagraph"/>
+      </w:pPr>
+      <w:r>
+        <w:t xml:space="preserve">Our analysis collected data on 2309 artefacts from the previous excavations at Guanyindong. At the time of our analysis, the artefacts were stored at the IVPP, Bejin, China. These artefacts come from the 19XX and 19XX excavations. The artefacts from the 19XX excavations (approximaltely XX pieces) were not available for analysis. A total of 176 cores, 160 unretouched flakes, 1192 retouched pieces (including retouched flakes) and 781 pieces of debris were identified (Table</w:t>
+      </w:r>
+      <w:r>
+        <w:t xml:space="preserve"> </w:t>
+      </w:r>
+      <w:r>
+        <w:t xml:space="preserve">1</w:t>
+      </w:r>
+      <w:r>
+        <w:t xml:space="preserve">).</w:t>
+      </w:r>
+    </w:p>
+    <w:p>
+      <w:pPr>
+        <w:pStyle w:val="TableCaption"/>
+      </w:pPr>
+      <w:r>
+        <w:t xml:space="preserve">Table 1: Summary of artefact type abundance at Guanyindong</w:t>
+      </w:r>
+    </w:p>
+    <w:tbl>
+      <w:tblPr>
+        <w:tblStyle w:val="TableNormal"/>
+        <w:tblW w:type="pct" w:w="0.0"/>
+        <w:tblLook w:firstRow="1"/>
+        <w:tblCaption w:val="Table 1: Summary of artefact type abundance at Guanyindong"/>
+      </w:tblPr>
+      <w:tblGrid/>
+      <w:tr>
+        <w:trPr>
+          <w:cnfStyle w:firstRow="1"/>
+        </w:trPr>
+        <w:tc>
+          <w:tcPr>
+            <w:tcBorders>
+              <w:bottom w:val="single"/>
+            </w:tcBorders>
+            <w:vAlign w:val="bottom"/>
+          </w:tcPr>
+          <w:p>
+            <w:pPr>
+              <w:pStyle w:val="Compact"/>
+              <w:jc w:val="left"/>
+            </w:pPr>
+            <w:r>
+              <w:t xml:space="preserve">Artefact type</w:t>
+            </w:r>
+          </w:p>
+        </w:tc>
+        <w:tc>
+          <w:tcPr>
+            <w:tcBorders>
+              <w:bottom w:val="single"/>
+            </w:tcBorders>
+            <w:vAlign w:val="bottom"/>
+          </w:tcPr>
+          <w:p>
+            <w:pPr>
+              <w:pStyle w:val="Compact"/>
+              <w:jc w:val="left"/>
+            </w:pPr>
+            <w:r>
+              <w:t xml:space="preserve">Frequency</w:t>
+            </w:r>
+          </w:p>
+        </w:tc>
+        <w:tc>
+          <w:tcPr>
+            <w:tcBorders>
+              <w:bottom w:val="single"/>
+            </w:tcBorders>
+            <w:vAlign w:val="bottom"/>
+          </w:tcPr>
+          <w:p>
+            <w:pPr>
+              <w:pStyle w:val="Compact"/>
+              <w:jc w:val="left"/>
+            </w:pPr>
+            <w:r>
+              <w:t xml:space="preserve">Percentage</w:t>
+            </w:r>
+          </w:p>
+        </w:tc>
+      </w:tr>
+      <w:tr>
+        <w:tc>
+          <w:p>
+            <w:pPr>
+              <w:pStyle w:val="Compact"/>
+              <w:jc w:val="left"/>
+            </w:pPr>
+            <w:r>
+              <w:t xml:space="preserve">Retouched</w:t>
+            </w:r>
+          </w:p>
+        </w:tc>
+        <w:tc>
+          <w:p>
+            <w:pPr>
+              <w:pStyle w:val="Compact"/>
+              <w:jc w:val="left"/>
+            </w:pPr>
+            <w:r>
+              <w:t xml:space="preserve">1192</w:t>
+            </w:r>
+          </w:p>
+        </w:tc>
+        <w:tc>
+          <w:p>
+            <w:pPr>
+              <w:pStyle w:val="Compact"/>
+              <w:jc w:val="left"/>
+            </w:pPr>
+            <w:r>
+              <w:t xml:space="preserve">51.6</w:t>
+            </w:r>
+          </w:p>
+        </w:tc>
+      </w:tr>
+      <w:tr>
+        <w:tc>
+          <w:p>
+            <w:pPr>
+              <w:pStyle w:val="Compact"/>
+              <w:jc w:val="left"/>
+            </w:pPr>
+            <w:r>
+              <w:t xml:space="preserve">Debris</w:t>
+            </w:r>
+          </w:p>
+        </w:tc>
+        <w:tc>
+          <w:p>
+            <w:pPr>
+              <w:pStyle w:val="Compact"/>
+              <w:jc w:val="left"/>
+            </w:pPr>
+            <w:r>
+              <w:t xml:space="preserve">781</w:t>
+            </w:r>
+          </w:p>
+        </w:tc>
+        <w:tc>
+          <w:p>
+            <w:pPr>
+              <w:pStyle w:val="Compact"/>
+              <w:jc w:val="left"/>
+            </w:pPr>
+            <w:r>
+              <w:t xml:space="preserve">33.8</w:t>
+            </w:r>
+          </w:p>
+        </w:tc>
+      </w:tr>
+      <w:tr>
+        <w:tc>
+          <w:p>
+            <w:pPr>
+              <w:pStyle w:val="Compact"/>
+              <w:jc w:val="left"/>
+            </w:pPr>
+            <w:r>
+              <w:t xml:space="preserve">Cores</w:t>
+            </w:r>
+          </w:p>
+        </w:tc>
+        <w:tc>
+          <w:p>
+            <w:pPr>
+              <w:pStyle w:val="Compact"/>
+              <w:jc w:val="left"/>
+            </w:pPr>
+            <w:r>
+              <w:t xml:space="preserve">176</w:t>
+            </w:r>
+          </w:p>
+        </w:tc>
+        <w:tc>
+          <w:p>
+            <w:pPr>
+              <w:pStyle w:val="Compact"/>
+              <w:jc w:val="left"/>
+            </w:pPr>
+            <w:r>
+              <w:t xml:space="preserve">7.6</w:t>
+            </w:r>
+          </w:p>
+        </w:tc>
+      </w:tr>
+      <w:tr>
+        <w:tc>
+          <w:p>
+            <w:pPr>
+              <w:pStyle w:val="Compact"/>
+              <w:jc w:val="left"/>
+            </w:pPr>
+            <w:r>
+              <w:t xml:space="preserve">Flakes</w:t>
+            </w:r>
+          </w:p>
+        </w:tc>
+        <w:tc>
+          <w:p>
+            <w:pPr>
+              <w:pStyle w:val="Compact"/>
+              <w:jc w:val="left"/>
+            </w:pPr>
+            <w:r>
+              <w:t xml:space="preserve">160</w:t>
+            </w:r>
+          </w:p>
+        </w:tc>
+        <w:tc>
+          <w:p>
+            <w:pPr>
+              <w:pStyle w:val="Compact"/>
+              <w:jc w:val="left"/>
+            </w:pPr>
+            <w:r>
+              <w:t xml:space="preserve">6.9</w:t>
+            </w:r>
+          </w:p>
+        </w:tc>
+      </w:tr>
+      <w:tr>
+        <w:tc>
+          <w:p>
+            <w:pPr>
+              <w:pStyle w:val="Compact"/>
+              <w:jc w:val="left"/>
+            </w:pPr>
+            <w:r>
+              <w:t xml:space="preserve">Total</w:t>
+            </w:r>
+          </w:p>
+        </w:tc>
+        <w:tc>
+          <w:p>
+            <w:pPr>
+              <w:pStyle w:val="Compact"/>
+              <w:jc w:val="left"/>
+            </w:pPr>
+            <w:r>
+              <w:t xml:space="preserve">2309</w:t>
+            </w:r>
+          </w:p>
+        </w:tc>
+        <w:tc>
+          <w:p>
+            <w:pPr>
+              <w:pStyle w:val="Compact"/>
+              <w:jc w:val="left"/>
+            </w:pPr>
+            <w:r>
+              <w:t xml:space="preserve">100</w:t>
+            </w:r>
+          </w:p>
+        </w:tc>
+      </w:tr>
+    </w:tbl>
     <w:p>
       <w:pPr>
         <w:pStyle w:val="Heading2"/>
       </w:pPr>
-      <w:bookmarkStart w:id="22" w:name="raw-materials"/>
-      <w:bookmarkEnd w:id="22"/>
+      <w:bookmarkStart w:id="24" w:name="raw-materials"/>
+      <w:bookmarkEnd w:id="24"/>
       <w:r>
         <w:t xml:space="preserve">Raw materials</w:t>
       </w:r>
@@ -107,15 +438,428 @@
         <w:pStyle w:val="FirstParagraph"/>
       </w:pPr>
       <w:r>
-        <w:t xml:space="preserve">The assemblage is dominated by chert (78.02%) followed by limestone (20.59%) and small amounts of basalt, sandstone and quartz.</w:t>
+        <w:t xml:space="preserve">The assemblage is dominated by chert (77.1%) followed by limestone (21.6%) and small amounts of basalt, sandstone and quartz (Table</w:t>
+      </w:r>
+      <w:r>
+        <w:t xml:space="preserve"> </w:t>
+      </w:r>
+      <w:r>
+        <w:t xml:space="preserve">2</w:t>
+      </w:r>
+      <w:r>
+        <w:t xml:space="preserve">).</w:t>
+      </w:r>
+    </w:p>
+    <w:p>
+      <w:pPr>
+        <w:pStyle w:val="TableCaption"/>
+      </w:pPr>
+      <w:r>
+        <w:t xml:space="preserve">Table 2: Summary of raw materials at Guanyingdong</w:t>
+      </w:r>
+    </w:p>
+    <w:tbl>
+      <w:tblPr>
+        <w:tblStyle w:val="TableNormal"/>
+        <w:tblW w:type="pct" w:w="0.0"/>
+        <w:tblLook w:firstRow="1"/>
+        <w:tblCaption w:val="Table 2: Summary of raw materials at Guanyingdong"/>
+      </w:tblPr>
+      <w:tblGrid/>
+      <w:tr>
+        <w:trPr>
+          <w:cnfStyle w:firstRow="1"/>
+        </w:trPr>
+        <w:tc>
+          <w:tcPr>
+            <w:tcBorders>
+              <w:bottom w:val="single"/>
+            </w:tcBorders>
+            <w:vAlign w:val="bottom"/>
+          </w:tcPr>
+          <w:p>
+            <w:pPr>
+              <w:pStyle w:val="Compact"/>
+              <w:jc w:val="left"/>
+            </w:pPr>
+            <w:r>
+              <w:t xml:space="preserve">Artefact type</w:t>
+            </w:r>
+          </w:p>
+        </w:tc>
+        <w:tc>
+          <w:tcPr>
+            <w:tcBorders>
+              <w:bottom w:val="single"/>
+            </w:tcBorders>
+            <w:vAlign w:val="bottom"/>
+          </w:tcPr>
+          <w:p>
+            <w:pPr>
+              <w:pStyle w:val="Compact"/>
+              <w:jc w:val="right"/>
+            </w:pPr>
+            <w:r>
+              <w:t xml:space="preserve">basalt</w:t>
+            </w:r>
+          </w:p>
+        </w:tc>
+        <w:tc>
+          <w:tcPr>
+            <w:tcBorders>
+              <w:bottom w:val="single"/>
+            </w:tcBorders>
+            <w:vAlign w:val="bottom"/>
+          </w:tcPr>
+          <w:p>
+            <w:pPr>
+              <w:pStyle w:val="Compact"/>
+              <w:jc w:val="right"/>
+            </w:pPr>
+            <w:r>
+              <w:t xml:space="preserve">chert</w:t>
+            </w:r>
+          </w:p>
+        </w:tc>
+        <w:tc>
+          <w:tcPr>
+            <w:tcBorders>
+              <w:bottom w:val="single"/>
+            </w:tcBorders>
+            <w:vAlign w:val="bottom"/>
+          </w:tcPr>
+          <w:p>
+            <w:pPr>
+              <w:pStyle w:val="Compact"/>
+              <w:jc w:val="right"/>
+            </w:pPr>
+            <w:r>
+              <w:t xml:space="preserve">limestone</w:t>
+            </w:r>
+          </w:p>
+        </w:tc>
+        <w:tc>
+          <w:tcPr>
+            <w:tcBorders>
+              <w:bottom w:val="single"/>
+            </w:tcBorders>
+            <w:vAlign w:val="bottom"/>
+          </w:tcPr>
+          <w:p>
+            <w:pPr>
+              <w:pStyle w:val="Compact"/>
+              <w:jc w:val="right"/>
+            </w:pPr>
+            <w:r>
+              <w:t xml:space="preserve">quartz</w:t>
+            </w:r>
+          </w:p>
+        </w:tc>
+        <w:tc>
+          <w:tcPr>
+            <w:tcBorders>
+              <w:bottom w:val="single"/>
+            </w:tcBorders>
+            <w:vAlign w:val="bottom"/>
+          </w:tcPr>
+          <w:p>
+            <w:pPr>
+              <w:pStyle w:val="Compact"/>
+              <w:jc w:val="right"/>
+            </w:pPr>
+            <w:r>
+              <w:t xml:space="preserve">sandstone</w:t>
+            </w:r>
+          </w:p>
+        </w:tc>
+      </w:tr>
+      <w:tr>
+        <w:tc>
+          <w:p>
+            <w:pPr>
+              <w:pStyle w:val="Compact"/>
+              <w:jc w:val="left"/>
+            </w:pPr>
+            <w:r>
+              <w:t xml:space="preserve">Cores</w:t>
+            </w:r>
+          </w:p>
+        </w:tc>
+        <w:tc>
+          <w:p>
+            <w:pPr>
+              <w:pStyle w:val="Compact"/>
+              <w:jc w:val="right"/>
+            </w:pPr>
+            <w:r>
+              <w:t xml:space="preserve">2</w:t>
+            </w:r>
+          </w:p>
+        </w:tc>
+        <w:tc>
+          <w:p>
+            <w:pPr>
+              <w:pStyle w:val="Compact"/>
+              <w:jc w:val="right"/>
+            </w:pPr>
+            <w:r>
+              <w:t xml:space="preserve">148</w:t>
+            </w:r>
+          </w:p>
+        </w:tc>
+        <w:tc>
+          <w:p>
+            <w:pPr>
+              <w:pStyle w:val="Compact"/>
+              <w:jc w:val="right"/>
+            </w:pPr>
+            <w:r>
+              <w:t xml:space="preserve">25</w:t>
+            </w:r>
+          </w:p>
+        </w:tc>
+        <w:tc>
+          <w:p>
+            <w:pPr>
+              <w:pStyle w:val="Compact"/>
+              <w:jc w:val="right"/>
+            </w:pPr>
+            <w:r>
+              <w:t xml:space="preserve">0</w:t>
+            </w:r>
+          </w:p>
+        </w:tc>
+        <w:tc>
+          <w:p>
+            <w:pPr>
+              <w:pStyle w:val="Compact"/>
+              <w:jc w:val="right"/>
+            </w:pPr>
+            <w:r>
+              <w:t xml:space="preserve">0</w:t>
+            </w:r>
+          </w:p>
+        </w:tc>
+      </w:tr>
+      <w:tr>
+        <w:tc>
+          <w:p>
+            <w:pPr>
+              <w:pStyle w:val="Compact"/>
+              <w:jc w:val="left"/>
+            </w:pPr>
+            <w:r>
+              <w:t xml:space="preserve">Debris</w:t>
+            </w:r>
+          </w:p>
+        </w:tc>
+        <w:tc>
+          <w:p>
+            <w:pPr>
+              <w:pStyle w:val="Compact"/>
+              <w:jc w:val="right"/>
+            </w:pPr>
+            <w:r>
+              <w:t xml:space="preserve">8</w:t>
+            </w:r>
+          </w:p>
+        </w:tc>
+        <w:tc>
+          <w:p>
+            <w:pPr>
+              <w:pStyle w:val="Compact"/>
+              <w:jc w:val="right"/>
+            </w:pPr>
+            <w:r>
+              <w:t xml:space="preserve">595</w:t>
+            </w:r>
+          </w:p>
+        </w:tc>
+        <w:tc>
+          <w:p>
+            <w:pPr>
+              <w:pStyle w:val="Compact"/>
+              <w:jc w:val="right"/>
+            </w:pPr>
+            <w:r>
+              <w:t xml:space="preserve">199</w:t>
+            </w:r>
+          </w:p>
+        </w:tc>
+        <w:tc>
+          <w:p>
+            <w:pPr>
+              <w:pStyle w:val="Compact"/>
+              <w:jc w:val="right"/>
+            </w:pPr>
+            <w:r>
+              <w:t xml:space="preserve">1</w:t>
+            </w:r>
+          </w:p>
+        </w:tc>
+        <w:tc>
+          <w:p>
+            <w:pPr>
+              <w:pStyle w:val="Compact"/>
+              <w:jc w:val="right"/>
+            </w:pPr>
+            <w:r>
+              <w:t xml:space="preserve">1</w:t>
+            </w:r>
+          </w:p>
+        </w:tc>
+      </w:tr>
+      <w:tr>
+        <w:tc>
+          <w:p>
+            <w:pPr>
+              <w:pStyle w:val="Compact"/>
+              <w:jc w:val="left"/>
+            </w:pPr>
+            <w:r>
+              <w:t xml:space="preserve">Flakes</w:t>
+            </w:r>
+          </w:p>
+        </w:tc>
+        <w:tc>
+          <w:p>
+            <w:pPr>
+              <w:pStyle w:val="Compact"/>
+              <w:jc w:val="right"/>
+            </w:pPr>
+            <w:r>
+              <w:t xml:space="preserve">1</w:t>
+            </w:r>
+          </w:p>
+        </w:tc>
+        <w:tc>
+          <w:p>
+            <w:pPr>
+              <w:pStyle w:val="Compact"/>
+              <w:jc w:val="right"/>
+            </w:pPr>
+            <w:r>
+              <w:t xml:space="preserve">114</w:t>
+            </w:r>
+          </w:p>
+        </w:tc>
+        <w:tc>
+          <w:p>
+            <w:pPr>
+              <w:pStyle w:val="Compact"/>
+              <w:jc w:val="right"/>
+            </w:pPr>
+            <w:r>
+              <w:t xml:space="preserve">43</w:t>
+            </w:r>
+          </w:p>
+        </w:tc>
+        <w:tc>
+          <w:p>
+            <w:pPr>
+              <w:pStyle w:val="Compact"/>
+              <w:jc w:val="right"/>
+            </w:pPr>
+            <w:r>
+              <w:t xml:space="preserve">1</w:t>
+            </w:r>
+          </w:p>
+        </w:tc>
+        <w:tc>
+          <w:p>
+            <w:pPr>
+              <w:pStyle w:val="Compact"/>
+              <w:jc w:val="right"/>
+            </w:pPr>
+            <w:r>
+              <w:t xml:space="preserve">1</w:t>
+            </w:r>
+          </w:p>
+        </w:tc>
+      </w:tr>
+      <w:tr>
+        <w:tc>
+          <w:p>
+            <w:pPr>
+              <w:pStyle w:val="Compact"/>
+              <w:jc w:val="left"/>
+            </w:pPr>
+            <w:r>
+              <w:t xml:space="preserve">Retouched</w:t>
+            </w:r>
+          </w:p>
+        </w:tc>
+        <w:tc>
+          <w:p>
+            <w:pPr>
+              <w:pStyle w:val="Compact"/>
+              <w:jc w:val="right"/>
+            </w:pPr>
+            <w:r>
+              <w:t xml:space="preserve">10</w:t>
+            </w:r>
+          </w:p>
+        </w:tc>
+        <w:tc>
+          <w:p>
+            <w:pPr>
+              <w:pStyle w:val="Compact"/>
+              <w:jc w:val="right"/>
+            </w:pPr>
+            <w:r>
+              <w:t xml:space="preserve">922</w:t>
+            </w:r>
+          </w:p>
+        </w:tc>
+        <w:tc>
+          <w:p>
+            <w:pPr>
+              <w:pStyle w:val="Compact"/>
+              <w:jc w:val="right"/>
+            </w:pPr>
+            <w:r>
+              <w:t xml:space="preserve">231</w:t>
+            </w:r>
+          </w:p>
+        </w:tc>
+        <w:tc>
+          <w:p>
+            <w:pPr>
+              <w:pStyle w:val="Compact"/>
+              <w:jc w:val="right"/>
+            </w:pPr>
+            <w:r>
+              <w:t xml:space="preserve">1</w:t>
+            </w:r>
+          </w:p>
+        </w:tc>
+        <w:tc>
+          <w:p>
+            <w:pPr>
+              <w:pStyle w:val="Compact"/>
+              <w:jc w:val="right"/>
+            </w:pPr>
+            <w:r>
+              <w:t xml:space="preserve">4</w:t>
+            </w:r>
+          </w:p>
+        </w:tc>
+      </w:tr>
+    </w:tbl>
+    <w:p>
+      <w:pPr>
+        <w:pStyle w:val="BodyText"/>
+      </w:pPr>
+      <w:r>
+        <w:t xml:space="preserve">What is the local geology of the area where the site is? Mostly limestone? What about nearby rivers? We need some detail about that here, ok to get it from previous reports, but do not the words copy directly, and need to cite</w:t>
       </w:r>
     </w:p>
     <w:p>
       <w:pPr>
         <w:pStyle w:val="Heading2"/>
       </w:pPr>
-      <w:bookmarkStart w:id="23" w:name="flakes"/>
-      <w:bookmarkEnd w:id="23"/>
+      <w:bookmarkStart w:id="25" w:name="flakes"/>
+      <w:bookmarkEnd w:id="25"/>
       <w:r>
         <w:t xml:space="preserve">Flakes</w:t>
       </w:r>
@@ -125,15 +869,15 @@
         <w:pStyle w:val="FirstParagraph"/>
       </w:pPr>
       <w:r>
-        <w:t xml:space="preserve">The average maximum length of the flakes is 62.6 mm</w:t>
+        <w:t xml:space="preserve">The average maximum length of the flakes is 62.9 mm</w:t>
       </w:r>
     </w:p>
     <w:p>
       <w:pPr>
         <w:pStyle w:val="Heading2"/>
       </w:pPr>
-      <w:bookmarkStart w:id="24" w:name="cores"/>
-      <w:bookmarkEnd w:id="24"/>
+      <w:bookmarkStart w:id="26" w:name="cores"/>
+      <w:bookmarkEnd w:id="26"/>
       <w:r>
         <w:t xml:space="preserve">Cores</w:t>
       </w:r>
@@ -142,8 +886,8 @@
       <w:pPr>
         <w:pStyle w:val="Heading2"/>
       </w:pPr>
-      <w:bookmarkStart w:id="25" w:name="retouched-pieces"/>
-      <w:bookmarkEnd w:id="25"/>
+      <w:bookmarkStart w:id="27" w:name="retouched-pieces"/>
+      <w:bookmarkEnd w:id="27"/>
       <w:r>
         <w:t xml:space="preserve">Retouched pieces</w:t>
       </w:r>
@@ -152,8 +896,8 @@
       <w:pPr>
         <w:pStyle w:val="Heading3"/>
       </w:pPr>
-      <w:bookmarkStart w:id="26" w:name="indices"/>
-      <w:bookmarkEnd w:id="26"/>
+      <w:bookmarkStart w:id="28" w:name="indices"/>
+      <w:bookmarkEnd w:id="28"/>
       <w:r>
         <w:t xml:space="preserve">Indices</w:t>
       </w:r>
@@ -162,8 +906,8 @@
       <w:pPr>
         <w:pStyle w:val="Heading2"/>
       </w:pPr>
-      <w:bookmarkStart w:id="27" w:name="levallois"/>
-      <w:bookmarkEnd w:id="27"/>
+      <w:bookmarkStart w:id="29" w:name="levallois"/>
+      <w:bookmarkEnd w:id="29"/>
       <w:r>
         <w:t xml:space="preserve">Levallois</w:t>
       </w:r>
@@ -172,20 +916,232 @@
       <w:pPr>
         <w:pStyle w:val="Heading1"/>
       </w:pPr>
-      <w:bookmarkStart w:id="28" w:name="discussion"/>
-      <w:bookmarkEnd w:id="28"/>
+      <w:bookmarkStart w:id="30" w:name="discussion"/>
+      <w:bookmarkEnd w:id="30"/>
       <w:r>
         <w:t xml:space="preserve">Discussion</w:t>
       </w:r>
     </w:p>
     <w:p>
       <w:pPr>
+        <w:numPr>
+          <w:numId w:val="1001"/>
+          <w:ilvl w:val="0"/>
+        </w:numPr>
+      </w:pPr>
+      <w:r>
+        <w:t xml:space="preserve">Comparing with other sites in south China, Guanyindong is featured by the appearance of Levallois technique.Why do you think Gyd has levallois? Previous results from other sites in South China suggest that they have no levallois techinique (give examples and discussions)</w:t>
+      </w:r>
+    </w:p>
+    <w:p>
+      <w:pPr>
+        <w:numPr>
+          <w:numId w:val="1001"/>
+          <w:ilvl w:val="0"/>
+        </w:numPr>
+      </w:pPr>
+      <w:r>
+        <w:t xml:space="preserve">In the lithic assemblage, we found 59 Levallois flakes, 11 Levallois cores, with distinguishable characters from Europe and Africa(less proportion, relative more proto morphology). What are the main difference between Gyd and other sites. What is the implication of such difference. Are there any difference in the Levallois techniques in Europe and Africa or other Asia sites?</w:t>
+      </w:r>
+    </w:p>
+    <w:p>
+      <w:pPr>
+        <w:numPr>
+          <w:numId w:val="1001"/>
+          <w:ilvl w:val="0"/>
+        </w:numPr>
+      </w:pPr>
+      <w:r>
+        <w:t xml:space="preserve">Provide detailed discussion on the Demographic model, and explain the reason why Levallois technique in Southeast Asia is different from western. China and Southeast Asia is geographically distant from East Africa where Levallois technique is originated, as hominids dispersal from western to eastern, progressively smaller population, drastic changes of environment have made an inevitable influence on the style of Levallois technique.</w:t>
+      </w:r>
+    </w:p>
+    <w:p>
+      <w:pPr>
+        <w:pStyle w:val="FirstParagraph"/>
+      </w:pPr>
+      <w:r>
+        <w:t xml:space="preserve">to cite on the demographic model:</w:t>
+      </w:r>
+      <w:r>
+        <w:t xml:space="preserve"> </w:t>
+      </w:r>
+      <w:r>
+        <w:t xml:space="preserve">(Premo and Tostevin 2016; Grove 2016)</w:t>
+      </w:r>
+    </w:p>
+    <w:p>
+      <w:pPr>
+        <w:pStyle w:val="Compact"/>
+        <w:numPr>
+          <w:numId w:val="1002"/>
+          <w:ilvl w:val="0"/>
+        </w:numPr>
+      </w:pPr>
+      <w:r>
+        <w:t xml:space="preserve">Drawbacks (assumptions) of the model. Other possible explanation you can offer.</w:t>
+      </w:r>
+    </w:p>
+    <w:p>
+      <w:pPr>
         <w:pStyle w:val="Heading1"/>
       </w:pPr>
-      <w:bookmarkStart w:id="29" w:name="conclusion"/>
-      <w:bookmarkEnd w:id="29"/>
+      <w:bookmarkStart w:id="31" w:name="conclusion"/>
+      <w:bookmarkEnd w:id="31"/>
       <w:r>
         <w:t xml:space="preserve">Conclusion</w:t>
+      </w:r>
+    </w:p>
+    <w:p>
+      <w:pPr>
+        <w:pStyle w:val="Bibliography"/>
+      </w:pPr>
+      <w:r>
+        <w:t xml:space="preserve">Grove, Matt. 2016. “Population Density, Mobility, and Cultural Transmission.” Journal Article.</w:t>
+      </w:r>
+      <w:r>
+        <w:t xml:space="preserve"> </w:t>
+      </w:r>
+      <w:r>
+        <w:rPr>
+          <w:i/>
+        </w:rPr>
+        <w:t xml:space="preserve">Journal of Archaeological Science</w:t>
+      </w:r>
+      <w:r>
+        <w:t xml:space="preserve"> </w:t>
+      </w:r>
+      <w:r>
+        <w:t xml:space="preserve">74: 75–84. doi:</w:t>
+      </w:r>
+      <w:hyperlink r:id="rId32">
+        <w:r>
+          <w:rPr>
+            <w:rStyle w:val="Hyperlink"/>
+          </w:rPr>
+          <w:t xml:space="preserve">http://dx.doi.org/10.1016/j.jas.2016.09.002</w:t>
+        </w:r>
+      </w:hyperlink>
+      <w:r>
+        <w:t xml:space="preserve">.</w:t>
+      </w:r>
+    </w:p>
+    <w:p>
+      <w:pPr>
+        <w:pStyle w:val="Bibliography"/>
+      </w:pPr>
+      <w:r>
+        <w:t xml:space="preserve">Kato, Shinji. n.d. “The Use of Lithic Raw Materials During the Upper Paleolithic in Eastern China: A Focus on Microblade Industries.” Journal Article.</w:t>
+      </w:r>
+      <w:r>
+        <w:t xml:space="preserve"> </w:t>
+      </w:r>
+      <w:r>
+        <w:rPr>
+          <w:i/>
+        </w:rPr>
+        <w:t xml:space="preserve">Quaternary International</w:t>
+      </w:r>
+      <w:r>
+        <w:t xml:space="preserve">. doi:</w:t>
+      </w:r>
+      <w:hyperlink r:id="rId33">
+        <w:r>
+          <w:rPr>
+            <w:rStyle w:val="Hyperlink"/>
+          </w:rPr>
+          <w:t xml:space="preserve">http://dx.doi.org/10.1016/j.quaint.2016.05.006</w:t>
+        </w:r>
+      </w:hyperlink>
+      <w:r>
+        <w:t xml:space="preserve">.</w:t>
+      </w:r>
+    </w:p>
+    <w:p>
+      <w:pPr>
+        <w:pStyle w:val="Bibliography"/>
+      </w:pPr>
+      <w:r>
+        <w:t xml:space="preserve">Li, Feng, FuYou Chen, YingHua Wang, and Xing Gao. 2016. “Technology Diffusion and Population Migration Reflected in Blade Technologies in Northern China in the Late Pleistocene.” Journal Article.</w:t>
+      </w:r>
+      <w:r>
+        <w:t xml:space="preserve"> </w:t>
+      </w:r>
+      <w:r>
+        <w:rPr>
+          <w:i/>
+        </w:rPr>
+        <w:t xml:space="preserve">Science China Earth Sciences</w:t>
+      </w:r>
+      <w:r>
+        <w:t xml:space="preserve">, 1–14.</w:t>
+      </w:r>
+    </w:p>
+    <w:p>
+      <w:pPr>
+        <w:pStyle w:val="Bibliography"/>
+      </w:pPr>
+      <w:r>
+        <w:t xml:space="preserve">Premo, L. S., and Gilbert B. Tostevin. 2016. “Cultural Transmission on the Taskscape: Exploring the Effects of Taskscape Visibility on Cultural Diversity.” Journal Article.</w:t>
+      </w:r>
+      <w:r>
+        <w:t xml:space="preserve"> </w:t>
+      </w:r>
+      <w:r>
+        <w:rPr>
+          <w:i/>
+        </w:rPr>
+        <w:t xml:space="preserve">PLoS ONE</w:t>
+      </w:r>
+      <w:r>
+        <w:t xml:space="preserve"> </w:t>
+      </w:r>
+      <w:r>
+        <w:t xml:space="preserve">11 (9): e0161766. doi:</w:t>
+      </w:r>
+      <w:hyperlink r:id="rId34">
+        <w:r>
+          <w:rPr>
+            <w:rStyle w:val="Hyperlink"/>
+          </w:rPr>
+          <w:t xml:space="preserve">10.1371/journal.pone.0161766</w:t>
+        </w:r>
+      </w:hyperlink>
+      <w:r>
+        <w:t xml:space="preserve">.</w:t>
+      </w:r>
+    </w:p>
+    <w:p>
+      <w:pPr>
+        <w:pStyle w:val="Bibliography"/>
+      </w:pPr>
+      <w:r>
+        <w:t xml:space="preserve">Yang, Shi-Xia, Ya-Mei Hou, Jian-Ping Yue, Michael D. Petraglia, Cheng-Long Deng, and Ri-Xiang Zhu. 2016. “The Lithic Assemblages of Xiaochangliang, Nihewan Basin: Implications for Early Pleistocene Hominin Behaviour in North China.” Journal Article.</w:t>
+      </w:r>
+      <w:r>
+        <w:t xml:space="preserve"> </w:t>
+      </w:r>
+      <w:r>
+        <w:rPr>
+          <w:i/>
+        </w:rPr>
+        <w:t xml:space="preserve">PLoS ONE</w:t>
+      </w:r>
+      <w:r>
+        <w:t xml:space="preserve"> </w:t>
+      </w:r>
+      <w:r>
+        <w:t xml:space="preserve">11 (5): e0155793. doi:</w:t>
+      </w:r>
+      <w:hyperlink r:id="rId35">
+        <w:r>
+          <w:rPr>
+            <w:rStyle w:val="Hyperlink"/>
+          </w:rPr>
+          <w:t xml:space="preserve">10.1371/journal.pone.0155793</w:t>
+        </w:r>
+      </w:hyperlink>
+      <w:r>
+        <w:t xml:space="preserve">.</w:t>
       </w:r>
     </w:p>
     <w:sectPr>
@@ -405,7 +1361,7 @@
     </w:lvl>
   </w:abstractNum>
   <w:abstractNum w:abstractNumId="990">
-    <w:nsid w:val="7cd00603"/>
+    <w:nsid w:val="b25036d4"/>
     <w:multiLevelType w:val="multilevel"/>
     <w:lvl w:ilvl="0">
       <w:numFmt w:val="bullet"/>
@@ -476,6 +1432,182 @@
     <w:lvl w:ilvl="6">
       <w:numFmt w:val="bullet"/>
       <w:lvlText w:val=" "/>
+      <w:lvlJc w:val="left"/>
+      <w:pPr>
+        <w:tabs>
+          <w:tab w:val="num" w:pos="4320"/>
+        </w:tabs>
+        <w:ind w:left="4800" w:hanging="480"/>
+      </w:pPr>
+    </w:lvl>
+  </w:abstractNum>
+  <w:abstractNum w:abstractNumId="99421">
+    <w:nsid w:val="f4eb1269"/>
+    <w:multiLevelType w:val="multilevel"/>
+    <w:lvl w:ilvl="0">
+      <w:start w:val="1"/>
+      <w:numFmt w:val="decimal"/>
+      <w:lvlText w:val="%1)"/>
+      <w:lvlJc w:val="left"/>
+      <w:pPr>
+        <w:tabs>
+          <w:tab w:val="num" w:pos="0"/>
+        </w:tabs>
+        <w:ind w:left="480" w:hanging="480"/>
+      </w:pPr>
+    </w:lvl>
+    <w:lvl w:ilvl="1">
+      <w:start w:val="1"/>
+      <w:numFmt w:val="decimal"/>
+      <w:lvlText w:val="%2)"/>
+      <w:lvlJc w:val="left"/>
+      <w:pPr>
+        <w:tabs>
+          <w:tab w:val="num" w:pos="720"/>
+        </w:tabs>
+        <w:ind w:left="1200" w:hanging="480"/>
+      </w:pPr>
+    </w:lvl>
+    <w:lvl w:ilvl="2">
+      <w:start w:val="1"/>
+      <w:numFmt w:val="decimal"/>
+      <w:lvlText w:val="%3)"/>
+      <w:lvlJc w:val="left"/>
+      <w:pPr>
+        <w:tabs>
+          <w:tab w:val="num" w:pos="1440"/>
+        </w:tabs>
+        <w:ind w:left="1920" w:hanging="480"/>
+      </w:pPr>
+    </w:lvl>
+    <w:lvl w:ilvl="3">
+      <w:start w:val="1"/>
+      <w:numFmt w:val="decimal"/>
+      <w:lvlText w:val="%4)"/>
+      <w:lvlJc w:val="left"/>
+      <w:pPr>
+        <w:tabs>
+          <w:tab w:val="num" w:pos="2160"/>
+        </w:tabs>
+        <w:ind w:left="2640" w:hanging="480"/>
+      </w:pPr>
+    </w:lvl>
+    <w:lvl w:ilvl="4">
+      <w:start w:val="1"/>
+      <w:numFmt w:val="decimal"/>
+      <w:lvlText w:val="%5)"/>
+      <w:lvlJc w:val="left"/>
+      <w:pPr>
+        <w:tabs>
+          <w:tab w:val="num" w:pos="2880"/>
+        </w:tabs>
+        <w:ind w:left="3360" w:hanging="480"/>
+      </w:pPr>
+    </w:lvl>
+    <w:lvl w:ilvl="5">
+      <w:start w:val="1"/>
+      <w:numFmt w:val="decimal"/>
+      <w:lvlText w:val="%6)"/>
+      <w:lvlJc w:val="left"/>
+      <w:pPr>
+        <w:tabs>
+          <w:tab w:val="num" w:pos="3600"/>
+        </w:tabs>
+        <w:ind w:left="4080" w:hanging="480"/>
+      </w:pPr>
+    </w:lvl>
+    <w:lvl w:ilvl="6">
+      <w:start w:val="1"/>
+      <w:numFmt w:val="decimal"/>
+      <w:lvlText w:val="%7)"/>
+      <w:lvlJc w:val="left"/>
+      <w:pPr>
+        <w:tabs>
+          <w:tab w:val="num" w:pos="4320"/>
+        </w:tabs>
+        <w:ind w:left="4800" w:hanging="480"/>
+      </w:pPr>
+    </w:lvl>
+  </w:abstractNum>
+  <w:abstractNum w:abstractNumId="99424">
+    <w:nsid w:val="cc1ca696"/>
+    <w:multiLevelType w:val="multilevel"/>
+    <w:lvl w:ilvl="0">
+      <w:start w:val="4"/>
+      <w:numFmt w:val="decimal"/>
+      <w:lvlText w:val="%1)"/>
+      <w:lvlJc w:val="left"/>
+      <w:pPr>
+        <w:tabs>
+          <w:tab w:val="num" w:pos="0"/>
+        </w:tabs>
+        <w:ind w:left="480" w:hanging="480"/>
+      </w:pPr>
+    </w:lvl>
+    <w:lvl w:ilvl="1">
+      <w:start w:val="4"/>
+      <w:numFmt w:val="decimal"/>
+      <w:lvlText w:val="%2)"/>
+      <w:lvlJc w:val="left"/>
+      <w:pPr>
+        <w:tabs>
+          <w:tab w:val="num" w:pos="720"/>
+        </w:tabs>
+        <w:ind w:left="1200" w:hanging="480"/>
+      </w:pPr>
+    </w:lvl>
+    <w:lvl w:ilvl="2">
+      <w:start w:val="4"/>
+      <w:numFmt w:val="decimal"/>
+      <w:lvlText w:val="%3)"/>
+      <w:lvlJc w:val="left"/>
+      <w:pPr>
+        <w:tabs>
+          <w:tab w:val="num" w:pos="1440"/>
+        </w:tabs>
+        <w:ind w:left="1920" w:hanging="480"/>
+      </w:pPr>
+    </w:lvl>
+    <w:lvl w:ilvl="3">
+      <w:start w:val="4"/>
+      <w:numFmt w:val="decimal"/>
+      <w:lvlText w:val="%4)"/>
+      <w:lvlJc w:val="left"/>
+      <w:pPr>
+        <w:tabs>
+          <w:tab w:val="num" w:pos="2160"/>
+        </w:tabs>
+        <w:ind w:left="2640" w:hanging="480"/>
+      </w:pPr>
+    </w:lvl>
+    <w:lvl w:ilvl="4">
+      <w:start w:val="4"/>
+      <w:numFmt w:val="decimal"/>
+      <w:lvlText w:val="%5)"/>
+      <w:lvlJc w:val="left"/>
+      <w:pPr>
+        <w:tabs>
+          <w:tab w:val="num" w:pos="2880"/>
+        </w:tabs>
+        <w:ind w:left="3360" w:hanging="480"/>
+      </w:pPr>
+    </w:lvl>
+    <w:lvl w:ilvl="5">
+      <w:start w:val="4"/>
+      <w:numFmt w:val="decimal"/>
+      <w:lvlText w:val="%6)"/>
+      <w:lvlJc w:val="left"/>
+      <w:pPr>
+        <w:tabs>
+          <w:tab w:val="num" w:pos="3600"/>
+        </w:tabs>
+        <w:ind w:left="4080" w:hanging="480"/>
+      </w:pPr>
+    </w:lvl>
+    <w:lvl w:ilvl="6">
+      <w:start w:val="4"/>
+      <w:numFmt w:val="decimal"/>
+      <w:lvlText w:val="%7)"/>
       <w:lvlJc w:val="left"/>
       <w:pPr>
         <w:tabs>
@@ -493,6 +1625,54 @@
   </w:num>
   <w:num w:numId="1000">
     <w:abstractNumId w:val="990"/>
+  </w:num>
+  <w:num w:numId="1001">
+    <w:abstractNumId w:val="99421"/>
+    <w:lvlOverride w:ilvl="0">
+      <w:startOverride w:val="1"/>
+    </w:lvlOverride>
+    <w:lvlOverride w:ilvl="1">
+      <w:startOverride w:val="1"/>
+    </w:lvlOverride>
+    <w:lvlOverride w:ilvl="2">
+      <w:startOverride w:val="1"/>
+    </w:lvlOverride>
+    <w:lvlOverride w:ilvl="3">
+      <w:startOverride w:val="1"/>
+    </w:lvlOverride>
+    <w:lvlOverride w:ilvl="4">
+      <w:startOverride w:val="1"/>
+    </w:lvlOverride>
+    <w:lvlOverride w:ilvl="5">
+      <w:startOverride w:val="1"/>
+    </w:lvlOverride>
+    <w:lvlOverride w:ilvl="6">
+      <w:startOverride w:val="1"/>
+    </w:lvlOverride>
+  </w:num>
+  <w:num w:numId="1002">
+    <w:abstractNumId w:val="99424"/>
+    <w:lvlOverride w:ilvl="0">
+      <w:startOverride w:val="4"/>
+    </w:lvlOverride>
+    <w:lvlOverride w:ilvl="1">
+      <w:startOverride w:val="4"/>
+    </w:lvlOverride>
+    <w:lvlOverride w:ilvl="2">
+      <w:startOverride w:val="4"/>
+    </w:lvlOverride>
+    <w:lvlOverride w:ilvl="3">
+      <w:startOverride w:val="4"/>
+    </w:lvlOverride>
+    <w:lvlOverride w:ilvl="4">
+      <w:startOverride w:val="4"/>
+    </w:lvlOverride>
+    <w:lvlOverride w:ilvl="5">
+      <w:startOverride w:val="4"/>
+    </w:lvlOverride>
+    <w:lvlOverride w:ilvl="6">
+      <w:startOverride w:val="4"/>
+    </w:lvlOverride>
   </w:num>
 </w:numbering>
 </file>

</xml_diff>

<commit_message>
add colophon for reproducbility
</commit_message>
<xml_diff>
--- a/report/hu_artefacts_report.docx
+++ b/report/hu_artefacts_report.docx
@@ -993,6 +993,2444 @@
     </w:p>
     <w:p>
       <w:pPr>
+        <w:pStyle w:val="Heading1"/>
+      </w:pPr>
+      <w:bookmarkStart w:id="32" w:name="colophon"/>
+      <w:bookmarkEnd w:id="32"/>
+      <w:r>
+        <w:t xml:space="preserve">Colophon</w:t>
+      </w:r>
+    </w:p>
+    <w:p>
+      <w:pPr>
+        <w:pStyle w:val="FirstParagraph"/>
+      </w:pPr>
+      <w:r>
+        <w:t xml:space="preserve">This report was generated on 2016-09-26 12:17:24 using the following computational environment and dependencies:</w:t>
+      </w:r>
+    </w:p>
+    <w:p>
+      <w:pPr>
+        <w:pStyle w:val="TableCaption"/>
+      </w:pPr>
+      <w:r>
+        <w:t xml:space="preserve">Table 3: R session information</w:t>
+      </w:r>
+    </w:p>
+    <w:tbl>
+      <w:tblPr>
+        <w:tblStyle w:val="TableNormal"/>
+        <w:tblW w:type="pct" w:w="0.0"/>
+        <w:tblLook w:firstRow="1"/>
+        <w:tblCaption w:val="Table 3: R session information"/>
+      </w:tblPr>
+      <w:tblGrid/>
+      <w:tr>
+        <w:trPr>
+          <w:cnfStyle w:firstRow="1"/>
+        </w:trPr>
+        <w:tc>
+          <w:tcPr>
+            <w:tcBorders>
+              <w:bottom w:val="single"/>
+            </w:tcBorders>
+            <w:vAlign w:val="bottom"/>
+          </w:tcPr>
+          <w:p>
+            <w:pPr>
+              <w:pStyle w:val="Compact"/>
+              <w:jc w:val="left"/>
+            </w:pPr>
+            <w:r>
+              <w:t xml:space="preserve">Setting</w:t>
+            </w:r>
+          </w:p>
+        </w:tc>
+        <w:tc>
+          <w:tcPr>
+            <w:tcBorders>
+              <w:bottom w:val="single"/>
+            </w:tcBorders>
+            <w:vAlign w:val="bottom"/>
+          </w:tcPr>
+          <w:p>
+            <w:pPr>
+              <w:pStyle w:val="Compact"/>
+              <w:jc w:val="left"/>
+            </w:pPr>
+            <w:r>
+              <w:t xml:space="preserve">Value</w:t>
+            </w:r>
+          </w:p>
+        </w:tc>
+      </w:tr>
+      <w:tr>
+        <w:tc>
+          <w:p>
+            <w:pPr>
+              <w:pStyle w:val="Compact"/>
+              <w:jc w:val="left"/>
+            </w:pPr>
+            <w:r>
+              <w:t xml:space="preserve">version</w:t>
+            </w:r>
+          </w:p>
+        </w:tc>
+        <w:tc>
+          <w:p>
+            <w:pPr>
+              <w:pStyle w:val="Compact"/>
+              <w:jc w:val="left"/>
+            </w:pPr>
+            <w:r>
+              <w:t xml:space="preserve">R version 3.3.1 (2016-06-21)</w:t>
+            </w:r>
+          </w:p>
+        </w:tc>
+      </w:tr>
+      <w:tr>
+        <w:tc>
+          <w:p>
+            <w:pPr>
+              <w:pStyle w:val="Compact"/>
+              <w:jc w:val="left"/>
+            </w:pPr>
+            <w:r>
+              <w:t xml:space="preserve">system</w:t>
+            </w:r>
+          </w:p>
+        </w:tc>
+        <w:tc>
+          <w:p>
+            <w:pPr>
+              <w:pStyle w:val="Compact"/>
+              <w:jc w:val="left"/>
+            </w:pPr>
+            <w:r>
+              <w:t xml:space="preserve">x86_64, mingw32</w:t>
+            </w:r>
+          </w:p>
+        </w:tc>
+      </w:tr>
+      <w:tr>
+        <w:tc>
+          <w:p>
+            <w:pPr>
+              <w:pStyle w:val="Compact"/>
+              <w:jc w:val="left"/>
+            </w:pPr>
+            <w:r>
+              <w:t xml:space="preserve">ui</w:t>
+            </w:r>
+          </w:p>
+        </w:tc>
+        <w:tc>
+          <w:p>
+            <w:pPr>
+              <w:pStyle w:val="Compact"/>
+              <w:jc w:val="left"/>
+            </w:pPr>
+            <w:r>
+              <w:t xml:space="preserve">RTerm</w:t>
+            </w:r>
+          </w:p>
+        </w:tc>
+      </w:tr>
+      <w:tr>
+        <w:tc>
+          <w:p>
+            <w:pPr>
+              <w:pStyle w:val="Compact"/>
+              <w:jc w:val="left"/>
+            </w:pPr>
+            <w:r>
+              <w:t xml:space="preserve">language</w:t>
+            </w:r>
+          </w:p>
+        </w:tc>
+        <w:tc>
+          <w:p>
+            <w:pPr>
+              <w:pStyle w:val="Compact"/>
+              <w:jc w:val="left"/>
+            </w:pPr>
+            <w:r>
+              <w:t xml:space="preserve">(EN)</w:t>
+            </w:r>
+          </w:p>
+        </w:tc>
+      </w:tr>
+      <w:tr>
+        <w:tc>
+          <w:p>
+            <w:pPr>
+              <w:pStyle w:val="Compact"/>
+              <w:jc w:val="left"/>
+            </w:pPr>
+            <w:r>
+              <w:t xml:space="preserve">collate</w:t>
+            </w:r>
+          </w:p>
+        </w:tc>
+        <w:tc>
+          <w:p>
+            <w:pPr>
+              <w:pStyle w:val="Compact"/>
+              <w:jc w:val="left"/>
+            </w:pPr>
+            <w:r>
+              <w:t xml:space="preserve">English_Australia.1252</w:t>
+            </w:r>
+          </w:p>
+        </w:tc>
+      </w:tr>
+      <w:tr>
+        <w:tc>
+          <w:p>
+            <w:pPr>
+              <w:pStyle w:val="Compact"/>
+              <w:jc w:val="left"/>
+            </w:pPr>
+            <w:r>
+              <w:t xml:space="preserve">tz</w:t>
+            </w:r>
+          </w:p>
+        </w:tc>
+        <w:tc>
+          <w:p>
+            <w:pPr>
+              <w:pStyle w:val="Compact"/>
+              <w:jc w:val="left"/>
+            </w:pPr>
+            <w:r>
+              <w:t xml:space="preserve">America/Los_Angeles</w:t>
+            </w:r>
+          </w:p>
+        </w:tc>
+      </w:tr>
+      <w:tr>
+        <w:tc>
+          <w:p>
+            <w:pPr>
+              <w:pStyle w:val="Compact"/>
+              <w:jc w:val="left"/>
+            </w:pPr>
+            <w:r>
+              <w:t xml:space="preserve">date</w:t>
+            </w:r>
+          </w:p>
+        </w:tc>
+        <w:tc>
+          <w:p>
+            <w:pPr>
+              <w:pStyle w:val="Compact"/>
+              <w:jc w:val="left"/>
+            </w:pPr>
+            <w:r>
+              <w:t xml:space="preserve">2016-09-26</w:t>
+            </w:r>
+          </w:p>
+        </w:tc>
+      </w:tr>
+    </w:tbl>
+    <w:p>
+      <w:pPr>
+        <w:pStyle w:val="TableCaption"/>
+      </w:pPr>
+      <w:r>
+        <w:t xml:space="preserve">Table 4: Packages that this report depends on</w:t>
+      </w:r>
+    </w:p>
+    <w:tbl>
+      <w:tblPr>
+        <w:tblStyle w:val="TableNormal"/>
+        <w:tblW w:type="pct" w:w="0.0"/>
+        <w:tblLook w:firstRow="1"/>
+        <w:tblCaption w:val="Table 4: Packages that this report depends on"/>
+      </w:tblPr>
+      <w:tblGrid/>
+      <w:tr>
+        <w:trPr>
+          <w:cnfStyle w:firstRow="1"/>
+        </w:trPr>
+        <w:tc>
+          <w:tcPr>
+            <w:tcBorders>
+              <w:bottom w:val="single"/>
+            </w:tcBorders>
+            <w:vAlign w:val="bottom"/>
+          </w:tcPr>
+          <w:p>
+            <w:pPr>
+              <w:pStyle w:val="Compact"/>
+              <w:jc w:val="left"/>
+            </w:pPr>
+            <w:r>
+              <w:t xml:space="preserve">package</w:t>
+            </w:r>
+          </w:p>
+        </w:tc>
+        <w:tc>
+          <w:tcPr>
+            <w:tcBorders>
+              <w:bottom w:val="single"/>
+            </w:tcBorders>
+            <w:vAlign w:val="bottom"/>
+          </w:tcPr>
+          <w:p>
+            <w:pPr>
+              <w:pStyle w:val="Compact"/>
+              <w:jc w:val="left"/>
+            </w:pPr>
+            <w:r>
+              <w:t xml:space="preserve">*</w:t>
+            </w:r>
+          </w:p>
+        </w:tc>
+        <w:tc>
+          <w:tcPr>
+            <w:tcBorders>
+              <w:bottom w:val="single"/>
+            </w:tcBorders>
+            <w:vAlign w:val="bottom"/>
+          </w:tcPr>
+          <w:p>
+            <w:pPr>
+              <w:pStyle w:val="Compact"/>
+              <w:jc w:val="left"/>
+            </w:pPr>
+            <w:r>
+              <w:t xml:space="preserve">version</w:t>
+            </w:r>
+          </w:p>
+        </w:tc>
+        <w:tc>
+          <w:tcPr>
+            <w:tcBorders>
+              <w:bottom w:val="single"/>
+            </w:tcBorders>
+            <w:vAlign w:val="bottom"/>
+          </w:tcPr>
+          <w:p>
+            <w:pPr>
+              <w:pStyle w:val="Compact"/>
+              <w:jc w:val="left"/>
+            </w:pPr>
+            <w:r>
+              <w:t xml:space="preserve">date</w:t>
+            </w:r>
+          </w:p>
+        </w:tc>
+        <w:tc>
+          <w:tcPr>
+            <w:tcBorders>
+              <w:bottom w:val="single"/>
+            </w:tcBorders>
+            <w:vAlign w:val="bottom"/>
+          </w:tcPr>
+          <w:p>
+            <w:pPr>
+              <w:pStyle w:val="Compact"/>
+              <w:jc w:val="left"/>
+            </w:pPr>
+            <w:r>
+              <w:t xml:space="preserve">source</w:t>
+            </w:r>
+          </w:p>
+        </w:tc>
+      </w:tr>
+      <w:tr>
+        <w:tc>
+          <w:p>
+            <w:pPr>
+              <w:pStyle w:val="Compact"/>
+              <w:jc w:val="left"/>
+            </w:pPr>
+            <w:r>
+              <w:t xml:space="preserve">assertthat</w:t>
+            </w:r>
+          </w:p>
+        </w:tc>
+        <w:tc>
+          <w:p>
+            <w:pStyle w:val="Compact"/>
+          </w:p>
+        </w:tc>
+        <w:tc>
+          <w:p>
+            <w:pPr>
+              <w:pStyle w:val="Compact"/>
+              <w:jc w:val="left"/>
+            </w:pPr>
+            <w:r>
+              <w:t xml:space="preserve">0.1</w:t>
+            </w:r>
+          </w:p>
+        </w:tc>
+        <w:tc>
+          <w:p>
+            <w:pPr>
+              <w:pStyle w:val="Compact"/>
+              <w:jc w:val="left"/>
+            </w:pPr>
+            <w:r>
+              <w:t xml:space="preserve">2013-12-06</w:t>
+            </w:r>
+          </w:p>
+        </w:tc>
+        <w:tc>
+          <w:p>
+            <w:pPr>
+              <w:pStyle w:val="Compact"/>
+              <w:jc w:val="left"/>
+            </w:pPr>
+            <w:r>
+              <w:t xml:space="preserve">CRAN (R 3.2.2)</w:t>
+            </w:r>
+          </w:p>
+        </w:tc>
+      </w:tr>
+      <w:tr>
+        <w:tc>
+          <w:p>
+            <w:pPr>
+              <w:pStyle w:val="Compact"/>
+              <w:jc w:val="left"/>
+            </w:pPr>
+            <w:r>
+              <w:t xml:space="preserve">bookdown</w:t>
+            </w:r>
+          </w:p>
+        </w:tc>
+        <w:tc>
+          <w:p>
+            <w:pStyle w:val="Compact"/>
+          </w:p>
+        </w:tc>
+        <w:tc>
+          <w:p>
+            <w:pPr>
+              <w:pStyle w:val="Compact"/>
+              <w:jc w:val="left"/>
+            </w:pPr>
+            <w:r>
+              <w:t xml:space="preserve">0.1</w:t>
+            </w:r>
+          </w:p>
+        </w:tc>
+        <w:tc>
+          <w:p>
+            <w:pPr>
+              <w:pStyle w:val="Compact"/>
+              <w:jc w:val="left"/>
+            </w:pPr>
+            <w:r>
+              <w:t xml:space="preserve">2016-07-13</w:t>
+            </w:r>
+          </w:p>
+        </w:tc>
+        <w:tc>
+          <w:p>
+            <w:pPr>
+              <w:pStyle w:val="Compact"/>
+              <w:jc w:val="left"/>
+            </w:pPr>
+            <w:r>
+              <w:t xml:space="preserve">CRAN (R 3.3.1)</w:t>
+            </w:r>
+          </w:p>
+        </w:tc>
+      </w:tr>
+      <w:tr>
+        <w:tc>
+          <w:p>
+            <w:pPr>
+              <w:pStyle w:val="Compact"/>
+              <w:jc w:val="left"/>
+            </w:pPr>
+            <w:r>
+              <w:t xml:space="preserve">colorspace</w:t>
+            </w:r>
+          </w:p>
+        </w:tc>
+        <w:tc>
+          <w:p>
+            <w:pStyle w:val="Compact"/>
+          </w:p>
+        </w:tc>
+        <w:tc>
+          <w:p>
+            <w:pPr>
+              <w:pStyle w:val="Compact"/>
+              <w:jc w:val="left"/>
+            </w:pPr>
+            <w:r>
+              <w:t xml:space="preserve">1.2-6</w:t>
+            </w:r>
+          </w:p>
+        </w:tc>
+        <w:tc>
+          <w:p>
+            <w:pPr>
+              <w:pStyle w:val="Compact"/>
+              <w:jc w:val="left"/>
+            </w:pPr>
+            <w:r>
+              <w:t xml:space="preserve">2015-03-11</w:t>
+            </w:r>
+          </w:p>
+        </w:tc>
+        <w:tc>
+          <w:p>
+            <w:pPr>
+              <w:pStyle w:val="Compact"/>
+              <w:jc w:val="left"/>
+            </w:pPr>
+            <w:r>
+              <w:t xml:space="preserve">CRAN (R 3.2.2)</w:t>
+            </w:r>
+          </w:p>
+        </w:tc>
+      </w:tr>
+      <w:tr>
+        <w:tc>
+          <w:p>
+            <w:pPr>
+              <w:pStyle w:val="Compact"/>
+              <w:jc w:val="left"/>
+            </w:pPr>
+            <w:r>
+              <w:t xml:space="preserve">DBI</w:t>
+            </w:r>
+          </w:p>
+        </w:tc>
+        <w:tc>
+          <w:p>
+            <w:pStyle w:val="Compact"/>
+          </w:p>
+        </w:tc>
+        <w:tc>
+          <w:p>
+            <w:pPr>
+              <w:pStyle w:val="Compact"/>
+              <w:jc w:val="left"/>
+            </w:pPr>
+            <w:r>
+              <w:t xml:space="preserve">0.5-1</w:t>
+            </w:r>
+          </w:p>
+        </w:tc>
+        <w:tc>
+          <w:p>
+            <w:pPr>
+              <w:pStyle w:val="Compact"/>
+              <w:jc w:val="left"/>
+            </w:pPr>
+            <w:r>
+              <w:t xml:space="preserve">2016-09-10</w:t>
+            </w:r>
+          </w:p>
+        </w:tc>
+        <w:tc>
+          <w:p>
+            <w:pPr>
+              <w:pStyle w:val="Compact"/>
+              <w:jc w:val="left"/>
+            </w:pPr>
+            <w:r>
+              <w:t xml:space="preserve">CRAN (R 3.3.1)</w:t>
+            </w:r>
+          </w:p>
+        </w:tc>
+      </w:tr>
+      <w:tr>
+        <w:tc>
+          <w:p>
+            <w:pPr>
+              <w:pStyle w:val="Compact"/>
+              <w:jc w:val="left"/>
+            </w:pPr>
+            <w:r>
+              <w:t xml:space="preserve">devtools</w:t>
+            </w:r>
+          </w:p>
+        </w:tc>
+        <w:tc>
+          <w:p>
+            <w:pStyle w:val="Compact"/>
+          </w:p>
+        </w:tc>
+        <w:tc>
+          <w:p>
+            <w:pPr>
+              <w:pStyle w:val="Compact"/>
+              <w:jc w:val="left"/>
+            </w:pPr>
+            <w:r>
+              <w:t xml:space="preserve">1.12.0</w:t>
+            </w:r>
+          </w:p>
+        </w:tc>
+        <w:tc>
+          <w:p>
+            <w:pPr>
+              <w:pStyle w:val="Compact"/>
+              <w:jc w:val="left"/>
+            </w:pPr>
+            <w:r>
+              <w:t xml:space="preserve">2016-06-24</w:t>
+            </w:r>
+          </w:p>
+        </w:tc>
+        <w:tc>
+          <w:p>
+            <w:pPr>
+              <w:pStyle w:val="Compact"/>
+              <w:jc w:val="left"/>
+            </w:pPr>
+            <w:r>
+              <w:t xml:space="preserve">CRAN (R 3.3.1)</w:t>
+            </w:r>
+          </w:p>
+        </w:tc>
+      </w:tr>
+      <w:tr>
+        <w:tc>
+          <w:p>
+            <w:pPr>
+              <w:pStyle w:val="Compact"/>
+              <w:jc w:val="left"/>
+            </w:pPr>
+            <w:r>
+              <w:t xml:space="preserve">digest</w:t>
+            </w:r>
+          </w:p>
+        </w:tc>
+        <w:tc>
+          <w:p>
+            <w:pStyle w:val="Compact"/>
+          </w:p>
+        </w:tc>
+        <w:tc>
+          <w:p>
+            <w:pPr>
+              <w:pStyle w:val="Compact"/>
+              <w:jc w:val="left"/>
+            </w:pPr>
+            <w:r>
+              <w:t xml:space="preserve">0.6.10</w:t>
+            </w:r>
+          </w:p>
+        </w:tc>
+        <w:tc>
+          <w:p>
+            <w:pPr>
+              <w:pStyle w:val="Compact"/>
+              <w:jc w:val="left"/>
+            </w:pPr>
+            <w:r>
+              <w:t xml:space="preserve">2016-08-02</w:t>
+            </w:r>
+          </w:p>
+        </w:tc>
+        <w:tc>
+          <w:p>
+            <w:pPr>
+              <w:pStyle w:val="Compact"/>
+              <w:jc w:val="left"/>
+            </w:pPr>
+            <w:r>
+              <w:t xml:space="preserve">CRAN (R 3.3.1)</w:t>
+            </w:r>
+          </w:p>
+        </w:tc>
+      </w:tr>
+      <w:tr>
+        <w:tc>
+          <w:p>
+            <w:pPr>
+              <w:pStyle w:val="Compact"/>
+              <w:jc w:val="left"/>
+            </w:pPr>
+            <w:r>
+              <w:t xml:space="preserve">dplyr</w:t>
+            </w:r>
+          </w:p>
+        </w:tc>
+        <w:tc>
+          <w:p>
+            <w:pPr>
+              <w:pStyle w:val="Compact"/>
+              <w:jc w:val="left"/>
+            </w:pPr>
+            <w:r>
+              <w:t xml:space="preserve">*</w:t>
+            </w:r>
+          </w:p>
+        </w:tc>
+        <w:tc>
+          <w:p>
+            <w:pPr>
+              <w:pStyle w:val="Compact"/>
+              <w:jc w:val="left"/>
+            </w:pPr>
+            <w:r>
+              <w:t xml:space="preserve">0.5.0</w:t>
+            </w:r>
+          </w:p>
+        </w:tc>
+        <w:tc>
+          <w:p>
+            <w:pPr>
+              <w:pStyle w:val="Compact"/>
+              <w:jc w:val="left"/>
+            </w:pPr>
+            <w:r>
+              <w:t xml:space="preserve">2016-06-24</w:t>
+            </w:r>
+          </w:p>
+        </w:tc>
+        <w:tc>
+          <w:p>
+            <w:pPr>
+              <w:pStyle w:val="Compact"/>
+              <w:jc w:val="left"/>
+            </w:pPr>
+            <w:r>
+              <w:t xml:space="preserve">CRAN (R 3.3.1)</w:t>
+            </w:r>
+          </w:p>
+        </w:tc>
+      </w:tr>
+      <w:tr>
+        <w:tc>
+          <w:p>
+            <w:pPr>
+              <w:pStyle w:val="Compact"/>
+              <w:jc w:val="left"/>
+            </w:pPr>
+            <w:r>
+              <w:t xml:space="preserve">evaluate</w:t>
+            </w:r>
+          </w:p>
+        </w:tc>
+        <w:tc>
+          <w:p>
+            <w:pStyle w:val="Compact"/>
+          </w:p>
+        </w:tc>
+        <w:tc>
+          <w:p>
+            <w:pPr>
+              <w:pStyle w:val="Compact"/>
+              <w:jc w:val="left"/>
+            </w:pPr>
+            <w:r>
+              <w:t xml:space="preserve">0.9</w:t>
+            </w:r>
+          </w:p>
+        </w:tc>
+        <w:tc>
+          <w:p>
+            <w:pPr>
+              <w:pStyle w:val="Compact"/>
+              <w:jc w:val="left"/>
+            </w:pPr>
+            <w:r>
+              <w:t xml:space="preserve">2016-04-29</w:t>
+            </w:r>
+          </w:p>
+        </w:tc>
+        <w:tc>
+          <w:p>
+            <w:pPr>
+              <w:pStyle w:val="Compact"/>
+              <w:jc w:val="left"/>
+            </w:pPr>
+            <w:r>
+              <w:t xml:space="preserve">CRAN (R 3.3.0)</w:t>
+            </w:r>
+          </w:p>
+        </w:tc>
+      </w:tr>
+      <w:tr>
+        <w:tc>
+          <w:p>
+            <w:pPr>
+              <w:pStyle w:val="Compact"/>
+              <w:jc w:val="left"/>
+            </w:pPr>
+            <w:r>
+              <w:t xml:space="preserve">formatR</w:t>
+            </w:r>
+          </w:p>
+        </w:tc>
+        <w:tc>
+          <w:p>
+            <w:pStyle w:val="Compact"/>
+          </w:p>
+        </w:tc>
+        <w:tc>
+          <w:p>
+            <w:pPr>
+              <w:pStyle w:val="Compact"/>
+              <w:jc w:val="left"/>
+            </w:pPr>
+            <w:r>
+              <w:t xml:space="preserve">1.4</w:t>
+            </w:r>
+          </w:p>
+        </w:tc>
+        <w:tc>
+          <w:p>
+            <w:pPr>
+              <w:pStyle w:val="Compact"/>
+              <w:jc w:val="left"/>
+            </w:pPr>
+            <w:r>
+              <w:t xml:space="preserve">2016-05-09</w:t>
+            </w:r>
+          </w:p>
+        </w:tc>
+        <w:tc>
+          <w:p>
+            <w:pPr>
+              <w:pStyle w:val="Compact"/>
+              <w:jc w:val="left"/>
+            </w:pPr>
+            <w:r>
+              <w:t xml:space="preserve">CRAN (R 3.3.0)</w:t>
+            </w:r>
+          </w:p>
+        </w:tc>
+      </w:tr>
+      <w:tr>
+        <w:tc>
+          <w:p>
+            <w:pPr>
+              <w:pStyle w:val="Compact"/>
+              <w:jc w:val="left"/>
+            </w:pPr>
+            <w:r>
+              <w:t xml:space="preserve">ggplot2</w:t>
+            </w:r>
+          </w:p>
+        </w:tc>
+        <w:tc>
+          <w:p>
+            <w:pPr>
+              <w:pStyle w:val="Compact"/>
+              <w:jc w:val="left"/>
+            </w:pPr>
+            <w:r>
+              <w:t xml:space="preserve">*</w:t>
+            </w:r>
+          </w:p>
+        </w:tc>
+        <w:tc>
+          <w:p>
+            <w:pPr>
+              <w:pStyle w:val="Compact"/>
+              <w:jc w:val="left"/>
+            </w:pPr>
+            <w:r>
+              <w:t xml:space="preserve">2.1.0</w:t>
+            </w:r>
+          </w:p>
+        </w:tc>
+        <w:tc>
+          <w:p>
+            <w:pPr>
+              <w:pStyle w:val="Compact"/>
+              <w:jc w:val="left"/>
+            </w:pPr>
+            <w:r>
+              <w:t xml:space="preserve">2016-03-01</w:t>
+            </w:r>
+          </w:p>
+        </w:tc>
+        <w:tc>
+          <w:p>
+            <w:pPr>
+              <w:pStyle w:val="Compact"/>
+              <w:jc w:val="left"/>
+            </w:pPr>
+            <w:r>
+              <w:t xml:space="preserve">CRAN (R 3.3.1)</w:t>
+            </w:r>
+          </w:p>
+        </w:tc>
+      </w:tr>
+      <w:tr>
+        <w:tc>
+          <w:p>
+            <w:pPr>
+              <w:pStyle w:val="Compact"/>
+              <w:jc w:val="left"/>
+            </w:pPr>
+            <w:r>
+              <w:t xml:space="preserve">gtable</w:t>
+            </w:r>
+          </w:p>
+        </w:tc>
+        <w:tc>
+          <w:p>
+            <w:pStyle w:val="Compact"/>
+          </w:p>
+        </w:tc>
+        <w:tc>
+          <w:p>
+            <w:pPr>
+              <w:pStyle w:val="Compact"/>
+              <w:jc w:val="left"/>
+            </w:pPr>
+            <w:r>
+              <w:t xml:space="preserve">0.2.0</w:t>
+            </w:r>
+          </w:p>
+        </w:tc>
+        <w:tc>
+          <w:p>
+            <w:pPr>
+              <w:pStyle w:val="Compact"/>
+              <w:jc w:val="left"/>
+            </w:pPr>
+            <w:r>
+              <w:t xml:space="preserve">2016-02-26</w:t>
+            </w:r>
+          </w:p>
+        </w:tc>
+        <w:tc>
+          <w:p>
+            <w:pPr>
+              <w:pStyle w:val="Compact"/>
+              <w:jc w:val="left"/>
+            </w:pPr>
+            <w:r>
+              <w:t xml:space="preserve">CRAN (R 3.2.4)</w:t>
+            </w:r>
+          </w:p>
+        </w:tc>
+      </w:tr>
+      <w:tr>
+        <w:tc>
+          <w:p>
+            <w:pPr>
+              <w:pStyle w:val="Compact"/>
+              <w:jc w:val="left"/>
+            </w:pPr>
+            <w:r>
+              <w:t xml:space="preserve">highr</w:t>
+            </w:r>
+          </w:p>
+        </w:tc>
+        <w:tc>
+          <w:p>
+            <w:pStyle w:val="Compact"/>
+          </w:p>
+        </w:tc>
+        <w:tc>
+          <w:p>
+            <w:pPr>
+              <w:pStyle w:val="Compact"/>
+              <w:jc w:val="left"/>
+            </w:pPr>
+            <w:r>
+              <w:t xml:space="preserve">0.6</w:t>
+            </w:r>
+          </w:p>
+        </w:tc>
+        <w:tc>
+          <w:p>
+            <w:pPr>
+              <w:pStyle w:val="Compact"/>
+              <w:jc w:val="left"/>
+            </w:pPr>
+            <w:r>
+              <w:t xml:space="preserve">2016-05-09</w:t>
+            </w:r>
+          </w:p>
+        </w:tc>
+        <w:tc>
+          <w:p>
+            <w:pPr>
+              <w:pStyle w:val="Compact"/>
+              <w:jc w:val="left"/>
+            </w:pPr>
+            <w:r>
+              <w:t xml:space="preserve">CRAN (R 3.3.0)</w:t>
+            </w:r>
+          </w:p>
+        </w:tc>
+      </w:tr>
+      <w:tr>
+        <w:tc>
+          <w:p>
+            <w:pPr>
+              <w:pStyle w:val="Compact"/>
+              <w:jc w:val="left"/>
+            </w:pPr>
+            <w:r>
+              <w:t xml:space="preserve">htmltools</w:t>
+            </w:r>
+          </w:p>
+        </w:tc>
+        <w:tc>
+          <w:p>
+            <w:pStyle w:val="Compact"/>
+          </w:p>
+        </w:tc>
+        <w:tc>
+          <w:p>
+            <w:pPr>
+              <w:pStyle w:val="Compact"/>
+              <w:jc w:val="left"/>
+            </w:pPr>
+            <w:r>
+              <w:t xml:space="preserve">0.3.5</w:t>
+            </w:r>
+          </w:p>
+        </w:tc>
+        <w:tc>
+          <w:p>
+            <w:pPr>
+              <w:pStyle w:val="Compact"/>
+              <w:jc w:val="left"/>
+            </w:pPr>
+            <w:r>
+              <w:t xml:space="preserve">2016-03-21</w:t>
+            </w:r>
+          </w:p>
+        </w:tc>
+        <w:tc>
+          <w:p>
+            <w:pPr>
+              <w:pStyle w:val="Compact"/>
+              <w:jc w:val="left"/>
+            </w:pPr>
+            <w:r>
+              <w:t xml:space="preserve">CRAN (R 3.2.4)</w:t>
+            </w:r>
+          </w:p>
+        </w:tc>
+      </w:tr>
+      <w:tr>
+        <w:tc>
+          <w:p>
+            <w:pPr>
+              <w:pStyle w:val="Compact"/>
+              <w:jc w:val="left"/>
+            </w:pPr>
+            <w:r>
+              <w:t xml:space="preserve">httpuv</w:t>
+            </w:r>
+          </w:p>
+        </w:tc>
+        <w:tc>
+          <w:p>
+            <w:pStyle w:val="Compact"/>
+          </w:p>
+        </w:tc>
+        <w:tc>
+          <w:p>
+            <w:pPr>
+              <w:pStyle w:val="Compact"/>
+              <w:jc w:val="left"/>
+            </w:pPr>
+            <w:r>
+              <w:t xml:space="preserve">1.3.3</w:t>
+            </w:r>
+          </w:p>
+        </w:tc>
+        <w:tc>
+          <w:p>
+            <w:pPr>
+              <w:pStyle w:val="Compact"/>
+              <w:jc w:val="left"/>
+            </w:pPr>
+            <w:r>
+              <w:t xml:space="preserve">2015-08-04</w:t>
+            </w:r>
+          </w:p>
+        </w:tc>
+        <w:tc>
+          <w:p>
+            <w:pPr>
+              <w:pStyle w:val="Compact"/>
+              <w:jc w:val="left"/>
+            </w:pPr>
+            <w:r>
+              <w:t xml:space="preserve">CRAN (R 3.2.3)</w:t>
+            </w:r>
+          </w:p>
+        </w:tc>
+      </w:tr>
+      <w:tr>
+        <w:tc>
+          <w:p>
+            <w:pPr>
+              <w:pStyle w:val="Compact"/>
+              <w:jc w:val="left"/>
+            </w:pPr>
+            <w:r>
+              <w:t xml:space="preserve">knitr</w:t>
+            </w:r>
+          </w:p>
+        </w:tc>
+        <w:tc>
+          <w:p>
+            <w:pPr>
+              <w:pStyle w:val="Compact"/>
+              <w:jc w:val="left"/>
+            </w:pPr>
+            <w:r>
+              <w:t xml:space="preserve">*</w:t>
+            </w:r>
+          </w:p>
+        </w:tc>
+        <w:tc>
+          <w:p>
+            <w:pPr>
+              <w:pStyle w:val="Compact"/>
+              <w:jc w:val="left"/>
+            </w:pPr>
+            <w:r>
+              <w:t xml:space="preserve">1.14</w:t>
+            </w:r>
+          </w:p>
+        </w:tc>
+        <w:tc>
+          <w:p>
+            <w:pPr>
+              <w:pStyle w:val="Compact"/>
+              <w:jc w:val="left"/>
+            </w:pPr>
+            <w:r>
+              <w:t xml:space="preserve">2016-08-13</w:t>
+            </w:r>
+          </w:p>
+        </w:tc>
+        <w:tc>
+          <w:p>
+            <w:pPr>
+              <w:pStyle w:val="Compact"/>
+              <w:jc w:val="left"/>
+            </w:pPr>
+            <w:r>
+              <w:t xml:space="preserve">CRAN (R 3.3.1)</w:t>
+            </w:r>
+          </w:p>
+        </w:tc>
+      </w:tr>
+      <w:tr>
+        <w:tc>
+          <w:p>
+            <w:pPr>
+              <w:pStyle w:val="Compact"/>
+              <w:jc w:val="left"/>
+            </w:pPr>
+            <w:r>
+              <w:t xml:space="preserve">lazyeval</w:t>
+            </w:r>
+          </w:p>
+        </w:tc>
+        <w:tc>
+          <w:p>
+            <w:pStyle w:val="Compact"/>
+          </w:p>
+        </w:tc>
+        <w:tc>
+          <w:p>
+            <w:pPr>
+              <w:pStyle w:val="Compact"/>
+              <w:jc w:val="left"/>
+            </w:pPr>
+            <w:r>
+              <w:t xml:space="preserve">0.2.0</w:t>
+            </w:r>
+          </w:p>
+        </w:tc>
+        <w:tc>
+          <w:p>
+            <w:pPr>
+              <w:pStyle w:val="Compact"/>
+              <w:jc w:val="left"/>
+            </w:pPr>
+            <w:r>
+              <w:t xml:space="preserve">2016-06-12</w:t>
+            </w:r>
+          </w:p>
+        </w:tc>
+        <w:tc>
+          <w:p>
+            <w:pPr>
+              <w:pStyle w:val="Compact"/>
+              <w:jc w:val="left"/>
+            </w:pPr>
+            <w:r>
+              <w:t xml:space="preserve">CRAN (R 3.3.0)</w:t>
+            </w:r>
+          </w:p>
+        </w:tc>
+      </w:tr>
+      <w:tr>
+        <w:tc>
+          <w:p>
+            <w:pPr>
+              <w:pStyle w:val="Compact"/>
+              <w:jc w:val="left"/>
+            </w:pPr>
+            <w:r>
+              <w:t xml:space="preserve">magrittr</w:t>
+            </w:r>
+          </w:p>
+        </w:tc>
+        <w:tc>
+          <w:p>
+            <w:pStyle w:val="Compact"/>
+          </w:p>
+        </w:tc>
+        <w:tc>
+          <w:p>
+            <w:pPr>
+              <w:pStyle w:val="Compact"/>
+              <w:jc w:val="left"/>
+            </w:pPr>
+            <w:r>
+              <w:t xml:space="preserve">1.5</w:t>
+            </w:r>
+          </w:p>
+        </w:tc>
+        <w:tc>
+          <w:p>
+            <w:pPr>
+              <w:pStyle w:val="Compact"/>
+              <w:jc w:val="left"/>
+            </w:pPr>
+            <w:r>
+              <w:t xml:space="preserve">2014-11-22</w:t>
+            </w:r>
+          </w:p>
+        </w:tc>
+        <w:tc>
+          <w:p>
+            <w:pPr>
+              <w:pStyle w:val="Compact"/>
+              <w:jc w:val="left"/>
+            </w:pPr>
+            <w:r>
+              <w:t xml:space="preserve">CRAN (R 3.3.1)</w:t>
+            </w:r>
+          </w:p>
+        </w:tc>
+      </w:tr>
+      <w:tr>
+        <w:tc>
+          <w:p>
+            <w:pPr>
+              <w:pStyle w:val="Compact"/>
+              <w:jc w:val="left"/>
+            </w:pPr>
+            <w:r>
+              <w:t xml:space="preserve">memoise</w:t>
+            </w:r>
+          </w:p>
+        </w:tc>
+        <w:tc>
+          <w:p>
+            <w:pStyle w:val="Compact"/>
+          </w:p>
+        </w:tc>
+        <w:tc>
+          <w:p>
+            <w:pPr>
+              <w:pStyle w:val="Compact"/>
+              <w:jc w:val="left"/>
+            </w:pPr>
+            <w:r>
+              <w:t xml:space="preserve">1.0.0</w:t>
+            </w:r>
+          </w:p>
+        </w:tc>
+        <w:tc>
+          <w:p>
+            <w:pPr>
+              <w:pStyle w:val="Compact"/>
+              <w:jc w:val="left"/>
+            </w:pPr>
+            <w:r>
+              <w:t xml:space="preserve">2016-01-29</w:t>
+            </w:r>
+          </w:p>
+        </w:tc>
+        <w:tc>
+          <w:p>
+            <w:pPr>
+              <w:pStyle w:val="Compact"/>
+              <w:jc w:val="left"/>
+            </w:pPr>
+            <w:r>
+              <w:t xml:space="preserve">CRAN (R 3.2.5)</w:t>
+            </w:r>
+          </w:p>
+        </w:tc>
+      </w:tr>
+      <w:tr>
+        <w:tc>
+          <w:p>
+            <w:pPr>
+              <w:pStyle w:val="Compact"/>
+              <w:jc w:val="left"/>
+            </w:pPr>
+            <w:r>
+              <w:t xml:space="preserve">mime</w:t>
+            </w:r>
+          </w:p>
+        </w:tc>
+        <w:tc>
+          <w:p>
+            <w:pStyle w:val="Compact"/>
+          </w:p>
+        </w:tc>
+        <w:tc>
+          <w:p>
+            <w:pPr>
+              <w:pStyle w:val="Compact"/>
+              <w:jc w:val="left"/>
+            </w:pPr>
+            <w:r>
+              <w:t xml:space="preserve">0.5</w:t>
+            </w:r>
+          </w:p>
+        </w:tc>
+        <w:tc>
+          <w:p>
+            <w:pPr>
+              <w:pStyle w:val="Compact"/>
+              <w:jc w:val="left"/>
+            </w:pPr>
+            <w:r>
+              <w:t xml:space="preserve">2016-07-07</w:t>
+            </w:r>
+          </w:p>
+        </w:tc>
+        <w:tc>
+          <w:p>
+            <w:pPr>
+              <w:pStyle w:val="Compact"/>
+              <w:jc w:val="left"/>
+            </w:pPr>
+            <w:r>
+              <w:t xml:space="preserve">CRAN (R 3.3.1)</w:t>
+            </w:r>
+          </w:p>
+        </w:tc>
+      </w:tr>
+      <w:tr>
+        <w:tc>
+          <w:p>
+            <w:pPr>
+              <w:pStyle w:val="Compact"/>
+              <w:jc w:val="left"/>
+            </w:pPr>
+            <w:r>
+              <w:t xml:space="preserve">miniUI</w:t>
+            </w:r>
+          </w:p>
+        </w:tc>
+        <w:tc>
+          <w:p>
+            <w:pStyle w:val="Compact"/>
+          </w:p>
+        </w:tc>
+        <w:tc>
+          <w:p>
+            <w:pPr>
+              <w:pStyle w:val="Compact"/>
+              <w:jc w:val="left"/>
+            </w:pPr>
+            <w:r>
+              <w:t xml:space="preserve">0.1.1</w:t>
+            </w:r>
+          </w:p>
+        </w:tc>
+        <w:tc>
+          <w:p>
+            <w:pPr>
+              <w:pStyle w:val="Compact"/>
+              <w:jc w:val="left"/>
+            </w:pPr>
+            <w:r>
+              <w:t xml:space="preserve">2016-01-15</w:t>
+            </w:r>
+          </w:p>
+        </w:tc>
+        <w:tc>
+          <w:p>
+            <w:pPr>
+              <w:pStyle w:val="Compact"/>
+              <w:jc w:val="left"/>
+            </w:pPr>
+            <w:r>
+              <w:t xml:space="preserve">CRAN (R 3.2.4)</w:t>
+            </w:r>
+          </w:p>
+        </w:tc>
+      </w:tr>
+      <w:tr>
+        <w:tc>
+          <w:p>
+            <w:pPr>
+              <w:pStyle w:val="Compact"/>
+              <w:jc w:val="left"/>
+            </w:pPr>
+            <w:r>
+              <w:t xml:space="preserve">munsell</w:t>
+            </w:r>
+          </w:p>
+        </w:tc>
+        <w:tc>
+          <w:p>
+            <w:pStyle w:val="Compact"/>
+          </w:p>
+        </w:tc>
+        <w:tc>
+          <w:p>
+            <w:pPr>
+              <w:pStyle w:val="Compact"/>
+              <w:jc w:val="left"/>
+            </w:pPr>
+            <w:r>
+              <w:t xml:space="preserve">0.4.3</w:t>
+            </w:r>
+          </w:p>
+        </w:tc>
+        <w:tc>
+          <w:p>
+            <w:pPr>
+              <w:pStyle w:val="Compact"/>
+              <w:jc w:val="left"/>
+            </w:pPr>
+            <w:r>
+              <w:t xml:space="preserve">2016-02-13</w:t>
+            </w:r>
+          </w:p>
+        </w:tc>
+        <w:tc>
+          <w:p>
+            <w:pPr>
+              <w:pStyle w:val="Compact"/>
+              <w:jc w:val="left"/>
+            </w:pPr>
+            <w:r>
+              <w:t xml:space="preserve">CRAN (R 3.2.4)</w:t>
+            </w:r>
+          </w:p>
+        </w:tc>
+      </w:tr>
+      <w:tr>
+        <w:tc>
+          <w:p>
+            <w:pPr>
+              <w:pStyle w:val="Compact"/>
+              <w:jc w:val="left"/>
+            </w:pPr>
+            <w:r>
+              <w:t xml:space="preserve">plyr</w:t>
+            </w:r>
+          </w:p>
+        </w:tc>
+        <w:tc>
+          <w:p>
+            <w:pPr>
+              <w:pStyle w:val="Compact"/>
+              <w:jc w:val="left"/>
+            </w:pPr>
+            <w:r>
+              <w:t xml:space="preserve">*</w:t>
+            </w:r>
+          </w:p>
+        </w:tc>
+        <w:tc>
+          <w:p>
+            <w:pPr>
+              <w:pStyle w:val="Compact"/>
+              <w:jc w:val="left"/>
+            </w:pPr>
+            <w:r>
+              <w:t xml:space="preserve">1.8.4</w:t>
+            </w:r>
+          </w:p>
+        </w:tc>
+        <w:tc>
+          <w:p>
+            <w:pPr>
+              <w:pStyle w:val="Compact"/>
+              <w:jc w:val="left"/>
+            </w:pPr>
+            <w:r>
+              <w:t xml:space="preserve">2016-06-08</w:t>
+            </w:r>
+          </w:p>
+        </w:tc>
+        <w:tc>
+          <w:p>
+            <w:pPr>
+              <w:pStyle w:val="Compact"/>
+              <w:jc w:val="left"/>
+            </w:pPr>
+            <w:r>
+              <w:t xml:space="preserve">CRAN (R 3.3.1)</w:t>
+            </w:r>
+          </w:p>
+        </w:tc>
+      </w:tr>
+      <w:tr>
+        <w:tc>
+          <w:p>
+            <w:pPr>
+              <w:pStyle w:val="Compact"/>
+              <w:jc w:val="left"/>
+            </w:pPr>
+            <w:r>
+              <w:t xml:space="preserve">purrr</w:t>
+            </w:r>
+          </w:p>
+        </w:tc>
+        <w:tc>
+          <w:p>
+            <w:pPr>
+              <w:pStyle w:val="Compact"/>
+              <w:jc w:val="left"/>
+            </w:pPr>
+            <w:r>
+              <w:t xml:space="preserve">*</w:t>
+            </w:r>
+          </w:p>
+        </w:tc>
+        <w:tc>
+          <w:p>
+            <w:pPr>
+              <w:pStyle w:val="Compact"/>
+              <w:jc w:val="left"/>
+            </w:pPr>
+            <w:r>
+              <w:t xml:space="preserve">0.2.2</w:t>
+            </w:r>
+          </w:p>
+        </w:tc>
+        <w:tc>
+          <w:p>
+            <w:pPr>
+              <w:pStyle w:val="Compact"/>
+              <w:jc w:val="left"/>
+            </w:pPr>
+            <w:r>
+              <w:t xml:space="preserve">2016-06-18</w:t>
+            </w:r>
+          </w:p>
+        </w:tc>
+        <w:tc>
+          <w:p>
+            <w:pPr>
+              <w:pStyle w:val="Compact"/>
+              <w:jc w:val="left"/>
+            </w:pPr>
+            <w:r>
+              <w:t xml:space="preserve">CRAN (R 3.3.1)</w:t>
+            </w:r>
+          </w:p>
+        </w:tc>
+      </w:tr>
+      <w:tr>
+        <w:tc>
+          <w:p>
+            <w:pPr>
+              <w:pStyle w:val="Compact"/>
+              <w:jc w:val="left"/>
+            </w:pPr>
+            <w:r>
+              <w:t xml:space="preserve">R6</w:t>
+            </w:r>
+          </w:p>
+        </w:tc>
+        <w:tc>
+          <w:p>
+            <w:pStyle w:val="Compact"/>
+          </w:p>
+        </w:tc>
+        <w:tc>
+          <w:p>
+            <w:pPr>
+              <w:pStyle w:val="Compact"/>
+              <w:jc w:val="left"/>
+            </w:pPr>
+            <w:r>
+              <w:t xml:space="preserve">2.1.3</w:t>
+            </w:r>
+          </w:p>
+        </w:tc>
+        <w:tc>
+          <w:p>
+            <w:pPr>
+              <w:pStyle w:val="Compact"/>
+              <w:jc w:val="left"/>
+            </w:pPr>
+            <w:r>
+              <w:t xml:space="preserve">2016-08-19</w:t>
+            </w:r>
+          </w:p>
+        </w:tc>
+        <w:tc>
+          <w:p>
+            <w:pPr>
+              <w:pStyle w:val="Compact"/>
+              <w:jc w:val="left"/>
+            </w:pPr>
+            <w:r>
+              <w:t xml:space="preserve">CRAN (R 3.3.1)</w:t>
+            </w:r>
+          </w:p>
+        </w:tc>
+      </w:tr>
+      <w:tr>
+        <w:tc>
+          <w:p>
+            <w:pPr>
+              <w:pStyle w:val="Compact"/>
+              <w:jc w:val="left"/>
+            </w:pPr>
+            <w:r>
+              <w:t xml:space="preserve">Rcpp</w:t>
+            </w:r>
+          </w:p>
+        </w:tc>
+        <w:tc>
+          <w:p>
+            <w:pStyle w:val="Compact"/>
+          </w:p>
+        </w:tc>
+        <w:tc>
+          <w:p>
+            <w:pPr>
+              <w:pStyle w:val="Compact"/>
+              <w:jc w:val="left"/>
+            </w:pPr>
+            <w:r>
+              <w:t xml:space="preserve">0.12.7</w:t>
+            </w:r>
+          </w:p>
+        </w:tc>
+        <w:tc>
+          <w:p>
+            <w:pPr>
+              <w:pStyle w:val="Compact"/>
+              <w:jc w:val="left"/>
+            </w:pPr>
+            <w:r>
+              <w:t xml:space="preserve">2016-09-05</w:t>
+            </w:r>
+          </w:p>
+        </w:tc>
+        <w:tc>
+          <w:p>
+            <w:pPr>
+              <w:pStyle w:val="Compact"/>
+              <w:jc w:val="left"/>
+            </w:pPr>
+            <w:r>
+              <w:t xml:space="preserve">CRAN (R 3.3.1)</w:t>
+            </w:r>
+          </w:p>
+        </w:tc>
+      </w:tr>
+      <w:tr>
+        <w:tc>
+          <w:p>
+            <w:pPr>
+              <w:pStyle w:val="Compact"/>
+              <w:jc w:val="left"/>
+            </w:pPr>
+            <w:r>
+              <w:t xml:space="preserve">readr</w:t>
+            </w:r>
+          </w:p>
+        </w:tc>
+        <w:tc>
+          <w:p>
+            <w:pPr>
+              <w:pStyle w:val="Compact"/>
+              <w:jc w:val="left"/>
+            </w:pPr>
+            <w:r>
+              <w:t xml:space="preserve">*</w:t>
+            </w:r>
+          </w:p>
+        </w:tc>
+        <w:tc>
+          <w:p>
+            <w:pPr>
+              <w:pStyle w:val="Compact"/>
+              <w:jc w:val="left"/>
+            </w:pPr>
+            <w:r>
+              <w:t xml:space="preserve">1.0.0</w:t>
+            </w:r>
+          </w:p>
+        </w:tc>
+        <w:tc>
+          <w:p>
+            <w:pPr>
+              <w:pStyle w:val="Compact"/>
+              <w:jc w:val="left"/>
+            </w:pPr>
+            <w:r>
+              <w:t xml:space="preserve">2016-08-03</w:t>
+            </w:r>
+          </w:p>
+        </w:tc>
+        <w:tc>
+          <w:p>
+            <w:pPr>
+              <w:pStyle w:val="Compact"/>
+              <w:jc w:val="left"/>
+            </w:pPr>
+            <w:r>
+              <w:t xml:space="preserve">CRAN (R 3.3.1)</w:t>
+            </w:r>
+          </w:p>
+        </w:tc>
+      </w:tr>
+      <w:tr>
+        <w:tc>
+          <w:p>
+            <w:pPr>
+              <w:pStyle w:val="Compact"/>
+              <w:jc w:val="left"/>
+            </w:pPr>
+            <w:r>
+              <w:t xml:space="preserve">readxl</w:t>
+            </w:r>
+          </w:p>
+        </w:tc>
+        <w:tc>
+          <w:p>
+            <w:pPr>
+              <w:pStyle w:val="Compact"/>
+              <w:jc w:val="left"/>
+            </w:pPr>
+            <w:r>
+              <w:t xml:space="preserve">*</w:t>
+            </w:r>
+          </w:p>
+        </w:tc>
+        <w:tc>
+          <w:p>
+            <w:pPr>
+              <w:pStyle w:val="Compact"/>
+              <w:jc w:val="left"/>
+            </w:pPr>
+            <w:r>
+              <w:t xml:space="preserve">0.1.1</w:t>
+            </w:r>
+          </w:p>
+        </w:tc>
+        <w:tc>
+          <w:p>
+            <w:pPr>
+              <w:pStyle w:val="Compact"/>
+              <w:jc w:val="left"/>
+            </w:pPr>
+            <w:r>
+              <w:t xml:space="preserve">2016-03-28</w:t>
+            </w:r>
+          </w:p>
+        </w:tc>
+        <w:tc>
+          <w:p>
+            <w:pPr>
+              <w:pStyle w:val="Compact"/>
+              <w:jc w:val="left"/>
+            </w:pPr>
+            <w:r>
+              <w:t xml:space="preserve">CRAN (R 3.3.1)</w:t>
+            </w:r>
+          </w:p>
+        </w:tc>
+      </w:tr>
+      <w:tr>
+        <w:tc>
+          <w:p>
+            <w:pPr>
+              <w:pStyle w:val="Compact"/>
+              <w:jc w:val="left"/>
+            </w:pPr>
+            <w:r>
+              <w:t xml:space="preserve">rmarkdown</w:t>
+            </w:r>
+          </w:p>
+        </w:tc>
+        <w:tc>
+          <w:p>
+            <w:pStyle w:val="Compact"/>
+          </w:p>
+        </w:tc>
+        <w:tc>
+          <w:p>
+            <w:pPr>
+              <w:pStyle w:val="Compact"/>
+              <w:jc w:val="left"/>
+            </w:pPr>
+            <w:r>
+              <w:t xml:space="preserve">1.0.9013</w:t>
+            </w:r>
+          </w:p>
+        </w:tc>
+        <w:tc>
+          <w:p>
+            <w:pPr>
+              <w:pStyle w:val="Compact"/>
+              <w:jc w:val="left"/>
+            </w:pPr>
+            <w:r>
+              <w:t xml:space="preserve">2016-09-16</w:t>
+            </w:r>
+          </w:p>
+        </w:tc>
+        <w:tc>
+          <w:p>
+            <w:pPr>
+              <w:pStyle w:val="Compact"/>
+              <w:jc w:val="left"/>
+            </w:pPr>
+            <w:r>
+              <w:t xml:space="preserve">Github (</w:t>
+            </w:r>
+            <w:hyperlink r:id="rId33">
+              <w:r>
+                <w:rPr>
+                  <w:rStyle w:val="Hyperlink"/>
+                </w:rPr>
+                <w:t xml:space="preserve">rstudio/rmarkdown@5d05a39</w:t>
+              </w:r>
+            </w:hyperlink>
+            <w:r>
+              <w:t xml:space="preserve">)</w:t>
+            </w:r>
+          </w:p>
+        </w:tc>
+      </w:tr>
+      <w:tr>
+        <w:tc>
+          <w:p>
+            <w:pPr>
+              <w:pStyle w:val="Compact"/>
+              <w:jc w:val="left"/>
+            </w:pPr>
+            <w:r>
+              <w:t xml:space="preserve">rstudioapi</w:t>
+            </w:r>
+          </w:p>
+        </w:tc>
+        <w:tc>
+          <w:p>
+            <w:pStyle w:val="Compact"/>
+          </w:p>
+        </w:tc>
+        <w:tc>
+          <w:p>
+            <w:pPr>
+              <w:pStyle w:val="Compact"/>
+              <w:jc w:val="left"/>
+            </w:pPr>
+            <w:r>
+              <w:t xml:space="preserve">0.6</w:t>
+            </w:r>
+          </w:p>
+        </w:tc>
+        <w:tc>
+          <w:p>
+            <w:pPr>
+              <w:pStyle w:val="Compact"/>
+              <w:jc w:val="left"/>
+            </w:pPr>
+            <w:r>
+              <w:t xml:space="preserve">2016-07-12</w:t>
+            </w:r>
+          </w:p>
+        </w:tc>
+        <w:tc>
+          <w:p>
+            <w:pPr>
+              <w:pStyle w:val="Compact"/>
+              <w:jc w:val="left"/>
+            </w:pPr>
+            <w:r>
+              <w:t xml:space="preserve">Github (</w:t>
+            </w:r>
+            <w:hyperlink r:id="rId34">
+              <w:r>
+                <w:rPr>
+                  <w:rStyle w:val="Hyperlink"/>
+                </w:rPr>
+                <w:t xml:space="preserve">rstudio/rstudioapi@55d3200</w:t>
+              </w:r>
+            </w:hyperlink>
+            <w:r>
+              <w:t xml:space="preserve">)</w:t>
+            </w:r>
+          </w:p>
+        </w:tc>
+      </w:tr>
+      <w:tr>
+        <w:tc>
+          <w:p>
+            <w:pPr>
+              <w:pStyle w:val="Compact"/>
+              <w:jc w:val="left"/>
+            </w:pPr>
+            <w:r>
+              <w:t xml:space="preserve">scales</w:t>
+            </w:r>
+          </w:p>
+        </w:tc>
+        <w:tc>
+          <w:p>
+            <w:pStyle w:val="Compact"/>
+          </w:p>
+        </w:tc>
+        <w:tc>
+          <w:p>
+            <w:pPr>
+              <w:pStyle w:val="Compact"/>
+              <w:jc w:val="left"/>
+            </w:pPr>
+            <w:r>
+              <w:t xml:space="preserve">0.4.0</w:t>
+            </w:r>
+          </w:p>
+        </w:tc>
+        <w:tc>
+          <w:p>
+            <w:pPr>
+              <w:pStyle w:val="Compact"/>
+              <w:jc w:val="left"/>
+            </w:pPr>
+            <w:r>
+              <w:t xml:space="preserve">2016-02-26</w:t>
+            </w:r>
+          </w:p>
+        </w:tc>
+        <w:tc>
+          <w:p>
+            <w:pPr>
+              <w:pStyle w:val="Compact"/>
+              <w:jc w:val="left"/>
+            </w:pPr>
+            <w:r>
+              <w:t xml:space="preserve">CRAN (R 3.2.4)</w:t>
+            </w:r>
+          </w:p>
+        </w:tc>
+      </w:tr>
+      <w:tr>
+        <w:tc>
+          <w:p>
+            <w:pPr>
+              <w:pStyle w:val="Compact"/>
+              <w:jc w:val="left"/>
+            </w:pPr>
+            <w:r>
+              <w:t xml:space="preserve">shiny</w:t>
+            </w:r>
+          </w:p>
+        </w:tc>
+        <w:tc>
+          <w:p>
+            <w:pStyle w:val="Compact"/>
+          </w:p>
+        </w:tc>
+        <w:tc>
+          <w:p>
+            <w:pPr>
+              <w:pStyle w:val="Compact"/>
+              <w:jc w:val="left"/>
+            </w:pPr>
+            <w:r>
+              <w:t xml:space="preserve">0.13.2</w:t>
+            </w:r>
+          </w:p>
+        </w:tc>
+        <w:tc>
+          <w:p>
+            <w:pPr>
+              <w:pStyle w:val="Compact"/>
+              <w:jc w:val="left"/>
+            </w:pPr>
+            <w:r>
+              <w:t xml:space="preserve">2016-03-28</w:t>
+            </w:r>
+          </w:p>
+        </w:tc>
+        <w:tc>
+          <w:p>
+            <w:pPr>
+              <w:pStyle w:val="Compact"/>
+              <w:jc w:val="left"/>
+            </w:pPr>
+            <w:r>
+              <w:t xml:space="preserve">CRAN (R 3.2.4)</w:t>
+            </w:r>
+          </w:p>
+        </w:tc>
+      </w:tr>
+      <w:tr>
+        <w:tc>
+          <w:p>
+            <w:pPr>
+              <w:pStyle w:val="Compact"/>
+              <w:jc w:val="left"/>
+            </w:pPr>
+            <w:r>
+              <w:t xml:space="preserve">stringi</w:t>
+            </w:r>
+          </w:p>
+        </w:tc>
+        <w:tc>
+          <w:p>
+            <w:pStyle w:val="Compact"/>
+          </w:p>
+        </w:tc>
+        <w:tc>
+          <w:p>
+            <w:pPr>
+              <w:pStyle w:val="Compact"/>
+              <w:jc w:val="left"/>
+            </w:pPr>
+            <w:r>
+              <w:t xml:space="preserve">1.1.1</w:t>
+            </w:r>
+          </w:p>
+        </w:tc>
+        <w:tc>
+          <w:p>
+            <w:pPr>
+              <w:pStyle w:val="Compact"/>
+              <w:jc w:val="left"/>
+            </w:pPr>
+            <w:r>
+              <w:t xml:space="preserve">2016-05-27</w:t>
+            </w:r>
+          </w:p>
+        </w:tc>
+        <w:tc>
+          <w:p>
+            <w:pPr>
+              <w:pStyle w:val="Compact"/>
+              <w:jc w:val="left"/>
+            </w:pPr>
+            <w:r>
+              <w:t xml:space="preserve">CRAN (R 3.3.0)</w:t>
+            </w:r>
+          </w:p>
+        </w:tc>
+      </w:tr>
+      <w:tr>
+        <w:tc>
+          <w:p>
+            <w:pPr>
+              <w:pStyle w:val="Compact"/>
+              <w:jc w:val="left"/>
+            </w:pPr>
+            <w:r>
+              <w:t xml:space="preserve">stringr</w:t>
+            </w:r>
+          </w:p>
+        </w:tc>
+        <w:tc>
+          <w:p>
+            <w:pStyle w:val="Compact"/>
+          </w:p>
+        </w:tc>
+        <w:tc>
+          <w:p>
+            <w:pPr>
+              <w:pStyle w:val="Compact"/>
+              <w:jc w:val="left"/>
+            </w:pPr>
+            <w:r>
+              <w:t xml:space="preserve">1.1.0</w:t>
+            </w:r>
+          </w:p>
+        </w:tc>
+        <w:tc>
+          <w:p>
+            <w:pPr>
+              <w:pStyle w:val="Compact"/>
+              <w:jc w:val="left"/>
+            </w:pPr>
+            <w:r>
+              <w:t xml:space="preserve">2016-08-19</w:t>
+            </w:r>
+          </w:p>
+        </w:tc>
+        <w:tc>
+          <w:p>
+            <w:pPr>
+              <w:pStyle w:val="Compact"/>
+              <w:jc w:val="left"/>
+            </w:pPr>
+            <w:r>
+              <w:t xml:space="preserve">CRAN (R 3.3.1)</w:t>
+            </w:r>
+          </w:p>
+        </w:tc>
+      </w:tr>
+      <w:tr>
+        <w:tc>
+          <w:p>
+            <w:pPr>
+              <w:pStyle w:val="Compact"/>
+              <w:jc w:val="left"/>
+            </w:pPr>
+            <w:r>
+              <w:t xml:space="preserve">tibble</w:t>
+            </w:r>
+          </w:p>
+        </w:tc>
+        <w:tc>
+          <w:p>
+            <w:pPr>
+              <w:pStyle w:val="Compact"/>
+              <w:jc w:val="left"/>
+            </w:pPr>
+            <w:r>
+              <w:t xml:space="preserve">*</w:t>
+            </w:r>
+          </w:p>
+        </w:tc>
+        <w:tc>
+          <w:p>
+            <w:pPr>
+              <w:pStyle w:val="Compact"/>
+              <w:jc w:val="left"/>
+            </w:pPr>
+            <w:r>
+              <w:t xml:space="preserve">1.2</w:t>
+            </w:r>
+          </w:p>
+        </w:tc>
+        <w:tc>
+          <w:p>
+            <w:pPr>
+              <w:pStyle w:val="Compact"/>
+              <w:jc w:val="left"/>
+            </w:pPr>
+            <w:r>
+              <w:t xml:space="preserve">2016-08-26</w:t>
+            </w:r>
+          </w:p>
+        </w:tc>
+        <w:tc>
+          <w:p>
+            <w:pPr>
+              <w:pStyle w:val="Compact"/>
+              <w:jc w:val="left"/>
+            </w:pPr>
+            <w:r>
+              <w:t xml:space="preserve">CRAN (R 3.3.1)</w:t>
+            </w:r>
+          </w:p>
+        </w:tc>
+      </w:tr>
+      <w:tr>
+        <w:tc>
+          <w:p>
+            <w:pPr>
+              <w:pStyle w:val="Compact"/>
+              <w:jc w:val="left"/>
+            </w:pPr>
+            <w:r>
+              <w:t xml:space="preserve">tidyr</w:t>
+            </w:r>
+          </w:p>
+        </w:tc>
+        <w:tc>
+          <w:p>
+            <w:pPr>
+              <w:pStyle w:val="Compact"/>
+              <w:jc w:val="left"/>
+            </w:pPr>
+            <w:r>
+              <w:t xml:space="preserve">*</w:t>
+            </w:r>
+          </w:p>
+        </w:tc>
+        <w:tc>
+          <w:p>
+            <w:pPr>
+              <w:pStyle w:val="Compact"/>
+              <w:jc w:val="left"/>
+            </w:pPr>
+            <w:r>
+              <w:t xml:space="preserve">0.6.0</w:t>
+            </w:r>
+          </w:p>
+        </w:tc>
+        <w:tc>
+          <w:p>
+            <w:pPr>
+              <w:pStyle w:val="Compact"/>
+              <w:jc w:val="left"/>
+            </w:pPr>
+            <w:r>
+              <w:t xml:space="preserve">2016-08-12</w:t>
+            </w:r>
+          </w:p>
+        </w:tc>
+        <w:tc>
+          <w:p>
+            <w:pPr>
+              <w:pStyle w:val="Compact"/>
+              <w:jc w:val="left"/>
+            </w:pPr>
+            <w:r>
+              <w:t xml:space="preserve">CRAN (R 3.3.1)</w:t>
+            </w:r>
+          </w:p>
+        </w:tc>
+      </w:tr>
+      <w:tr>
+        <w:tc>
+          <w:p>
+            <w:pPr>
+              <w:pStyle w:val="Compact"/>
+              <w:jc w:val="left"/>
+            </w:pPr>
+            <w:r>
+              <w:t xml:space="preserve">tidyverse</w:t>
+            </w:r>
+          </w:p>
+        </w:tc>
+        <w:tc>
+          <w:p>
+            <w:pPr>
+              <w:pStyle w:val="Compact"/>
+              <w:jc w:val="left"/>
+            </w:pPr>
+            <w:r>
+              <w:t xml:space="preserve">*</w:t>
+            </w:r>
+          </w:p>
+        </w:tc>
+        <w:tc>
+          <w:p>
+            <w:pPr>
+              <w:pStyle w:val="Compact"/>
+              <w:jc w:val="left"/>
+            </w:pPr>
+            <w:r>
+              <w:t xml:space="preserve">1.0.0</w:t>
+            </w:r>
+          </w:p>
+        </w:tc>
+        <w:tc>
+          <w:p>
+            <w:pPr>
+              <w:pStyle w:val="Compact"/>
+              <w:jc w:val="left"/>
+            </w:pPr>
+            <w:r>
+              <w:t xml:space="preserve">2016-09-09</w:t>
+            </w:r>
+          </w:p>
+        </w:tc>
+        <w:tc>
+          <w:p>
+            <w:pPr>
+              <w:pStyle w:val="Compact"/>
+              <w:jc w:val="left"/>
+            </w:pPr>
+            <w:r>
+              <w:t xml:space="preserve">CRAN (R 3.3.1)</w:t>
+            </w:r>
+          </w:p>
+        </w:tc>
+      </w:tr>
+      <w:tr>
+        <w:tc>
+          <w:p>
+            <w:pPr>
+              <w:pStyle w:val="Compact"/>
+              <w:jc w:val="left"/>
+            </w:pPr>
+            <w:r>
+              <w:t xml:space="preserve">withr</w:t>
+            </w:r>
+          </w:p>
+        </w:tc>
+        <w:tc>
+          <w:p>
+            <w:pStyle w:val="Compact"/>
+          </w:p>
+        </w:tc>
+        <w:tc>
+          <w:p>
+            <w:pPr>
+              <w:pStyle w:val="Compact"/>
+              <w:jc w:val="left"/>
+            </w:pPr>
+            <w:r>
+              <w:t xml:space="preserve">1.0.2</w:t>
+            </w:r>
+          </w:p>
+        </w:tc>
+        <w:tc>
+          <w:p>
+            <w:pPr>
+              <w:pStyle w:val="Compact"/>
+              <w:jc w:val="left"/>
+            </w:pPr>
+            <w:r>
+              <w:t xml:space="preserve">2016-06-20</w:t>
+            </w:r>
+          </w:p>
+        </w:tc>
+        <w:tc>
+          <w:p>
+            <w:pPr>
+              <w:pStyle w:val="Compact"/>
+              <w:jc w:val="left"/>
+            </w:pPr>
+            <w:r>
+              <w:t xml:space="preserve">CRAN (R 3.3.0)</w:t>
+            </w:r>
+          </w:p>
+        </w:tc>
+      </w:tr>
+      <w:tr>
+        <w:tc>
+          <w:p>
+            <w:pPr>
+              <w:pStyle w:val="Compact"/>
+              <w:jc w:val="left"/>
+            </w:pPr>
+            <w:r>
+              <w:t xml:space="preserve">xtable</w:t>
+            </w:r>
+          </w:p>
+        </w:tc>
+        <w:tc>
+          <w:p>
+            <w:pStyle w:val="Compact"/>
+          </w:p>
+        </w:tc>
+        <w:tc>
+          <w:p>
+            <w:pPr>
+              <w:pStyle w:val="Compact"/>
+              <w:jc w:val="left"/>
+            </w:pPr>
+            <w:r>
+              <w:t xml:space="preserve">1.8-2</w:t>
+            </w:r>
+          </w:p>
+        </w:tc>
+        <w:tc>
+          <w:p>
+            <w:pPr>
+              <w:pStyle w:val="Compact"/>
+              <w:jc w:val="left"/>
+            </w:pPr>
+            <w:r>
+              <w:t xml:space="preserve">2016-02-05</w:t>
+            </w:r>
+          </w:p>
+        </w:tc>
+        <w:tc>
+          <w:p>
+            <w:pPr>
+              <w:pStyle w:val="Compact"/>
+              <w:jc w:val="left"/>
+            </w:pPr>
+            <w:r>
+              <w:t xml:space="preserve">CRAN (R 3.2.5)</w:t>
+            </w:r>
+          </w:p>
+        </w:tc>
+      </w:tr>
+      <w:tr>
+        <w:tc>
+          <w:p>
+            <w:pPr>
+              <w:pStyle w:val="Compact"/>
+              <w:jc w:val="left"/>
+            </w:pPr>
+            <w:r>
+              <w:t xml:space="preserve">yaml</w:t>
+            </w:r>
+          </w:p>
+        </w:tc>
+        <w:tc>
+          <w:p>
+            <w:pStyle w:val="Compact"/>
+          </w:p>
+        </w:tc>
+        <w:tc>
+          <w:p>
+            <w:pPr>
+              <w:pStyle w:val="Compact"/>
+              <w:jc w:val="left"/>
+            </w:pPr>
+            <w:r>
+              <w:t xml:space="preserve">2.1.13</w:t>
+            </w:r>
+          </w:p>
+        </w:tc>
+        <w:tc>
+          <w:p>
+            <w:pPr>
+              <w:pStyle w:val="Compact"/>
+              <w:jc w:val="left"/>
+            </w:pPr>
+            <w:r>
+              <w:t xml:space="preserve">2014-06-12</w:t>
+            </w:r>
+          </w:p>
+        </w:tc>
+        <w:tc>
+          <w:p>
+            <w:pPr>
+              <w:pStyle w:val="Compact"/>
+              <w:jc w:val="left"/>
+            </w:pPr>
+            <w:r>
+              <w:t xml:space="preserve">CRAN (R 3.2.2)</w:t>
+            </w:r>
+          </w:p>
+        </w:tc>
+      </w:tr>
+    </w:tbl>
+    <w:p>
+      <w:pPr>
+        <w:pStyle w:val="BodyText"/>
+      </w:pPr>
+      <w:r>
+        <w:t xml:space="preserve">The current git commit of this file is 0861ac88f7181609117273ecfeddcb089bcac512, which is on the master branch and was made by Ben Marwick on 2016-09-26 11:57:58. The current commit message is "Re-check calculations, add some text and questions".</w:t>
+      </w:r>
+    </w:p>
+    <w:p>
+      <w:pPr>
+        <w:pStyle w:val="Heading1"/>
+      </w:pPr>
+      <w:bookmarkStart w:id="35" w:name="references"/>
+      <w:bookmarkEnd w:id="35"/>
+      <w:r>
+        <w:t xml:space="preserve">References</w:t>
+      </w:r>
+    </w:p>
+    <w:p>
+      <w:pPr>
         <w:pStyle w:val="Bibliography"/>
       </w:pPr>
       <w:r>
@@ -1013,7 +3451,7 @@
       <w:r>
         <w:t xml:space="preserve">74: 75–84. doi:</w:t>
       </w:r>
-      <w:hyperlink r:id="rId32">
+      <w:hyperlink r:id="rId36">
         <w:r>
           <w:rPr>
             <w:rStyle w:val="Hyperlink"/>
@@ -1044,7 +3482,7 @@
       <w:r>
         <w:t xml:space="preserve">. doi:</w:t>
       </w:r>
-      <w:hyperlink r:id="rId33">
+      <w:hyperlink r:id="rId37">
         <w:r>
           <w:rPr>
             <w:rStyle w:val="Hyperlink"/>
@@ -1098,7 +3536,7 @@
       <w:r>
         <w:t xml:space="preserve">11 (9): e0161766. doi:</w:t>
       </w:r>
-      <w:hyperlink r:id="rId34">
+      <w:hyperlink r:id="rId38">
         <w:r>
           <w:rPr>
             <w:rStyle w:val="Hyperlink"/>
@@ -1132,7 +3570,7 @@
       <w:r>
         <w:t xml:space="preserve">11 (5): e0155793. doi:</w:t>
       </w:r>
-      <w:hyperlink r:id="rId35">
+      <w:hyperlink r:id="rId39">
         <w:r>
           <w:rPr>
             <w:rStyle w:val="Hyperlink"/>
@@ -1361,7 +3799,7 @@
     </w:lvl>
   </w:abstractNum>
   <w:abstractNum w:abstractNumId="990">
-    <w:nsid w:val="b25036d4"/>
+    <w:nsid w:val="73811100"/>
     <w:multiLevelType w:val="multilevel"/>
     <w:lvl w:ilvl="0">
       <w:numFmt w:val="bullet"/>
@@ -1442,7 +3880,7 @@
     </w:lvl>
   </w:abstractNum>
   <w:abstractNum w:abstractNumId="99421">
-    <w:nsid w:val="f4eb1269"/>
+    <w:nsid w:val="e04bb0bb"/>
     <w:multiLevelType w:val="multilevel"/>
     <w:lvl w:ilvl="0">
       <w:start w:val="1"/>
@@ -1530,7 +3968,7 @@
     </w:lvl>
   </w:abstractNum>
   <w:abstractNum w:abstractNumId="99424">
-    <w:nsid w:val="cc1ca696"/>
+    <w:nsid w:val="41afaf78"/>
     <w:multiLevelType w:val="multilevel"/>
     <w:lvl w:ilvl="0">
       <w:start w:val="4"/>

</xml_diff>

<commit_message>
few words on the size and shape of flakes
</commit_message>
<xml_diff>
--- a/report/hu_artefacts_report.docx
+++ b/report/hu_artefacts_report.docx
@@ -59,13 +59,13 @@
         <w:pStyle w:val="Date"/>
       </w:pPr>
       <w:r>
-        <w:t xml:space="preserve">26</w:t>
+        <w:t xml:space="preserve">02</w:t>
       </w:r>
       <w:r>
         <w:t xml:space="preserve"> </w:t>
       </w:r>
       <w:r>
-        <w:t xml:space="preserve">September,</w:t>
+        <w:t xml:space="preserve">October,</w:t>
       </w:r>
       <w:r>
         <w:t xml:space="preserve"> </w:t>
@@ -869,55 +869,119 @@
         <w:pStyle w:val="FirstParagraph"/>
       </w:pPr>
       <w:r>
-        <w:t xml:space="preserve">The average maximum length of the flakes is 62.9 mm</w:t>
+        <w:t xml:space="preserve">As chert artefacts are most numerous, we focus our analysis on these pieces. The distributions of the basic size variables are unimodal with long right tails, indicating that most of the artefacts are small, but there are a small number of large pieces (Figure</w:t>
+      </w:r>
+      <w:r>
+        <w:t xml:space="preserve"> </w:t>
+      </w:r>
+      <w:r>
+        <w:t xml:space="preserve">1</w:t>
+      </w:r>
+      <w:r>
+        <w:t xml:space="preserve">).</w:t>
       </w:r>
     </w:p>
     <w:p>
       <w:pPr>
-        <w:pStyle w:val="Heading2"/>
-      </w:pPr>
-      <w:bookmarkStart w:id="26" w:name="cores"/>
-      <w:bookmarkEnd w:id="26"/>
-      <w:r>
-        <w:t xml:space="preserve">Cores</w:t>
+        <w:pStyle w:val="FigureWithCaption"/>
+      </w:pPr>
+      <w:r>
+        <w:drawing>
+          <wp:inline>
+            <wp:extent cx="4620126" cy="3696101"/>
+            <wp:effectExtent b="0" l="0" r="0" t="0"/>
+            <wp:docPr descr="Figure 1: Summary of basic flake size variables" id="1" name="Picture"/>
+            <a:graphic>
+              <a:graphicData uri="http://schemas.openxmlformats.org/drawingml/2006/picture">
+                <pic:pic>
+                  <pic:nvPicPr>
+                    <pic:cNvPr descr="hu_artefacts_report_files/figure-docx/flakebasics-1.png" id="0" name="Picture"/>
+                    <pic:cNvPicPr>
+                      <a:picLocks noChangeArrowheads="1" noChangeAspect="1"/>
+                    </pic:cNvPicPr>
+                  </pic:nvPicPr>
+                  <pic:blipFill>
+                    <a:blip r:embed="rId26"/>
+                    <a:stretch>
+                      <a:fillRect/>
+                    </a:stretch>
+                  </pic:blipFill>
+                  <pic:spPr bwMode="auto">
+                    <a:xfrm>
+                      <a:off x="0" y="0"/>
+                      <a:ext cx="4620126" cy="3696101"/>
+                    </a:xfrm>
+                    <a:prstGeom prst="rect">
+                      <a:avLst/>
+                    </a:prstGeom>
+                    <a:noFill/>
+                    <a:ln w="9525">
+                      <a:noFill/>
+                      <a:headEnd/>
+                      <a:tailEnd/>
+                    </a:ln>
+                  </pic:spPr>
+                </pic:pic>
+              </a:graphicData>
+            </a:graphic>
+          </wp:inline>
+        </w:drawing>
       </w:r>
     </w:p>
     <w:p>
       <w:pPr>
-        <w:pStyle w:val="Heading2"/>
-      </w:pPr>
-      <w:bookmarkStart w:id="27" w:name="retouched-pieces"/>
-      <w:bookmarkEnd w:id="27"/>
-      <w:r>
-        <w:t xml:space="preserve">Retouched pieces</w:t>
+        <w:pStyle w:val="ImageCaption"/>
+      </w:pPr>
+      <w:r>
+        <w:t xml:space="preserve">Figure 1: Summary of basic flake size variables</w:t>
       </w:r>
     </w:p>
     <w:p>
       <w:pPr>
-        <w:pStyle w:val="Heading3"/>
-      </w:pPr>
-      <w:bookmarkStart w:id="28" w:name="indices"/>
-      <w:bookmarkEnd w:id="28"/>
-      <w:r>
-        <w:t xml:space="preserve">Indices</w:t>
+        <w:pStyle w:val="Heading2"/>
+      </w:pPr>
+      <w:bookmarkStart w:id="27" w:name="cores"/>
+      <w:bookmarkEnd w:id="27"/>
+      <w:r>
+        <w:t xml:space="preserve">Cores</w:t>
       </w:r>
     </w:p>
     <w:p>
       <w:pPr>
         <w:pStyle w:val="Heading2"/>
       </w:pPr>
-      <w:bookmarkStart w:id="29" w:name="levallois"/>
-      <w:bookmarkEnd w:id="29"/>
-      <w:r>
-        <w:t xml:space="preserve">Levallois</w:t>
+      <w:bookmarkStart w:id="28" w:name="retouched-pieces"/>
+      <w:bookmarkEnd w:id="28"/>
+      <w:r>
+        <w:t xml:space="preserve">Retouched pieces</w:t>
       </w:r>
     </w:p>
     <w:p>
       <w:pPr>
+        <w:pStyle w:val="Heading3"/>
+      </w:pPr>
+      <w:bookmarkStart w:id="29" w:name="indices"/>
+      <w:bookmarkEnd w:id="29"/>
+      <w:r>
+        <w:t xml:space="preserve">Indices</w:t>
+      </w:r>
+    </w:p>
+    <w:p>
+      <w:pPr>
+        <w:pStyle w:val="Heading2"/>
+      </w:pPr>
+      <w:bookmarkStart w:id="30" w:name="levallois"/>
+      <w:bookmarkEnd w:id="30"/>
+      <w:r>
+        <w:t xml:space="preserve">Levallois</w:t>
+      </w:r>
+    </w:p>
+    <w:p>
+      <w:pPr>
         <w:pStyle w:val="Heading1"/>
       </w:pPr>
-      <w:bookmarkStart w:id="30" w:name="discussion"/>
-      <w:bookmarkEnd w:id="30"/>
+      <w:bookmarkStart w:id="31" w:name="discussion"/>
+      <w:bookmarkEnd w:id="31"/>
       <w:r>
         <w:t xml:space="preserve">Discussion</w:t>
       </w:r>
@@ -985,8 +1049,8 @@
       <w:pPr>
         <w:pStyle w:val="Heading1"/>
       </w:pPr>
-      <w:bookmarkStart w:id="31" w:name="conclusion"/>
-      <w:bookmarkEnd w:id="31"/>
+      <w:bookmarkStart w:id="32" w:name="conclusion"/>
+      <w:bookmarkEnd w:id="32"/>
       <w:r>
         <w:t xml:space="preserve">Conclusion</w:t>
       </w:r>
@@ -995,8 +1059,8 @@
       <w:pPr>
         <w:pStyle w:val="Heading1"/>
       </w:pPr>
-      <w:bookmarkStart w:id="32" w:name="colophon"/>
-      <w:bookmarkEnd w:id="32"/>
+      <w:bookmarkStart w:id="33" w:name="colophon"/>
+      <w:bookmarkEnd w:id="33"/>
       <w:r>
         <w:t xml:space="preserve">Colophon</w:t>
       </w:r>
@@ -1006,7 +1070,7 @@
         <w:pStyle w:val="FirstParagraph"/>
       </w:pPr>
       <w:r>
-        <w:t xml:space="preserve">This report was generated on 2016-09-26 12:17:24 using the following computational environment and dependencies:</w:t>
+        <w:t xml:space="preserve">This report was generated on 2016-10-02 12:35:47 using the following computational environment and dependencies:</w:t>
       </w:r>
     </w:p>
     <w:p>
@@ -1227,7 +1291,7 @@
               <w:jc w:val="left"/>
             </w:pPr>
             <w:r>
-              <w:t xml:space="preserve">2016-09-26</w:t>
+              <w:t xml:space="preserve">2016-10-02</w:t>
             </w:r>
           </w:p>
         </w:tc>
@@ -1398,6 +1462,57 @@
               <w:jc w:val="left"/>
             </w:pPr>
             <w:r>
+              <w:t xml:space="preserve">beeswarm</w:t>
+            </w:r>
+          </w:p>
+        </w:tc>
+        <w:tc>
+          <w:p>
+            <w:pStyle w:val="Compact"/>
+          </w:p>
+        </w:tc>
+        <w:tc>
+          <w:p>
+            <w:pPr>
+              <w:pStyle w:val="Compact"/>
+              <w:jc w:val="left"/>
+            </w:pPr>
+            <w:r>
+              <w:t xml:space="preserve">0.2.3</w:t>
+            </w:r>
+          </w:p>
+        </w:tc>
+        <w:tc>
+          <w:p>
+            <w:pPr>
+              <w:pStyle w:val="Compact"/>
+              <w:jc w:val="left"/>
+            </w:pPr>
+            <w:r>
+              <w:t xml:space="preserve">2016-04-25</w:t>
+            </w:r>
+          </w:p>
+        </w:tc>
+        <w:tc>
+          <w:p>
+            <w:pPr>
+              <w:pStyle w:val="Compact"/>
+              <w:jc w:val="left"/>
+            </w:pPr>
+            <w:r>
+              <w:t xml:space="preserve">CRAN (R 3.3.1)</w:t>
+            </w:r>
+          </w:p>
+        </w:tc>
+      </w:tr>
+      <w:tr>
+        <w:tc>
+          <w:p>
+            <w:pPr>
+              <w:pStyle w:val="Compact"/>
+              <w:jc w:val="left"/>
+            </w:pPr>
+            <w:r>
               <w:t xml:space="preserve">bookdown</w:t>
             </w:r>
           </w:p>
@@ -1414,18 +1529,131 @@
               <w:jc w:val="left"/>
             </w:pPr>
             <w:r>
-              <w:t xml:space="preserve">0.1</w:t>
-            </w:r>
-          </w:p>
-        </w:tc>
-        <w:tc>
-          <w:p>
-            <w:pPr>
-              <w:pStyle w:val="Compact"/>
-              <w:jc w:val="left"/>
-            </w:pPr>
-            <w:r>
-              <w:t xml:space="preserve">2016-07-13</w:t>
+              <w:t xml:space="preserve">0.1.10</w:t>
+            </w:r>
+          </w:p>
+        </w:tc>
+        <w:tc>
+          <w:p>
+            <w:pPr>
+              <w:pStyle w:val="Compact"/>
+              <w:jc w:val="left"/>
+            </w:pPr>
+            <w:r>
+              <w:t xml:space="preserve">2016-09-28</w:t>
+            </w:r>
+          </w:p>
+        </w:tc>
+        <w:tc>
+          <w:p>
+            <w:pPr>
+              <w:pStyle w:val="Compact"/>
+              <w:jc w:val="left"/>
+            </w:pPr>
+            <w:r>
+              <w:t xml:space="preserve">Github (</w:t>
+            </w:r>
+            <w:hyperlink r:id="rId34">
+              <w:r>
+                <w:rPr>
+                  <w:rStyle w:val="Hyperlink"/>
+                </w:rPr>
+                <w:t xml:space="preserve">rstudio/bookdown@eac4ea1</w:t>
+              </w:r>
+            </w:hyperlink>
+            <w:r>
+              <w:t xml:space="preserve">)</w:t>
+            </w:r>
+          </w:p>
+        </w:tc>
+      </w:tr>
+      <w:tr>
+        <w:tc>
+          <w:p>
+            <w:pPr>
+              <w:pStyle w:val="Compact"/>
+              <w:jc w:val="left"/>
+            </w:pPr>
+            <w:r>
+              <w:t xml:space="preserve">colorspace</w:t>
+            </w:r>
+          </w:p>
+        </w:tc>
+        <w:tc>
+          <w:p>
+            <w:pStyle w:val="Compact"/>
+          </w:p>
+        </w:tc>
+        <w:tc>
+          <w:p>
+            <w:pPr>
+              <w:pStyle w:val="Compact"/>
+              <w:jc w:val="left"/>
+            </w:pPr>
+            <w:r>
+              <w:t xml:space="preserve">1.2-6</w:t>
+            </w:r>
+          </w:p>
+        </w:tc>
+        <w:tc>
+          <w:p>
+            <w:pPr>
+              <w:pStyle w:val="Compact"/>
+              <w:jc w:val="left"/>
+            </w:pPr>
+            <w:r>
+              <w:t xml:space="preserve">2015-03-11</w:t>
+            </w:r>
+          </w:p>
+        </w:tc>
+        <w:tc>
+          <w:p>
+            <w:pPr>
+              <w:pStyle w:val="Compact"/>
+              <w:jc w:val="left"/>
+            </w:pPr>
+            <w:r>
+              <w:t xml:space="preserve">CRAN (R 3.2.2)</w:t>
+            </w:r>
+          </w:p>
+        </w:tc>
+      </w:tr>
+      <w:tr>
+        <w:tc>
+          <w:p>
+            <w:pPr>
+              <w:pStyle w:val="Compact"/>
+              <w:jc w:val="left"/>
+            </w:pPr>
+            <w:r>
+              <w:t xml:space="preserve">DBI</w:t>
+            </w:r>
+          </w:p>
+        </w:tc>
+        <w:tc>
+          <w:p>
+            <w:pStyle w:val="Compact"/>
+          </w:p>
+        </w:tc>
+        <w:tc>
+          <w:p>
+            <w:pPr>
+              <w:pStyle w:val="Compact"/>
+              <w:jc w:val="left"/>
+            </w:pPr>
+            <w:r>
+              <w:t xml:space="preserve">0.5-1</w:t>
+            </w:r>
+          </w:p>
+        </w:tc>
+        <w:tc>
+          <w:p>
+            <w:pPr>
+              <w:pStyle w:val="Compact"/>
+              <w:jc w:val="left"/>
+            </w:pPr>
+            <w:r>
+              <w:t xml:space="preserve">2016-09-10</w:t>
             </w:r>
           </w:p>
         </w:tc>
@@ -1449,7 +1677,7 @@
               <w:jc w:val="left"/>
             </w:pPr>
             <w:r>
-              <w:t xml:space="preserve">colorspace</w:t>
+              <w:t xml:space="preserve">devtools</w:t>
             </w:r>
           </w:p>
         </w:tc>
@@ -1465,18 +1693,665 @@
               <w:jc w:val="left"/>
             </w:pPr>
             <w:r>
-              <w:t xml:space="preserve">1.2-6</w:t>
-            </w:r>
-          </w:p>
-        </w:tc>
-        <w:tc>
-          <w:p>
-            <w:pPr>
-              <w:pStyle w:val="Compact"/>
-              <w:jc w:val="left"/>
-            </w:pPr>
-            <w:r>
-              <w:t xml:space="preserve">2015-03-11</w:t>
+              <w:t xml:space="preserve">1.12.0</w:t>
+            </w:r>
+          </w:p>
+        </w:tc>
+        <w:tc>
+          <w:p>
+            <w:pPr>
+              <w:pStyle w:val="Compact"/>
+              <w:jc w:val="left"/>
+            </w:pPr>
+            <w:r>
+              <w:t xml:space="preserve">2016-06-24</w:t>
+            </w:r>
+          </w:p>
+        </w:tc>
+        <w:tc>
+          <w:p>
+            <w:pPr>
+              <w:pStyle w:val="Compact"/>
+              <w:jc w:val="left"/>
+            </w:pPr>
+            <w:r>
+              <w:t xml:space="preserve">CRAN (R 3.3.1)</w:t>
+            </w:r>
+          </w:p>
+        </w:tc>
+      </w:tr>
+      <w:tr>
+        <w:tc>
+          <w:p>
+            <w:pPr>
+              <w:pStyle w:val="Compact"/>
+              <w:jc w:val="left"/>
+            </w:pPr>
+            <w:r>
+              <w:t xml:space="preserve">digest</w:t>
+            </w:r>
+          </w:p>
+        </w:tc>
+        <w:tc>
+          <w:p>
+            <w:pStyle w:val="Compact"/>
+          </w:p>
+        </w:tc>
+        <w:tc>
+          <w:p>
+            <w:pPr>
+              <w:pStyle w:val="Compact"/>
+              <w:jc w:val="left"/>
+            </w:pPr>
+            <w:r>
+              <w:t xml:space="preserve">0.6.10</w:t>
+            </w:r>
+          </w:p>
+        </w:tc>
+        <w:tc>
+          <w:p>
+            <w:pPr>
+              <w:pStyle w:val="Compact"/>
+              <w:jc w:val="left"/>
+            </w:pPr>
+            <w:r>
+              <w:t xml:space="preserve">2016-08-02</w:t>
+            </w:r>
+          </w:p>
+        </w:tc>
+        <w:tc>
+          <w:p>
+            <w:pPr>
+              <w:pStyle w:val="Compact"/>
+              <w:jc w:val="left"/>
+            </w:pPr>
+            <w:r>
+              <w:t xml:space="preserve">CRAN (R 3.3.1)</w:t>
+            </w:r>
+          </w:p>
+        </w:tc>
+      </w:tr>
+      <w:tr>
+        <w:tc>
+          <w:p>
+            <w:pPr>
+              <w:pStyle w:val="Compact"/>
+              <w:jc w:val="left"/>
+            </w:pPr>
+            <w:r>
+              <w:t xml:space="preserve">dplyr</w:t>
+            </w:r>
+          </w:p>
+        </w:tc>
+        <w:tc>
+          <w:p>
+            <w:pPr>
+              <w:pStyle w:val="Compact"/>
+              <w:jc w:val="left"/>
+            </w:pPr>
+            <w:r>
+              <w:t xml:space="preserve">*</w:t>
+            </w:r>
+          </w:p>
+        </w:tc>
+        <w:tc>
+          <w:p>
+            <w:pPr>
+              <w:pStyle w:val="Compact"/>
+              <w:jc w:val="left"/>
+            </w:pPr>
+            <w:r>
+              <w:t xml:space="preserve">0.5.0</w:t>
+            </w:r>
+          </w:p>
+        </w:tc>
+        <w:tc>
+          <w:p>
+            <w:pPr>
+              <w:pStyle w:val="Compact"/>
+              <w:jc w:val="left"/>
+            </w:pPr>
+            <w:r>
+              <w:t xml:space="preserve">2016-06-24</w:t>
+            </w:r>
+          </w:p>
+        </w:tc>
+        <w:tc>
+          <w:p>
+            <w:pPr>
+              <w:pStyle w:val="Compact"/>
+              <w:jc w:val="left"/>
+            </w:pPr>
+            <w:r>
+              <w:t xml:space="preserve">CRAN (R 3.3.1)</w:t>
+            </w:r>
+          </w:p>
+        </w:tc>
+      </w:tr>
+      <w:tr>
+        <w:tc>
+          <w:p>
+            <w:pPr>
+              <w:pStyle w:val="Compact"/>
+              <w:jc w:val="left"/>
+            </w:pPr>
+            <w:r>
+              <w:t xml:space="preserve">evaluate</w:t>
+            </w:r>
+          </w:p>
+        </w:tc>
+        <w:tc>
+          <w:p>
+            <w:pStyle w:val="Compact"/>
+          </w:p>
+        </w:tc>
+        <w:tc>
+          <w:p>
+            <w:pPr>
+              <w:pStyle w:val="Compact"/>
+              <w:jc w:val="left"/>
+            </w:pPr>
+            <w:r>
+              <w:t xml:space="preserve">0.9</w:t>
+            </w:r>
+          </w:p>
+        </w:tc>
+        <w:tc>
+          <w:p>
+            <w:pPr>
+              <w:pStyle w:val="Compact"/>
+              <w:jc w:val="left"/>
+            </w:pPr>
+            <w:r>
+              <w:t xml:space="preserve">2016-04-29</w:t>
+            </w:r>
+          </w:p>
+        </w:tc>
+        <w:tc>
+          <w:p>
+            <w:pPr>
+              <w:pStyle w:val="Compact"/>
+              <w:jc w:val="left"/>
+            </w:pPr>
+            <w:r>
+              <w:t xml:space="preserve">CRAN (R 3.3.0)</w:t>
+            </w:r>
+          </w:p>
+        </w:tc>
+      </w:tr>
+      <w:tr>
+        <w:tc>
+          <w:p>
+            <w:pPr>
+              <w:pStyle w:val="Compact"/>
+              <w:jc w:val="left"/>
+            </w:pPr>
+            <w:r>
+              <w:t xml:space="preserve">formatR</w:t>
+            </w:r>
+          </w:p>
+        </w:tc>
+        <w:tc>
+          <w:p>
+            <w:pStyle w:val="Compact"/>
+          </w:p>
+        </w:tc>
+        <w:tc>
+          <w:p>
+            <w:pPr>
+              <w:pStyle w:val="Compact"/>
+              <w:jc w:val="left"/>
+            </w:pPr>
+            <w:r>
+              <w:t xml:space="preserve">1.4</w:t>
+            </w:r>
+          </w:p>
+        </w:tc>
+        <w:tc>
+          <w:p>
+            <w:pPr>
+              <w:pStyle w:val="Compact"/>
+              <w:jc w:val="left"/>
+            </w:pPr>
+            <w:r>
+              <w:t xml:space="preserve">2016-05-09</w:t>
+            </w:r>
+          </w:p>
+        </w:tc>
+        <w:tc>
+          <w:p>
+            <w:pPr>
+              <w:pStyle w:val="Compact"/>
+              <w:jc w:val="left"/>
+            </w:pPr>
+            <w:r>
+              <w:t xml:space="preserve">CRAN (R 3.3.0)</w:t>
+            </w:r>
+          </w:p>
+        </w:tc>
+      </w:tr>
+      <w:tr>
+        <w:tc>
+          <w:p>
+            <w:pPr>
+              <w:pStyle w:val="Compact"/>
+              <w:jc w:val="left"/>
+            </w:pPr>
+            <w:r>
+              <w:t xml:space="preserve">ggbeeswarm</w:t>
+            </w:r>
+          </w:p>
+        </w:tc>
+        <w:tc>
+          <w:p>
+            <w:pPr>
+              <w:pStyle w:val="Compact"/>
+              <w:jc w:val="left"/>
+            </w:pPr>
+            <w:r>
+              <w:t xml:space="preserve">*</w:t>
+            </w:r>
+          </w:p>
+        </w:tc>
+        <w:tc>
+          <w:p>
+            <w:pPr>
+              <w:pStyle w:val="Compact"/>
+              <w:jc w:val="left"/>
+            </w:pPr>
+            <w:r>
+              <w:t xml:space="preserve">0.5.0</w:t>
+            </w:r>
+          </w:p>
+        </w:tc>
+        <w:tc>
+          <w:p>
+            <w:pPr>
+              <w:pStyle w:val="Compact"/>
+              <w:jc w:val="left"/>
+            </w:pPr>
+            <w:r>
+              <w:t xml:space="preserve">2016-02-21</w:t>
+            </w:r>
+          </w:p>
+        </w:tc>
+        <w:tc>
+          <w:p>
+            <w:pPr>
+              <w:pStyle w:val="Compact"/>
+              <w:jc w:val="left"/>
+            </w:pPr>
+            <w:r>
+              <w:t xml:space="preserve">CRAN (R 3.3.1)</w:t>
+            </w:r>
+          </w:p>
+        </w:tc>
+      </w:tr>
+      <w:tr>
+        <w:tc>
+          <w:p>
+            <w:pPr>
+              <w:pStyle w:val="Compact"/>
+              <w:jc w:val="left"/>
+            </w:pPr>
+            <w:r>
+              <w:t xml:space="preserve">ggplot2</w:t>
+            </w:r>
+          </w:p>
+        </w:tc>
+        <w:tc>
+          <w:p>
+            <w:pPr>
+              <w:pStyle w:val="Compact"/>
+              <w:jc w:val="left"/>
+            </w:pPr>
+            <w:r>
+              <w:t xml:space="preserve">*</w:t>
+            </w:r>
+          </w:p>
+        </w:tc>
+        <w:tc>
+          <w:p>
+            <w:pPr>
+              <w:pStyle w:val="Compact"/>
+              <w:jc w:val="left"/>
+            </w:pPr>
+            <w:r>
+              <w:t xml:space="preserve">2.1.0</w:t>
+            </w:r>
+          </w:p>
+        </w:tc>
+        <w:tc>
+          <w:p>
+            <w:pPr>
+              <w:pStyle w:val="Compact"/>
+              <w:jc w:val="left"/>
+            </w:pPr>
+            <w:r>
+              <w:t xml:space="preserve">2016-03-01</w:t>
+            </w:r>
+          </w:p>
+        </w:tc>
+        <w:tc>
+          <w:p>
+            <w:pPr>
+              <w:pStyle w:val="Compact"/>
+              <w:jc w:val="left"/>
+            </w:pPr>
+            <w:r>
+              <w:t xml:space="preserve">CRAN (R 3.3.1)</w:t>
+            </w:r>
+          </w:p>
+        </w:tc>
+      </w:tr>
+      <w:tr>
+        <w:tc>
+          <w:p>
+            <w:pPr>
+              <w:pStyle w:val="Compact"/>
+              <w:jc w:val="left"/>
+            </w:pPr>
+            <w:r>
+              <w:t xml:space="preserve">gtable</w:t>
+            </w:r>
+          </w:p>
+        </w:tc>
+        <w:tc>
+          <w:p>
+            <w:pStyle w:val="Compact"/>
+          </w:p>
+        </w:tc>
+        <w:tc>
+          <w:p>
+            <w:pPr>
+              <w:pStyle w:val="Compact"/>
+              <w:jc w:val="left"/>
+            </w:pPr>
+            <w:r>
+              <w:t xml:space="preserve">0.2.0</w:t>
+            </w:r>
+          </w:p>
+        </w:tc>
+        <w:tc>
+          <w:p>
+            <w:pPr>
+              <w:pStyle w:val="Compact"/>
+              <w:jc w:val="left"/>
+            </w:pPr>
+            <w:r>
+              <w:t xml:space="preserve">2016-02-26</w:t>
+            </w:r>
+          </w:p>
+        </w:tc>
+        <w:tc>
+          <w:p>
+            <w:pPr>
+              <w:pStyle w:val="Compact"/>
+              <w:jc w:val="left"/>
+            </w:pPr>
+            <w:r>
+              <w:t xml:space="preserve">CRAN (R 3.2.4)</w:t>
+            </w:r>
+          </w:p>
+        </w:tc>
+      </w:tr>
+      <w:tr>
+        <w:tc>
+          <w:p>
+            <w:pPr>
+              <w:pStyle w:val="Compact"/>
+              <w:jc w:val="left"/>
+            </w:pPr>
+            <w:r>
+              <w:t xml:space="preserve">highr</w:t>
+            </w:r>
+          </w:p>
+        </w:tc>
+        <w:tc>
+          <w:p>
+            <w:pStyle w:val="Compact"/>
+          </w:p>
+        </w:tc>
+        <w:tc>
+          <w:p>
+            <w:pPr>
+              <w:pStyle w:val="Compact"/>
+              <w:jc w:val="left"/>
+            </w:pPr>
+            <w:r>
+              <w:t xml:space="preserve">0.6</w:t>
+            </w:r>
+          </w:p>
+        </w:tc>
+        <w:tc>
+          <w:p>
+            <w:pPr>
+              <w:pStyle w:val="Compact"/>
+              <w:jc w:val="left"/>
+            </w:pPr>
+            <w:r>
+              <w:t xml:space="preserve">2016-05-09</w:t>
+            </w:r>
+          </w:p>
+        </w:tc>
+        <w:tc>
+          <w:p>
+            <w:pPr>
+              <w:pStyle w:val="Compact"/>
+              <w:jc w:val="left"/>
+            </w:pPr>
+            <w:r>
+              <w:t xml:space="preserve">CRAN (R 3.3.0)</w:t>
+            </w:r>
+          </w:p>
+        </w:tc>
+      </w:tr>
+      <w:tr>
+        <w:tc>
+          <w:p>
+            <w:pPr>
+              <w:pStyle w:val="Compact"/>
+              <w:jc w:val="left"/>
+            </w:pPr>
+            <w:r>
+              <w:t xml:space="preserve">htmltools</w:t>
+            </w:r>
+          </w:p>
+        </w:tc>
+        <w:tc>
+          <w:p>
+            <w:pStyle w:val="Compact"/>
+          </w:p>
+        </w:tc>
+        <w:tc>
+          <w:p>
+            <w:pPr>
+              <w:pStyle w:val="Compact"/>
+              <w:jc w:val="left"/>
+            </w:pPr>
+            <w:r>
+              <w:t xml:space="preserve">0.3.5</w:t>
+            </w:r>
+          </w:p>
+        </w:tc>
+        <w:tc>
+          <w:p>
+            <w:pPr>
+              <w:pStyle w:val="Compact"/>
+              <w:jc w:val="left"/>
+            </w:pPr>
+            <w:r>
+              <w:t xml:space="preserve">2016-03-21</w:t>
+            </w:r>
+          </w:p>
+        </w:tc>
+        <w:tc>
+          <w:p>
+            <w:pPr>
+              <w:pStyle w:val="Compact"/>
+              <w:jc w:val="left"/>
+            </w:pPr>
+            <w:r>
+              <w:t xml:space="preserve">CRAN (R 3.2.4)</w:t>
+            </w:r>
+          </w:p>
+        </w:tc>
+      </w:tr>
+      <w:tr>
+        <w:tc>
+          <w:p>
+            <w:pPr>
+              <w:pStyle w:val="Compact"/>
+              <w:jc w:val="left"/>
+            </w:pPr>
+            <w:r>
+              <w:t xml:space="preserve">httpuv</w:t>
+            </w:r>
+          </w:p>
+        </w:tc>
+        <w:tc>
+          <w:p>
+            <w:pStyle w:val="Compact"/>
+          </w:p>
+        </w:tc>
+        <w:tc>
+          <w:p>
+            <w:pPr>
+              <w:pStyle w:val="Compact"/>
+              <w:jc w:val="left"/>
+            </w:pPr>
+            <w:r>
+              <w:t xml:space="preserve">1.3.3</w:t>
+            </w:r>
+          </w:p>
+        </w:tc>
+        <w:tc>
+          <w:p>
+            <w:pPr>
+              <w:pStyle w:val="Compact"/>
+              <w:jc w:val="left"/>
+            </w:pPr>
+            <w:r>
+              <w:t xml:space="preserve">2015-08-04</w:t>
+            </w:r>
+          </w:p>
+        </w:tc>
+        <w:tc>
+          <w:p>
+            <w:pPr>
+              <w:pStyle w:val="Compact"/>
+              <w:jc w:val="left"/>
+            </w:pPr>
+            <w:r>
+              <w:t xml:space="preserve">CRAN (R 3.2.3)</w:t>
+            </w:r>
+          </w:p>
+        </w:tc>
+      </w:tr>
+      <w:tr>
+        <w:tc>
+          <w:p>
+            <w:pPr>
+              <w:pStyle w:val="Compact"/>
+              <w:jc w:val="left"/>
+            </w:pPr>
+            <w:r>
+              <w:t xml:space="preserve">knitr</w:t>
+            </w:r>
+          </w:p>
+        </w:tc>
+        <w:tc>
+          <w:p>
+            <w:pPr>
+              <w:pStyle w:val="Compact"/>
+              <w:jc w:val="left"/>
+            </w:pPr>
+            <w:r>
+              <w:t xml:space="preserve">*</w:t>
+            </w:r>
+          </w:p>
+        </w:tc>
+        <w:tc>
+          <w:p>
+            <w:pPr>
+              <w:pStyle w:val="Compact"/>
+              <w:jc w:val="left"/>
+            </w:pPr>
+            <w:r>
+              <w:t xml:space="preserve">1.14.5</w:t>
+            </w:r>
+          </w:p>
+        </w:tc>
+        <w:tc>
+          <w:p>
+            <w:pPr>
+              <w:pStyle w:val="Compact"/>
+              <w:jc w:val="left"/>
+            </w:pPr>
+            <w:r>
+              <w:t xml:space="preserve">2016-09-28</w:t>
+            </w:r>
+          </w:p>
+        </w:tc>
+        <w:tc>
+          <w:p>
+            <w:pPr>
+              <w:pStyle w:val="Compact"/>
+              <w:jc w:val="left"/>
+            </w:pPr>
+            <w:r>
+              <w:t xml:space="preserve">Github (</w:t>
+            </w:r>
+            <w:hyperlink r:id="rId35">
+              <w:r>
+                <w:rPr>
+                  <w:rStyle w:val="Hyperlink"/>
+                </w:rPr>
+                <w:t xml:space="preserve">yihui/knitr@f5e2d9e</w:t>
+              </w:r>
+            </w:hyperlink>
+            <w:r>
+              <w:t xml:space="preserve">)</w:t>
+            </w:r>
+          </w:p>
+        </w:tc>
+      </w:tr>
+      <w:tr>
+        <w:tc>
+          <w:p>
+            <w:pPr>
+              <w:pStyle w:val="Compact"/>
+              <w:jc w:val="left"/>
+            </w:pPr>
+            <w:r>
+              <w:t xml:space="preserve">labeling</w:t>
+            </w:r>
+          </w:p>
+        </w:tc>
+        <w:tc>
+          <w:p>
+            <w:pStyle w:val="Compact"/>
+          </w:p>
+        </w:tc>
+        <w:tc>
+          <w:p>
+            <w:pPr>
+              <w:pStyle w:val="Compact"/>
+              <w:jc w:val="left"/>
+            </w:pPr>
+            <w:r>
+              <w:t xml:space="preserve">0.3</w:t>
+            </w:r>
+          </w:p>
+        </w:tc>
+        <w:tc>
+          <w:p>
+            <w:pPr>
+              <w:pStyle w:val="Compact"/>
+              <w:jc w:val="left"/>
+            </w:pPr>
+            <w:r>
+              <w:t xml:space="preserve">2014-08-23</w:t>
             </w:r>
           </w:p>
         </w:tc>
@@ -1500,7 +2375,7 @@
               <w:jc w:val="left"/>
             </w:pPr>
             <w:r>
-              <w:t xml:space="preserve">DBI</w:t>
+              <w:t xml:space="preserve">lazyeval</w:t>
             </w:r>
           </w:p>
         </w:tc>
@@ -1516,18 +2391,69 @@
               <w:jc w:val="left"/>
             </w:pPr>
             <w:r>
-              <w:t xml:space="preserve">0.5-1</w:t>
-            </w:r>
-          </w:p>
-        </w:tc>
-        <w:tc>
-          <w:p>
-            <w:pPr>
-              <w:pStyle w:val="Compact"/>
-              <w:jc w:val="left"/>
-            </w:pPr>
-            <w:r>
-              <w:t xml:space="preserve">2016-09-10</w:t>
+              <w:t xml:space="preserve">0.2.0</w:t>
+            </w:r>
+          </w:p>
+        </w:tc>
+        <w:tc>
+          <w:p>
+            <w:pPr>
+              <w:pStyle w:val="Compact"/>
+              <w:jc w:val="left"/>
+            </w:pPr>
+            <w:r>
+              <w:t xml:space="preserve">2016-06-12</w:t>
+            </w:r>
+          </w:p>
+        </w:tc>
+        <w:tc>
+          <w:p>
+            <w:pPr>
+              <w:pStyle w:val="Compact"/>
+              <w:jc w:val="left"/>
+            </w:pPr>
+            <w:r>
+              <w:t xml:space="preserve">CRAN (R 3.3.0)</w:t>
+            </w:r>
+          </w:p>
+        </w:tc>
+      </w:tr>
+      <w:tr>
+        <w:tc>
+          <w:p>
+            <w:pPr>
+              <w:pStyle w:val="Compact"/>
+              <w:jc w:val="left"/>
+            </w:pPr>
+            <w:r>
+              <w:t xml:space="preserve">magrittr</w:t>
+            </w:r>
+          </w:p>
+        </w:tc>
+        <w:tc>
+          <w:p>
+            <w:pStyle w:val="Compact"/>
+          </w:p>
+        </w:tc>
+        <w:tc>
+          <w:p>
+            <w:pPr>
+              <w:pStyle w:val="Compact"/>
+              <w:jc w:val="left"/>
+            </w:pPr>
+            <w:r>
+              <w:t xml:space="preserve">1.5</w:t>
+            </w:r>
+          </w:p>
+        </w:tc>
+        <w:tc>
+          <w:p>
+            <w:pPr>
+              <w:pStyle w:val="Compact"/>
+              <w:jc w:val="left"/>
+            </w:pPr>
+            <w:r>
+              <w:t xml:space="preserve">2014-11-22</w:t>
             </w:r>
           </w:p>
         </w:tc>
@@ -1551,7 +2477,7 @@
               <w:jc w:val="left"/>
             </w:pPr>
             <w:r>
-              <w:t xml:space="preserve">devtools</w:t>
+              <w:t xml:space="preserve">memoise</w:t>
             </w:r>
           </w:p>
         </w:tc>
@@ -1567,18 +2493,69 @@
               <w:jc w:val="left"/>
             </w:pPr>
             <w:r>
-              <w:t xml:space="preserve">1.12.0</w:t>
-            </w:r>
-          </w:p>
-        </w:tc>
-        <w:tc>
-          <w:p>
-            <w:pPr>
-              <w:pStyle w:val="Compact"/>
-              <w:jc w:val="left"/>
-            </w:pPr>
-            <w:r>
-              <w:t xml:space="preserve">2016-06-24</w:t>
+              <w:t xml:space="preserve">1.0.0</w:t>
+            </w:r>
+          </w:p>
+        </w:tc>
+        <w:tc>
+          <w:p>
+            <w:pPr>
+              <w:pStyle w:val="Compact"/>
+              <w:jc w:val="left"/>
+            </w:pPr>
+            <w:r>
+              <w:t xml:space="preserve">2016-01-29</w:t>
+            </w:r>
+          </w:p>
+        </w:tc>
+        <w:tc>
+          <w:p>
+            <w:pPr>
+              <w:pStyle w:val="Compact"/>
+              <w:jc w:val="left"/>
+            </w:pPr>
+            <w:r>
+              <w:t xml:space="preserve">CRAN (R 3.2.5)</w:t>
+            </w:r>
+          </w:p>
+        </w:tc>
+      </w:tr>
+      <w:tr>
+        <w:tc>
+          <w:p>
+            <w:pPr>
+              <w:pStyle w:val="Compact"/>
+              <w:jc w:val="left"/>
+            </w:pPr>
+            <w:r>
+              <w:t xml:space="preserve">mime</w:t>
+            </w:r>
+          </w:p>
+        </w:tc>
+        <w:tc>
+          <w:p>
+            <w:pStyle w:val="Compact"/>
+          </w:p>
+        </w:tc>
+        <w:tc>
+          <w:p>
+            <w:pPr>
+              <w:pStyle w:val="Compact"/>
+              <w:jc w:val="left"/>
+            </w:pPr>
+            <w:r>
+              <w:t xml:space="preserve">0.5</w:t>
+            </w:r>
+          </w:p>
+        </w:tc>
+        <w:tc>
+          <w:p>
+            <w:pPr>
+              <w:pStyle w:val="Compact"/>
+              <w:jc w:val="left"/>
+            </w:pPr>
+            <w:r>
+              <w:t xml:space="preserve">2016-07-07</w:t>
             </w:r>
           </w:p>
         </w:tc>
@@ -1602,7 +2579,7 @@
               <w:jc w:val="left"/>
             </w:pPr>
             <w:r>
-              <w:t xml:space="preserve">digest</w:t>
+              <w:t xml:space="preserve">miniUI</w:t>
             </w:r>
           </w:p>
         </w:tc>
@@ -1618,18 +2595,126 @@
               <w:jc w:val="left"/>
             </w:pPr>
             <w:r>
-              <w:t xml:space="preserve">0.6.10</w:t>
-            </w:r>
-          </w:p>
-        </w:tc>
-        <w:tc>
-          <w:p>
-            <w:pPr>
-              <w:pStyle w:val="Compact"/>
-              <w:jc w:val="left"/>
-            </w:pPr>
-            <w:r>
-              <w:t xml:space="preserve">2016-08-02</w:t>
+              <w:t xml:space="preserve">0.1.1</w:t>
+            </w:r>
+          </w:p>
+        </w:tc>
+        <w:tc>
+          <w:p>
+            <w:pPr>
+              <w:pStyle w:val="Compact"/>
+              <w:jc w:val="left"/>
+            </w:pPr>
+            <w:r>
+              <w:t xml:space="preserve">2016-01-15</w:t>
+            </w:r>
+          </w:p>
+        </w:tc>
+        <w:tc>
+          <w:p>
+            <w:pPr>
+              <w:pStyle w:val="Compact"/>
+              <w:jc w:val="left"/>
+            </w:pPr>
+            <w:r>
+              <w:t xml:space="preserve">CRAN (R 3.2.4)</w:t>
+            </w:r>
+          </w:p>
+        </w:tc>
+      </w:tr>
+      <w:tr>
+        <w:tc>
+          <w:p>
+            <w:pPr>
+              <w:pStyle w:val="Compact"/>
+              <w:jc w:val="left"/>
+            </w:pPr>
+            <w:r>
+              <w:t xml:space="preserve">munsell</w:t>
+            </w:r>
+          </w:p>
+        </w:tc>
+        <w:tc>
+          <w:p>
+            <w:pStyle w:val="Compact"/>
+          </w:p>
+        </w:tc>
+        <w:tc>
+          <w:p>
+            <w:pPr>
+              <w:pStyle w:val="Compact"/>
+              <w:jc w:val="left"/>
+            </w:pPr>
+            <w:r>
+              <w:t xml:space="preserve">0.4.3</w:t>
+            </w:r>
+          </w:p>
+        </w:tc>
+        <w:tc>
+          <w:p>
+            <w:pPr>
+              <w:pStyle w:val="Compact"/>
+              <w:jc w:val="left"/>
+            </w:pPr>
+            <w:r>
+              <w:t xml:space="preserve">2016-02-13</w:t>
+            </w:r>
+          </w:p>
+        </w:tc>
+        <w:tc>
+          <w:p>
+            <w:pPr>
+              <w:pStyle w:val="Compact"/>
+              <w:jc w:val="left"/>
+            </w:pPr>
+            <w:r>
+              <w:t xml:space="preserve">CRAN (R 3.2.4)</w:t>
+            </w:r>
+          </w:p>
+        </w:tc>
+      </w:tr>
+      <w:tr>
+        <w:tc>
+          <w:p>
+            <w:pPr>
+              <w:pStyle w:val="Compact"/>
+              <w:jc w:val="left"/>
+            </w:pPr>
+            <w:r>
+              <w:t xml:space="preserve">plyr</w:t>
+            </w:r>
+          </w:p>
+        </w:tc>
+        <w:tc>
+          <w:p>
+            <w:pPr>
+              <w:pStyle w:val="Compact"/>
+              <w:jc w:val="left"/>
+            </w:pPr>
+            <w:r>
+              <w:t xml:space="preserve">*</w:t>
+            </w:r>
+          </w:p>
+        </w:tc>
+        <w:tc>
+          <w:p>
+            <w:pPr>
+              <w:pStyle w:val="Compact"/>
+              <w:jc w:val="left"/>
+            </w:pPr>
+            <w:r>
+              <w:t xml:space="preserve">1.8.4</w:t>
+            </w:r>
+          </w:p>
+        </w:tc>
+        <w:tc>
+          <w:p>
+            <w:pPr>
+              <w:pStyle w:val="Compact"/>
+              <w:jc w:val="left"/>
+            </w:pPr>
+            <w:r>
+              <w:t xml:space="preserve">2016-06-08</w:t>
             </w:r>
           </w:p>
         </w:tc>
@@ -1653,7 +2738,7 @@
               <w:jc w:val="left"/>
             </w:pPr>
             <w:r>
-              <w:t xml:space="preserve">dplyr</w:t>
+              <w:t xml:space="preserve">purrr</w:t>
             </w:r>
           </w:p>
         </w:tc>
@@ -1675,18 +2760,18 @@
               <w:jc w:val="left"/>
             </w:pPr>
             <w:r>
-              <w:t xml:space="preserve">0.5.0</w:t>
-            </w:r>
-          </w:p>
-        </w:tc>
-        <w:tc>
-          <w:p>
-            <w:pPr>
-              <w:pStyle w:val="Compact"/>
-              <w:jc w:val="left"/>
-            </w:pPr>
-            <w:r>
-              <w:t xml:space="preserve">2016-06-24</w:t>
+              <w:t xml:space="preserve">0.2.2</w:t>
+            </w:r>
+          </w:p>
+        </w:tc>
+        <w:tc>
+          <w:p>
+            <w:pPr>
+              <w:pStyle w:val="Compact"/>
+              <w:jc w:val="left"/>
+            </w:pPr>
+            <w:r>
+              <w:t xml:space="preserve">2016-06-18</w:t>
             </w:r>
           </w:p>
         </w:tc>
@@ -1710,7 +2795,7 @@
               <w:jc w:val="left"/>
             </w:pPr>
             <w:r>
-              <w:t xml:space="preserve">evaluate</w:t>
+              <w:t xml:space="preserve">R6</w:t>
             </w:r>
           </w:p>
         </w:tc>
@@ -1726,42 +2811,42 @@
               <w:jc w:val="left"/>
             </w:pPr>
             <w:r>
-              <w:t xml:space="preserve">0.9</w:t>
-            </w:r>
-          </w:p>
-        </w:tc>
-        <w:tc>
-          <w:p>
-            <w:pPr>
-              <w:pStyle w:val="Compact"/>
-              <w:jc w:val="left"/>
-            </w:pPr>
-            <w:r>
-              <w:t xml:space="preserve">2016-04-29</w:t>
-            </w:r>
-          </w:p>
-        </w:tc>
-        <w:tc>
-          <w:p>
-            <w:pPr>
-              <w:pStyle w:val="Compact"/>
-              <w:jc w:val="left"/>
-            </w:pPr>
-            <w:r>
-              <w:t xml:space="preserve">CRAN (R 3.3.0)</w:t>
-            </w:r>
-          </w:p>
-        </w:tc>
-      </w:tr>
-      <w:tr>
-        <w:tc>
-          <w:p>
-            <w:pPr>
-              <w:pStyle w:val="Compact"/>
-              <w:jc w:val="left"/>
-            </w:pPr>
-            <w:r>
-              <w:t xml:space="preserve">formatR</w:t>
+              <w:t xml:space="preserve">2.1.3</w:t>
+            </w:r>
+          </w:p>
+        </w:tc>
+        <w:tc>
+          <w:p>
+            <w:pPr>
+              <w:pStyle w:val="Compact"/>
+              <w:jc w:val="left"/>
+            </w:pPr>
+            <w:r>
+              <w:t xml:space="preserve">2016-08-19</w:t>
+            </w:r>
+          </w:p>
+        </w:tc>
+        <w:tc>
+          <w:p>
+            <w:pPr>
+              <w:pStyle w:val="Compact"/>
+              <w:jc w:val="left"/>
+            </w:pPr>
+            <w:r>
+              <w:t xml:space="preserve">CRAN (R 3.3.1)</w:t>
+            </w:r>
+          </w:p>
+        </w:tc>
+      </w:tr>
+      <w:tr>
+        <w:tc>
+          <w:p>
+            <w:pPr>
+              <w:pStyle w:val="Compact"/>
+              <w:jc w:val="left"/>
+            </w:pPr>
+            <w:r>
+              <w:t xml:space="preserve">Rcpp</w:t>
             </w:r>
           </w:p>
         </w:tc>
@@ -1777,42 +2862,42 @@
               <w:jc w:val="left"/>
             </w:pPr>
             <w:r>
-              <w:t xml:space="preserve">1.4</w:t>
-            </w:r>
-          </w:p>
-        </w:tc>
-        <w:tc>
-          <w:p>
-            <w:pPr>
-              <w:pStyle w:val="Compact"/>
-              <w:jc w:val="left"/>
-            </w:pPr>
-            <w:r>
-              <w:t xml:space="preserve">2016-05-09</w:t>
-            </w:r>
-          </w:p>
-        </w:tc>
-        <w:tc>
-          <w:p>
-            <w:pPr>
-              <w:pStyle w:val="Compact"/>
-              <w:jc w:val="left"/>
-            </w:pPr>
-            <w:r>
-              <w:t xml:space="preserve">CRAN (R 3.3.0)</w:t>
-            </w:r>
-          </w:p>
-        </w:tc>
-      </w:tr>
-      <w:tr>
-        <w:tc>
-          <w:p>
-            <w:pPr>
-              <w:pStyle w:val="Compact"/>
-              <w:jc w:val="left"/>
-            </w:pPr>
-            <w:r>
-              <w:t xml:space="preserve">ggplot2</w:t>
+              <w:t xml:space="preserve">0.12.7</w:t>
+            </w:r>
+          </w:p>
+        </w:tc>
+        <w:tc>
+          <w:p>
+            <w:pPr>
+              <w:pStyle w:val="Compact"/>
+              <w:jc w:val="left"/>
+            </w:pPr>
+            <w:r>
+              <w:t xml:space="preserve">2016-09-05</w:t>
+            </w:r>
+          </w:p>
+        </w:tc>
+        <w:tc>
+          <w:p>
+            <w:pPr>
+              <w:pStyle w:val="Compact"/>
+              <w:jc w:val="left"/>
+            </w:pPr>
+            <w:r>
+              <w:t xml:space="preserve">CRAN (R 3.3.1)</w:t>
+            </w:r>
+          </w:p>
+        </w:tc>
+      </w:tr>
+      <w:tr>
+        <w:tc>
+          <w:p>
+            <w:pPr>
+              <w:pStyle w:val="Compact"/>
+              <w:jc w:val="left"/>
+            </w:pPr>
+            <w:r>
+              <w:t xml:space="preserve">readr</w:t>
             </w:r>
           </w:p>
         </w:tc>
@@ -1834,18 +2919,18 @@
               <w:jc w:val="left"/>
             </w:pPr>
             <w:r>
-              <w:t xml:space="preserve">2.1.0</w:t>
-            </w:r>
-          </w:p>
-        </w:tc>
-        <w:tc>
-          <w:p>
-            <w:pPr>
-              <w:pStyle w:val="Compact"/>
-              <w:jc w:val="left"/>
-            </w:pPr>
-            <w:r>
-              <w:t xml:space="preserve">2016-03-01</w:t>
+              <w:t xml:space="preserve">1.0.0</w:t>
+            </w:r>
+          </w:p>
+        </w:tc>
+        <w:tc>
+          <w:p>
+            <w:pPr>
+              <w:pStyle w:val="Compact"/>
+              <w:jc w:val="left"/>
+            </w:pPr>
+            <w:r>
+              <w:t xml:space="preserve">2016-08-03</w:t>
             </w:r>
           </w:p>
         </w:tc>
@@ -1869,7 +2954,64 @@
               <w:jc w:val="left"/>
             </w:pPr>
             <w:r>
-              <w:t xml:space="preserve">gtable</w:t>
+              <w:t xml:space="preserve">readxl</w:t>
+            </w:r>
+          </w:p>
+        </w:tc>
+        <w:tc>
+          <w:p>
+            <w:pPr>
+              <w:pStyle w:val="Compact"/>
+              <w:jc w:val="left"/>
+            </w:pPr>
+            <w:r>
+              <w:t xml:space="preserve">*</w:t>
+            </w:r>
+          </w:p>
+        </w:tc>
+        <w:tc>
+          <w:p>
+            <w:pPr>
+              <w:pStyle w:val="Compact"/>
+              <w:jc w:val="left"/>
+            </w:pPr>
+            <w:r>
+              <w:t xml:space="preserve">0.1.1</w:t>
+            </w:r>
+          </w:p>
+        </w:tc>
+        <w:tc>
+          <w:p>
+            <w:pPr>
+              <w:pStyle w:val="Compact"/>
+              <w:jc w:val="left"/>
+            </w:pPr>
+            <w:r>
+              <w:t xml:space="preserve">2016-03-28</w:t>
+            </w:r>
+          </w:p>
+        </w:tc>
+        <w:tc>
+          <w:p>
+            <w:pPr>
+              <w:pStyle w:val="Compact"/>
+              <w:jc w:val="left"/>
+            </w:pPr>
+            <w:r>
+              <w:t xml:space="preserve">CRAN (R 3.3.1)</w:t>
+            </w:r>
+          </w:p>
+        </w:tc>
+      </w:tr>
+      <w:tr>
+        <w:tc>
+          <w:p>
+            <w:pPr>
+              <w:pStyle w:val="Compact"/>
+              <w:jc w:val="left"/>
+            </w:pPr>
+            <w:r>
+              <w:t xml:space="preserve">rmarkdown</w:t>
             </w:r>
           </w:p>
         </w:tc>
@@ -1885,903 +3027,6 @@
               <w:jc w:val="left"/>
             </w:pPr>
             <w:r>
-              <w:t xml:space="preserve">0.2.0</w:t>
-            </w:r>
-          </w:p>
-        </w:tc>
-        <w:tc>
-          <w:p>
-            <w:pPr>
-              <w:pStyle w:val="Compact"/>
-              <w:jc w:val="left"/>
-            </w:pPr>
-            <w:r>
-              <w:t xml:space="preserve">2016-02-26</w:t>
-            </w:r>
-          </w:p>
-        </w:tc>
-        <w:tc>
-          <w:p>
-            <w:pPr>
-              <w:pStyle w:val="Compact"/>
-              <w:jc w:val="left"/>
-            </w:pPr>
-            <w:r>
-              <w:t xml:space="preserve">CRAN (R 3.2.4)</w:t>
-            </w:r>
-          </w:p>
-        </w:tc>
-      </w:tr>
-      <w:tr>
-        <w:tc>
-          <w:p>
-            <w:pPr>
-              <w:pStyle w:val="Compact"/>
-              <w:jc w:val="left"/>
-            </w:pPr>
-            <w:r>
-              <w:t xml:space="preserve">highr</w:t>
-            </w:r>
-          </w:p>
-        </w:tc>
-        <w:tc>
-          <w:p>
-            <w:pStyle w:val="Compact"/>
-          </w:p>
-        </w:tc>
-        <w:tc>
-          <w:p>
-            <w:pPr>
-              <w:pStyle w:val="Compact"/>
-              <w:jc w:val="left"/>
-            </w:pPr>
-            <w:r>
-              <w:t xml:space="preserve">0.6</w:t>
-            </w:r>
-          </w:p>
-        </w:tc>
-        <w:tc>
-          <w:p>
-            <w:pPr>
-              <w:pStyle w:val="Compact"/>
-              <w:jc w:val="left"/>
-            </w:pPr>
-            <w:r>
-              <w:t xml:space="preserve">2016-05-09</w:t>
-            </w:r>
-          </w:p>
-        </w:tc>
-        <w:tc>
-          <w:p>
-            <w:pPr>
-              <w:pStyle w:val="Compact"/>
-              <w:jc w:val="left"/>
-            </w:pPr>
-            <w:r>
-              <w:t xml:space="preserve">CRAN (R 3.3.0)</w:t>
-            </w:r>
-          </w:p>
-        </w:tc>
-      </w:tr>
-      <w:tr>
-        <w:tc>
-          <w:p>
-            <w:pPr>
-              <w:pStyle w:val="Compact"/>
-              <w:jc w:val="left"/>
-            </w:pPr>
-            <w:r>
-              <w:t xml:space="preserve">htmltools</w:t>
-            </w:r>
-          </w:p>
-        </w:tc>
-        <w:tc>
-          <w:p>
-            <w:pStyle w:val="Compact"/>
-          </w:p>
-        </w:tc>
-        <w:tc>
-          <w:p>
-            <w:pPr>
-              <w:pStyle w:val="Compact"/>
-              <w:jc w:val="left"/>
-            </w:pPr>
-            <w:r>
-              <w:t xml:space="preserve">0.3.5</w:t>
-            </w:r>
-          </w:p>
-        </w:tc>
-        <w:tc>
-          <w:p>
-            <w:pPr>
-              <w:pStyle w:val="Compact"/>
-              <w:jc w:val="left"/>
-            </w:pPr>
-            <w:r>
-              <w:t xml:space="preserve">2016-03-21</w:t>
-            </w:r>
-          </w:p>
-        </w:tc>
-        <w:tc>
-          <w:p>
-            <w:pPr>
-              <w:pStyle w:val="Compact"/>
-              <w:jc w:val="left"/>
-            </w:pPr>
-            <w:r>
-              <w:t xml:space="preserve">CRAN (R 3.2.4)</w:t>
-            </w:r>
-          </w:p>
-        </w:tc>
-      </w:tr>
-      <w:tr>
-        <w:tc>
-          <w:p>
-            <w:pPr>
-              <w:pStyle w:val="Compact"/>
-              <w:jc w:val="left"/>
-            </w:pPr>
-            <w:r>
-              <w:t xml:space="preserve">httpuv</w:t>
-            </w:r>
-          </w:p>
-        </w:tc>
-        <w:tc>
-          <w:p>
-            <w:pStyle w:val="Compact"/>
-          </w:p>
-        </w:tc>
-        <w:tc>
-          <w:p>
-            <w:pPr>
-              <w:pStyle w:val="Compact"/>
-              <w:jc w:val="left"/>
-            </w:pPr>
-            <w:r>
-              <w:t xml:space="preserve">1.3.3</w:t>
-            </w:r>
-          </w:p>
-        </w:tc>
-        <w:tc>
-          <w:p>
-            <w:pPr>
-              <w:pStyle w:val="Compact"/>
-              <w:jc w:val="left"/>
-            </w:pPr>
-            <w:r>
-              <w:t xml:space="preserve">2015-08-04</w:t>
-            </w:r>
-          </w:p>
-        </w:tc>
-        <w:tc>
-          <w:p>
-            <w:pPr>
-              <w:pStyle w:val="Compact"/>
-              <w:jc w:val="left"/>
-            </w:pPr>
-            <w:r>
-              <w:t xml:space="preserve">CRAN (R 3.2.3)</w:t>
-            </w:r>
-          </w:p>
-        </w:tc>
-      </w:tr>
-      <w:tr>
-        <w:tc>
-          <w:p>
-            <w:pPr>
-              <w:pStyle w:val="Compact"/>
-              <w:jc w:val="left"/>
-            </w:pPr>
-            <w:r>
-              <w:t xml:space="preserve">knitr</w:t>
-            </w:r>
-          </w:p>
-        </w:tc>
-        <w:tc>
-          <w:p>
-            <w:pPr>
-              <w:pStyle w:val="Compact"/>
-              <w:jc w:val="left"/>
-            </w:pPr>
-            <w:r>
-              <w:t xml:space="preserve">*</w:t>
-            </w:r>
-          </w:p>
-        </w:tc>
-        <w:tc>
-          <w:p>
-            <w:pPr>
-              <w:pStyle w:val="Compact"/>
-              <w:jc w:val="left"/>
-            </w:pPr>
-            <w:r>
-              <w:t xml:space="preserve">1.14</w:t>
-            </w:r>
-          </w:p>
-        </w:tc>
-        <w:tc>
-          <w:p>
-            <w:pPr>
-              <w:pStyle w:val="Compact"/>
-              <w:jc w:val="left"/>
-            </w:pPr>
-            <w:r>
-              <w:t xml:space="preserve">2016-08-13</w:t>
-            </w:r>
-          </w:p>
-        </w:tc>
-        <w:tc>
-          <w:p>
-            <w:pPr>
-              <w:pStyle w:val="Compact"/>
-              <w:jc w:val="left"/>
-            </w:pPr>
-            <w:r>
-              <w:t xml:space="preserve">CRAN (R 3.3.1)</w:t>
-            </w:r>
-          </w:p>
-        </w:tc>
-      </w:tr>
-      <w:tr>
-        <w:tc>
-          <w:p>
-            <w:pPr>
-              <w:pStyle w:val="Compact"/>
-              <w:jc w:val="left"/>
-            </w:pPr>
-            <w:r>
-              <w:t xml:space="preserve">lazyeval</w:t>
-            </w:r>
-          </w:p>
-        </w:tc>
-        <w:tc>
-          <w:p>
-            <w:pStyle w:val="Compact"/>
-          </w:p>
-        </w:tc>
-        <w:tc>
-          <w:p>
-            <w:pPr>
-              <w:pStyle w:val="Compact"/>
-              <w:jc w:val="left"/>
-            </w:pPr>
-            <w:r>
-              <w:t xml:space="preserve">0.2.0</w:t>
-            </w:r>
-          </w:p>
-        </w:tc>
-        <w:tc>
-          <w:p>
-            <w:pPr>
-              <w:pStyle w:val="Compact"/>
-              <w:jc w:val="left"/>
-            </w:pPr>
-            <w:r>
-              <w:t xml:space="preserve">2016-06-12</w:t>
-            </w:r>
-          </w:p>
-        </w:tc>
-        <w:tc>
-          <w:p>
-            <w:pPr>
-              <w:pStyle w:val="Compact"/>
-              <w:jc w:val="left"/>
-            </w:pPr>
-            <w:r>
-              <w:t xml:space="preserve">CRAN (R 3.3.0)</w:t>
-            </w:r>
-          </w:p>
-        </w:tc>
-      </w:tr>
-      <w:tr>
-        <w:tc>
-          <w:p>
-            <w:pPr>
-              <w:pStyle w:val="Compact"/>
-              <w:jc w:val="left"/>
-            </w:pPr>
-            <w:r>
-              <w:t xml:space="preserve">magrittr</w:t>
-            </w:r>
-          </w:p>
-        </w:tc>
-        <w:tc>
-          <w:p>
-            <w:pStyle w:val="Compact"/>
-          </w:p>
-        </w:tc>
-        <w:tc>
-          <w:p>
-            <w:pPr>
-              <w:pStyle w:val="Compact"/>
-              <w:jc w:val="left"/>
-            </w:pPr>
-            <w:r>
-              <w:t xml:space="preserve">1.5</w:t>
-            </w:r>
-          </w:p>
-        </w:tc>
-        <w:tc>
-          <w:p>
-            <w:pPr>
-              <w:pStyle w:val="Compact"/>
-              <w:jc w:val="left"/>
-            </w:pPr>
-            <w:r>
-              <w:t xml:space="preserve">2014-11-22</w:t>
-            </w:r>
-          </w:p>
-        </w:tc>
-        <w:tc>
-          <w:p>
-            <w:pPr>
-              <w:pStyle w:val="Compact"/>
-              <w:jc w:val="left"/>
-            </w:pPr>
-            <w:r>
-              <w:t xml:space="preserve">CRAN (R 3.3.1)</w:t>
-            </w:r>
-          </w:p>
-        </w:tc>
-      </w:tr>
-      <w:tr>
-        <w:tc>
-          <w:p>
-            <w:pPr>
-              <w:pStyle w:val="Compact"/>
-              <w:jc w:val="left"/>
-            </w:pPr>
-            <w:r>
-              <w:t xml:space="preserve">memoise</w:t>
-            </w:r>
-          </w:p>
-        </w:tc>
-        <w:tc>
-          <w:p>
-            <w:pStyle w:val="Compact"/>
-          </w:p>
-        </w:tc>
-        <w:tc>
-          <w:p>
-            <w:pPr>
-              <w:pStyle w:val="Compact"/>
-              <w:jc w:val="left"/>
-            </w:pPr>
-            <w:r>
-              <w:t xml:space="preserve">1.0.0</w:t>
-            </w:r>
-          </w:p>
-        </w:tc>
-        <w:tc>
-          <w:p>
-            <w:pPr>
-              <w:pStyle w:val="Compact"/>
-              <w:jc w:val="left"/>
-            </w:pPr>
-            <w:r>
-              <w:t xml:space="preserve">2016-01-29</w:t>
-            </w:r>
-          </w:p>
-        </w:tc>
-        <w:tc>
-          <w:p>
-            <w:pPr>
-              <w:pStyle w:val="Compact"/>
-              <w:jc w:val="left"/>
-            </w:pPr>
-            <w:r>
-              <w:t xml:space="preserve">CRAN (R 3.2.5)</w:t>
-            </w:r>
-          </w:p>
-        </w:tc>
-      </w:tr>
-      <w:tr>
-        <w:tc>
-          <w:p>
-            <w:pPr>
-              <w:pStyle w:val="Compact"/>
-              <w:jc w:val="left"/>
-            </w:pPr>
-            <w:r>
-              <w:t xml:space="preserve">mime</w:t>
-            </w:r>
-          </w:p>
-        </w:tc>
-        <w:tc>
-          <w:p>
-            <w:pStyle w:val="Compact"/>
-          </w:p>
-        </w:tc>
-        <w:tc>
-          <w:p>
-            <w:pPr>
-              <w:pStyle w:val="Compact"/>
-              <w:jc w:val="left"/>
-            </w:pPr>
-            <w:r>
-              <w:t xml:space="preserve">0.5</w:t>
-            </w:r>
-          </w:p>
-        </w:tc>
-        <w:tc>
-          <w:p>
-            <w:pPr>
-              <w:pStyle w:val="Compact"/>
-              <w:jc w:val="left"/>
-            </w:pPr>
-            <w:r>
-              <w:t xml:space="preserve">2016-07-07</w:t>
-            </w:r>
-          </w:p>
-        </w:tc>
-        <w:tc>
-          <w:p>
-            <w:pPr>
-              <w:pStyle w:val="Compact"/>
-              <w:jc w:val="left"/>
-            </w:pPr>
-            <w:r>
-              <w:t xml:space="preserve">CRAN (R 3.3.1)</w:t>
-            </w:r>
-          </w:p>
-        </w:tc>
-      </w:tr>
-      <w:tr>
-        <w:tc>
-          <w:p>
-            <w:pPr>
-              <w:pStyle w:val="Compact"/>
-              <w:jc w:val="left"/>
-            </w:pPr>
-            <w:r>
-              <w:t xml:space="preserve">miniUI</w:t>
-            </w:r>
-          </w:p>
-        </w:tc>
-        <w:tc>
-          <w:p>
-            <w:pStyle w:val="Compact"/>
-          </w:p>
-        </w:tc>
-        <w:tc>
-          <w:p>
-            <w:pPr>
-              <w:pStyle w:val="Compact"/>
-              <w:jc w:val="left"/>
-            </w:pPr>
-            <w:r>
-              <w:t xml:space="preserve">0.1.1</w:t>
-            </w:r>
-          </w:p>
-        </w:tc>
-        <w:tc>
-          <w:p>
-            <w:pPr>
-              <w:pStyle w:val="Compact"/>
-              <w:jc w:val="left"/>
-            </w:pPr>
-            <w:r>
-              <w:t xml:space="preserve">2016-01-15</w:t>
-            </w:r>
-          </w:p>
-        </w:tc>
-        <w:tc>
-          <w:p>
-            <w:pPr>
-              <w:pStyle w:val="Compact"/>
-              <w:jc w:val="left"/>
-            </w:pPr>
-            <w:r>
-              <w:t xml:space="preserve">CRAN (R 3.2.4)</w:t>
-            </w:r>
-          </w:p>
-        </w:tc>
-      </w:tr>
-      <w:tr>
-        <w:tc>
-          <w:p>
-            <w:pPr>
-              <w:pStyle w:val="Compact"/>
-              <w:jc w:val="left"/>
-            </w:pPr>
-            <w:r>
-              <w:t xml:space="preserve">munsell</w:t>
-            </w:r>
-          </w:p>
-        </w:tc>
-        <w:tc>
-          <w:p>
-            <w:pStyle w:val="Compact"/>
-          </w:p>
-        </w:tc>
-        <w:tc>
-          <w:p>
-            <w:pPr>
-              <w:pStyle w:val="Compact"/>
-              <w:jc w:val="left"/>
-            </w:pPr>
-            <w:r>
-              <w:t xml:space="preserve">0.4.3</w:t>
-            </w:r>
-          </w:p>
-        </w:tc>
-        <w:tc>
-          <w:p>
-            <w:pPr>
-              <w:pStyle w:val="Compact"/>
-              <w:jc w:val="left"/>
-            </w:pPr>
-            <w:r>
-              <w:t xml:space="preserve">2016-02-13</w:t>
-            </w:r>
-          </w:p>
-        </w:tc>
-        <w:tc>
-          <w:p>
-            <w:pPr>
-              <w:pStyle w:val="Compact"/>
-              <w:jc w:val="left"/>
-            </w:pPr>
-            <w:r>
-              <w:t xml:space="preserve">CRAN (R 3.2.4)</w:t>
-            </w:r>
-          </w:p>
-        </w:tc>
-      </w:tr>
-      <w:tr>
-        <w:tc>
-          <w:p>
-            <w:pPr>
-              <w:pStyle w:val="Compact"/>
-              <w:jc w:val="left"/>
-            </w:pPr>
-            <w:r>
-              <w:t xml:space="preserve">plyr</w:t>
-            </w:r>
-          </w:p>
-        </w:tc>
-        <w:tc>
-          <w:p>
-            <w:pPr>
-              <w:pStyle w:val="Compact"/>
-              <w:jc w:val="left"/>
-            </w:pPr>
-            <w:r>
-              <w:t xml:space="preserve">*</w:t>
-            </w:r>
-          </w:p>
-        </w:tc>
-        <w:tc>
-          <w:p>
-            <w:pPr>
-              <w:pStyle w:val="Compact"/>
-              <w:jc w:val="left"/>
-            </w:pPr>
-            <w:r>
-              <w:t xml:space="preserve">1.8.4</w:t>
-            </w:r>
-          </w:p>
-        </w:tc>
-        <w:tc>
-          <w:p>
-            <w:pPr>
-              <w:pStyle w:val="Compact"/>
-              <w:jc w:val="left"/>
-            </w:pPr>
-            <w:r>
-              <w:t xml:space="preserve">2016-06-08</w:t>
-            </w:r>
-          </w:p>
-        </w:tc>
-        <w:tc>
-          <w:p>
-            <w:pPr>
-              <w:pStyle w:val="Compact"/>
-              <w:jc w:val="left"/>
-            </w:pPr>
-            <w:r>
-              <w:t xml:space="preserve">CRAN (R 3.3.1)</w:t>
-            </w:r>
-          </w:p>
-        </w:tc>
-      </w:tr>
-      <w:tr>
-        <w:tc>
-          <w:p>
-            <w:pPr>
-              <w:pStyle w:val="Compact"/>
-              <w:jc w:val="left"/>
-            </w:pPr>
-            <w:r>
-              <w:t xml:space="preserve">purrr</w:t>
-            </w:r>
-          </w:p>
-        </w:tc>
-        <w:tc>
-          <w:p>
-            <w:pPr>
-              <w:pStyle w:val="Compact"/>
-              <w:jc w:val="left"/>
-            </w:pPr>
-            <w:r>
-              <w:t xml:space="preserve">*</w:t>
-            </w:r>
-          </w:p>
-        </w:tc>
-        <w:tc>
-          <w:p>
-            <w:pPr>
-              <w:pStyle w:val="Compact"/>
-              <w:jc w:val="left"/>
-            </w:pPr>
-            <w:r>
-              <w:t xml:space="preserve">0.2.2</w:t>
-            </w:r>
-          </w:p>
-        </w:tc>
-        <w:tc>
-          <w:p>
-            <w:pPr>
-              <w:pStyle w:val="Compact"/>
-              <w:jc w:val="left"/>
-            </w:pPr>
-            <w:r>
-              <w:t xml:space="preserve">2016-06-18</w:t>
-            </w:r>
-          </w:p>
-        </w:tc>
-        <w:tc>
-          <w:p>
-            <w:pPr>
-              <w:pStyle w:val="Compact"/>
-              <w:jc w:val="left"/>
-            </w:pPr>
-            <w:r>
-              <w:t xml:space="preserve">CRAN (R 3.3.1)</w:t>
-            </w:r>
-          </w:p>
-        </w:tc>
-      </w:tr>
-      <w:tr>
-        <w:tc>
-          <w:p>
-            <w:pPr>
-              <w:pStyle w:val="Compact"/>
-              <w:jc w:val="left"/>
-            </w:pPr>
-            <w:r>
-              <w:t xml:space="preserve">R6</w:t>
-            </w:r>
-          </w:p>
-        </w:tc>
-        <w:tc>
-          <w:p>
-            <w:pStyle w:val="Compact"/>
-          </w:p>
-        </w:tc>
-        <w:tc>
-          <w:p>
-            <w:pPr>
-              <w:pStyle w:val="Compact"/>
-              <w:jc w:val="left"/>
-            </w:pPr>
-            <w:r>
-              <w:t xml:space="preserve">2.1.3</w:t>
-            </w:r>
-          </w:p>
-        </w:tc>
-        <w:tc>
-          <w:p>
-            <w:pPr>
-              <w:pStyle w:val="Compact"/>
-              <w:jc w:val="left"/>
-            </w:pPr>
-            <w:r>
-              <w:t xml:space="preserve">2016-08-19</w:t>
-            </w:r>
-          </w:p>
-        </w:tc>
-        <w:tc>
-          <w:p>
-            <w:pPr>
-              <w:pStyle w:val="Compact"/>
-              <w:jc w:val="left"/>
-            </w:pPr>
-            <w:r>
-              <w:t xml:space="preserve">CRAN (R 3.3.1)</w:t>
-            </w:r>
-          </w:p>
-        </w:tc>
-      </w:tr>
-      <w:tr>
-        <w:tc>
-          <w:p>
-            <w:pPr>
-              <w:pStyle w:val="Compact"/>
-              <w:jc w:val="left"/>
-            </w:pPr>
-            <w:r>
-              <w:t xml:space="preserve">Rcpp</w:t>
-            </w:r>
-          </w:p>
-        </w:tc>
-        <w:tc>
-          <w:p>
-            <w:pStyle w:val="Compact"/>
-          </w:p>
-        </w:tc>
-        <w:tc>
-          <w:p>
-            <w:pPr>
-              <w:pStyle w:val="Compact"/>
-              <w:jc w:val="left"/>
-            </w:pPr>
-            <w:r>
-              <w:t xml:space="preserve">0.12.7</w:t>
-            </w:r>
-          </w:p>
-        </w:tc>
-        <w:tc>
-          <w:p>
-            <w:pPr>
-              <w:pStyle w:val="Compact"/>
-              <w:jc w:val="left"/>
-            </w:pPr>
-            <w:r>
-              <w:t xml:space="preserve">2016-09-05</w:t>
-            </w:r>
-          </w:p>
-        </w:tc>
-        <w:tc>
-          <w:p>
-            <w:pPr>
-              <w:pStyle w:val="Compact"/>
-              <w:jc w:val="left"/>
-            </w:pPr>
-            <w:r>
-              <w:t xml:space="preserve">CRAN (R 3.3.1)</w:t>
-            </w:r>
-          </w:p>
-        </w:tc>
-      </w:tr>
-      <w:tr>
-        <w:tc>
-          <w:p>
-            <w:pPr>
-              <w:pStyle w:val="Compact"/>
-              <w:jc w:val="left"/>
-            </w:pPr>
-            <w:r>
-              <w:t xml:space="preserve">readr</w:t>
-            </w:r>
-          </w:p>
-        </w:tc>
-        <w:tc>
-          <w:p>
-            <w:pPr>
-              <w:pStyle w:val="Compact"/>
-              <w:jc w:val="left"/>
-            </w:pPr>
-            <w:r>
-              <w:t xml:space="preserve">*</w:t>
-            </w:r>
-          </w:p>
-        </w:tc>
-        <w:tc>
-          <w:p>
-            <w:pPr>
-              <w:pStyle w:val="Compact"/>
-              <w:jc w:val="left"/>
-            </w:pPr>
-            <w:r>
-              <w:t xml:space="preserve">1.0.0</w:t>
-            </w:r>
-          </w:p>
-        </w:tc>
-        <w:tc>
-          <w:p>
-            <w:pPr>
-              <w:pStyle w:val="Compact"/>
-              <w:jc w:val="left"/>
-            </w:pPr>
-            <w:r>
-              <w:t xml:space="preserve">2016-08-03</w:t>
-            </w:r>
-          </w:p>
-        </w:tc>
-        <w:tc>
-          <w:p>
-            <w:pPr>
-              <w:pStyle w:val="Compact"/>
-              <w:jc w:val="left"/>
-            </w:pPr>
-            <w:r>
-              <w:t xml:space="preserve">CRAN (R 3.3.1)</w:t>
-            </w:r>
-          </w:p>
-        </w:tc>
-      </w:tr>
-      <w:tr>
-        <w:tc>
-          <w:p>
-            <w:pPr>
-              <w:pStyle w:val="Compact"/>
-              <w:jc w:val="left"/>
-            </w:pPr>
-            <w:r>
-              <w:t xml:space="preserve">readxl</w:t>
-            </w:r>
-          </w:p>
-        </w:tc>
-        <w:tc>
-          <w:p>
-            <w:pPr>
-              <w:pStyle w:val="Compact"/>
-              <w:jc w:val="left"/>
-            </w:pPr>
-            <w:r>
-              <w:t xml:space="preserve">*</w:t>
-            </w:r>
-          </w:p>
-        </w:tc>
-        <w:tc>
-          <w:p>
-            <w:pPr>
-              <w:pStyle w:val="Compact"/>
-              <w:jc w:val="left"/>
-            </w:pPr>
-            <w:r>
-              <w:t xml:space="preserve">0.1.1</w:t>
-            </w:r>
-          </w:p>
-        </w:tc>
-        <w:tc>
-          <w:p>
-            <w:pPr>
-              <w:pStyle w:val="Compact"/>
-              <w:jc w:val="left"/>
-            </w:pPr>
-            <w:r>
-              <w:t xml:space="preserve">2016-03-28</w:t>
-            </w:r>
-          </w:p>
-        </w:tc>
-        <w:tc>
-          <w:p>
-            <w:pPr>
-              <w:pStyle w:val="Compact"/>
-              <w:jc w:val="left"/>
-            </w:pPr>
-            <w:r>
-              <w:t xml:space="preserve">CRAN (R 3.3.1)</w:t>
-            </w:r>
-          </w:p>
-        </w:tc>
-      </w:tr>
-      <w:tr>
-        <w:tc>
-          <w:p>
-            <w:pPr>
-              <w:pStyle w:val="Compact"/>
-              <w:jc w:val="left"/>
-            </w:pPr>
-            <w:r>
-              <w:t xml:space="preserve">rmarkdown</w:t>
-            </w:r>
-          </w:p>
-        </w:tc>
-        <w:tc>
-          <w:p>
-            <w:pStyle w:val="Compact"/>
-          </w:p>
-        </w:tc>
-        <w:tc>
-          <w:p>
-            <w:pPr>
-              <w:pStyle w:val="Compact"/>
-              <w:jc w:val="left"/>
-            </w:pPr>
-            <w:r>
               <w:t xml:space="preserve">1.0.9013</w:t>
             </w:r>
           </w:p>
@@ -2806,7 +3051,7 @@
             <w:r>
               <w:t xml:space="preserve">Github (</w:t>
             </w:r>
-            <w:hyperlink r:id="rId33">
+            <w:hyperlink r:id="rId36">
               <w:r>
                 <w:rPr>
                   <w:rStyle w:val="Hyperlink"/>
@@ -2868,7 +3113,7 @@
             <w:r>
               <w:t xml:space="preserve">Github (</w:t>
             </w:r>
-            <w:hyperlink r:id="rId34">
+            <w:hyperlink r:id="rId37">
               <w:r>
                 <w:rPr>
                   <w:rStyle w:val="Hyperlink"/>
@@ -2928,6 +3173,57 @@
               <w:jc w:val="left"/>
             </w:pPr>
             <w:r>
+              <w:t xml:space="preserve">CRAN (R 3.3.1)</w:t>
+            </w:r>
+          </w:p>
+        </w:tc>
+      </w:tr>
+      <w:tr>
+        <w:tc>
+          <w:p>
+            <w:pPr>
+              <w:pStyle w:val="Compact"/>
+              <w:jc w:val="left"/>
+            </w:pPr>
+            <w:r>
+              <w:t xml:space="preserve">shiny</w:t>
+            </w:r>
+          </w:p>
+        </w:tc>
+        <w:tc>
+          <w:p>
+            <w:pStyle w:val="Compact"/>
+          </w:p>
+        </w:tc>
+        <w:tc>
+          <w:p>
+            <w:pPr>
+              <w:pStyle w:val="Compact"/>
+              <w:jc w:val="left"/>
+            </w:pPr>
+            <w:r>
+              <w:t xml:space="preserve">0.13.2</w:t>
+            </w:r>
+          </w:p>
+        </w:tc>
+        <w:tc>
+          <w:p>
+            <w:pPr>
+              <w:pStyle w:val="Compact"/>
+              <w:jc w:val="left"/>
+            </w:pPr>
+            <w:r>
+              <w:t xml:space="preserve">2016-03-28</w:t>
+            </w:r>
+          </w:p>
+        </w:tc>
+        <w:tc>
+          <w:p>
+            <w:pPr>
+              <w:pStyle w:val="Compact"/>
+              <w:jc w:val="left"/>
+            </w:pPr>
+            <w:r>
               <w:t xml:space="preserve">CRAN (R 3.2.4)</w:t>
             </w:r>
           </w:p>
@@ -2941,7 +3237,7 @@
               <w:jc w:val="left"/>
             </w:pPr>
             <w:r>
-              <w:t xml:space="preserve">shiny</w:t>
+              <w:t xml:space="preserve">stringi</w:t>
             </w:r>
           </w:p>
         </w:tc>
@@ -2957,42 +3253,42 @@
               <w:jc w:val="left"/>
             </w:pPr>
             <w:r>
-              <w:t xml:space="preserve">0.13.2</w:t>
-            </w:r>
-          </w:p>
-        </w:tc>
-        <w:tc>
-          <w:p>
-            <w:pPr>
-              <w:pStyle w:val="Compact"/>
-              <w:jc w:val="left"/>
-            </w:pPr>
-            <w:r>
-              <w:t xml:space="preserve">2016-03-28</w:t>
-            </w:r>
-          </w:p>
-        </w:tc>
-        <w:tc>
-          <w:p>
-            <w:pPr>
-              <w:pStyle w:val="Compact"/>
-              <w:jc w:val="left"/>
-            </w:pPr>
-            <w:r>
-              <w:t xml:space="preserve">CRAN (R 3.2.4)</w:t>
-            </w:r>
-          </w:p>
-        </w:tc>
-      </w:tr>
-      <w:tr>
-        <w:tc>
-          <w:p>
-            <w:pPr>
-              <w:pStyle w:val="Compact"/>
-              <w:jc w:val="left"/>
-            </w:pPr>
-            <w:r>
-              <w:t xml:space="preserve">stringi</w:t>
+              <w:t xml:space="preserve">1.1.1</w:t>
+            </w:r>
+          </w:p>
+        </w:tc>
+        <w:tc>
+          <w:p>
+            <w:pPr>
+              <w:pStyle w:val="Compact"/>
+              <w:jc w:val="left"/>
+            </w:pPr>
+            <w:r>
+              <w:t xml:space="preserve">2016-05-27</w:t>
+            </w:r>
+          </w:p>
+        </w:tc>
+        <w:tc>
+          <w:p>
+            <w:pPr>
+              <w:pStyle w:val="Compact"/>
+              <w:jc w:val="left"/>
+            </w:pPr>
+            <w:r>
+              <w:t xml:space="preserve">CRAN (R 3.3.0)</w:t>
+            </w:r>
+          </w:p>
+        </w:tc>
+      </w:tr>
+      <w:tr>
+        <w:tc>
+          <w:p>
+            <w:pPr>
+              <w:pStyle w:val="Compact"/>
+              <w:jc w:val="left"/>
+            </w:pPr>
+            <w:r>
+              <w:t xml:space="preserve">stringr</w:t>
             </w:r>
           </w:p>
         </w:tc>
@@ -3008,42 +3304,213 @@
               <w:jc w:val="left"/>
             </w:pPr>
             <w:r>
-              <w:t xml:space="preserve">1.1.1</w:t>
-            </w:r>
-          </w:p>
-        </w:tc>
-        <w:tc>
-          <w:p>
-            <w:pPr>
-              <w:pStyle w:val="Compact"/>
-              <w:jc w:val="left"/>
-            </w:pPr>
-            <w:r>
-              <w:t xml:space="preserve">2016-05-27</w:t>
-            </w:r>
-          </w:p>
-        </w:tc>
-        <w:tc>
-          <w:p>
-            <w:pPr>
-              <w:pStyle w:val="Compact"/>
-              <w:jc w:val="left"/>
-            </w:pPr>
-            <w:r>
-              <w:t xml:space="preserve">CRAN (R 3.3.0)</w:t>
-            </w:r>
-          </w:p>
-        </w:tc>
-      </w:tr>
-      <w:tr>
-        <w:tc>
-          <w:p>
-            <w:pPr>
-              <w:pStyle w:val="Compact"/>
-              <w:jc w:val="left"/>
-            </w:pPr>
-            <w:r>
-              <w:t xml:space="preserve">stringr</w:t>
+              <w:t xml:space="preserve">1.1.0</w:t>
+            </w:r>
+          </w:p>
+        </w:tc>
+        <w:tc>
+          <w:p>
+            <w:pPr>
+              <w:pStyle w:val="Compact"/>
+              <w:jc w:val="left"/>
+            </w:pPr>
+            <w:r>
+              <w:t xml:space="preserve">2016-08-19</w:t>
+            </w:r>
+          </w:p>
+        </w:tc>
+        <w:tc>
+          <w:p>
+            <w:pPr>
+              <w:pStyle w:val="Compact"/>
+              <w:jc w:val="left"/>
+            </w:pPr>
+            <w:r>
+              <w:t xml:space="preserve">CRAN (R 3.3.1)</w:t>
+            </w:r>
+          </w:p>
+        </w:tc>
+      </w:tr>
+      <w:tr>
+        <w:tc>
+          <w:p>
+            <w:pPr>
+              <w:pStyle w:val="Compact"/>
+              <w:jc w:val="left"/>
+            </w:pPr>
+            <w:r>
+              <w:t xml:space="preserve">tibble</w:t>
+            </w:r>
+          </w:p>
+        </w:tc>
+        <w:tc>
+          <w:p>
+            <w:pPr>
+              <w:pStyle w:val="Compact"/>
+              <w:jc w:val="left"/>
+            </w:pPr>
+            <w:r>
+              <w:t xml:space="preserve">*</w:t>
+            </w:r>
+          </w:p>
+        </w:tc>
+        <w:tc>
+          <w:p>
+            <w:pPr>
+              <w:pStyle w:val="Compact"/>
+              <w:jc w:val="left"/>
+            </w:pPr>
+            <w:r>
+              <w:t xml:space="preserve">1.2</w:t>
+            </w:r>
+          </w:p>
+        </w:tc>
+        <w:tc>
+          <w:p>
+            <w:pPr>
+              <w:pStyle w:val="Compact"/>
+              <w:jc w:val="left"/>
+            </w:pPr>
+            <w:r>
+              <w:t xml:space="preserve">2016-08-26</w:t>
+            </w:r>
+          </w:p>
+        </w:tc>
+        <w:tc>
+          <w:p>
+            <w:pPr>
+              <w:pStyle w:val="Compact"/>
+              <w:jc w:val="left"/>
+            </w:pPr>
+            <w:r>
+              <w:t xml:space="preserve">CRAN (R 3.3.1)</w:t>
+            </w:r>
+          </w:p>
+        </w:tc>
+      </w:tr>
+      <w:tr>
+        <w:tc>
+          <w:p>
+            <w:pPr>
+              <w:pStyle w:val="Compact"/>
+              <w:jc w:val="left"/>
+            </w:pPr>
+            <w:r>
+              <w:t xml:space="preserve">tidyr</w:t>
+            </w:r>
+          </w:p>
+        </w:tc>
+        <w:tc>
+          <w:p>
+            <w:pPr>
+              <w:pStyle w:val="Compact"/>
+              <w:jc w:val="left"/>
+            </w:pPr>
+            <w:r>
+              <w:t xml:space="preserve">*</w:t>
+            </w:r>
+          </w:p>
+        </w:tc>
+        <w:tc>
+          <w:p>
+            <w:pPr>
+              <w:pStyle w:val="Compact"/>
+              <w:jc w:val="left"/>
+            </w:pPr>
+            <w:r>
+              <w:t xml:space="preserve">0.6.0</w:t>
+            </w:r>
+          </w:p>
+        </w:tc>
+        <w:tc>
+          <w:p>
+            <w:pPr>
+              <w:pStyle w:val="Compact"/>
+              <w:jc w:val="left"/>
+            </w:pPr>
+            <w:r>
+              <w:t xml:space="preserve">2016-08-12</w:t>
+            </w:r>
+          </w:p>
+        </w:tc>
+        <w:tc>
+          <w:p>
+            <w:pPr>
+              <w:pStyle w:val="Compact"/>
+              <w:jc w:val="left"/>
+            </w:pPr>
+            <w:r>
+              <w:t xml:space="preserve">CRAN (R 3.3.1)</w:t>
+            </w:r>
+          </w:p>
+        </w:tc>
+      </w:tr>
+      <w:tr>
+        <w:tc>
+          <w:p>
+            <w:pPr>
+              <w:pStyle w:val="Compact"/>
+              <w:jc w:val="left"/>
+            </w:pPr>
+            <w:r>
+              <w:t xml:space="preserve">tidyverse</w:t>
+            </w:r>
+          </w:p>
+        </w:tc>
+        <w:tc>
+          <w:p>
+            <w:pPr>
+              <w:pStyle w:val="Compact"/>
+              <w:jc w:val="left"/>
+            </w:pPr>
+            <w:r>
+              <w:t xml:space="preserve">*</w:t>
+            </w:r>
+          </w:p>
+        </w:tc>
+        <w:tc>
+          <w:p>
+            <w:pPr>
+              <w:pStyle w:val="Compact"/>
+              <w:jc w:val="left"/>
+            </w:pPr>
+            <w:r>
+              <w:t xml:space="preserve">1.0.0</w:t>
+            </w:r>
+          </w:p>
+        </w:tc>
+        <w:tc>
+          <w:p>
+            <w:pPr>
+              <w:pStyle w:val="Compact"/>
+              <w:jc w:val="left"/>
+            </w:pPr>
+            <w:r>
+              <w:t xml:space="preserve">2016-09-09</w:t>
+            </w:r>
+          </w:p>
+        </w:tc>
+        <w:tc>
+          <w:p>
+            <w:pPr>
+              <w:pStyle w:val="Compact"/>
+              <w:jc w:val="left"/>
+            </w:pPr>
+            <w:r>
+              <w:t xml:space="preserve">CRAN (R 3.3.1)</w:t>
+            </w:r>
+          </w:p>
+        </w:tc>
+      </w:tr>
+      <w:tr>
+        <w:tc>
+          <w:p>
+            <w:pPr>
+              <w:pStyle w:val="Compact"/>
+              <w:jc w:val="left"/>
+            </w:pPr>
+            <w:r>
+              <w:t xml:space="preserve">vipor</w:t>
             </w:r>
           </w:p>
         </w:tc>
@@ -3059,189 +3526,18 @@
               <w:jc w:val="left"/>
             </w:pPr>
             <w:r>
-              <w:t xml:space="preserve">1.1.0</w:t>
-            </w:r>
-          </w:p>
-        </w:tc>
-        <w:tc>
-          <w:p>
-            <w:pPr>
-              <w:pStyle w:val="Compact"/>
-              <w:jc w:val="left"/>
-            </w:pPr>
-            <w:r>
-              <w:t xml:space="preserve">2016-08-19</w:t>
-            </w:r>
-          </w:p>
-        </w:tc>
-        <w:tc>
-          <w:p>
-            <w:pPr>
-              <w:pStyle w:val="Compact"/>
-              <w:jc w:val="left"/>
-            </w:pPr>
-            <w:r>
-              <w:t xml:space="preserve">CRAN (R 3.3.1)</w:t>
-            </w:r>
-          </w:p>
-        </w:tc>
-      </w:tr>
-      <w:tr>
-        <w:tc>
-          <w:p>
-            <w:pPr>
-              <w:pStyle w:val="Compact"/>
-              <w:jc w:val="left"/>
-            </w:pPr>
-            <w:r>
-              <w:t xml:space="preserve">tibble</w:t>
-            </w:r>
-          </w:p>
-        </w:tc>
-        <w:tc>
-          <w:p>
-            <w:pPr>
-              <w:pStyle w:val="Compact"/>
-              <w:jc w:val="left"/>
-            </w:pPr>
-            <w:r>
-              <w:t xml:space="preserve">*</w:t>
-            </w:r>
-          </w:p>
-        </w:tc>
-        <w:tc>
-          <w:p>
-            <w:pPr>
-              <w:pStyle w:val="Compact"/>
-              <w:jc w:val="left"/>
-            </w:pPr>
-            <w:r>
-              <w:t xml:space="preserve">1.2</w:t>
-            </w:r>
-          </w:p>
-        </w:tc>
-        <w:tc>
-          <w:p>
-            <w:pPr>
-              <w:pStyle w:val="Compact"/>
-              <w:jc w:val="left"/>
-            </w:pPr>
-            <w:r>
-              <w:t xml:space="preserve">2016-08-26</w:t>
-            </w:r>
-          </w:p>
-        </w:tc>
-        <w:tc>
-          <w:p>
-            <w:pPr>
-              <w:pStyle w:val="Compact"/>
-              <w:jc w:val="left"/>
-            </w:pPr>
-            <w:r>
-              <w:t xml:space="preserve">CRAN (R 3.3.1)</w:t>
-            </w:r>
-          </w:p>
-        </w:tc>
-      </w:tr>
-      <w:tr>
-        <w:tc>
-          <w:p>
-            <w:pPr>
-              <w:pStyle w:val="Compact"/>
-              <w:jc w:val="left"/>
-            </w:pPr>
-            <w:r>
-              <w:t xml:space="preserve">tidyr</w:t>
-            </w:r>
-          </w:p>
-        </w:tc>
-        <w:tc>
-          <w:p>
-            <w:pPr>
-              <w:pStyle w:val="Compact"/>
-              <w:jc w:val="left"/>
-            </w:pPr>
-            <w:r>
-              <w:t xml:space="preserve">*</w:t>
-            </w:r>
-          </w:p>
-        </w:tc>
-        <w:tc>
-          <w:p>
-            <w:pPr>
-              <w:pStyle w:val="Compact"/>
-              <w:jc w:val="left"/>
-            </w:pPr>
-            <w:r>
-              <w:t xml:space="preserve">0.6.0</w:t>
-            </w:r>
-          </w:p>
-        </w:tc>
-        <w:tc>
-          <w:p>
-            <w:pPr>
-              <w:pStyle w:val="Compact"/>
-              <w:jc w:val="left"/>
-            </w:pPr>
-            <w:r>
-              <w:t xml:space="preserve">2016-08-12</w:t>
-            </w:r>
-          </w:p>
-        </w:tc>
-        <w:tc>
-          <w:p>
-            <w:pPr>
-              <w:pStyle w:val="Compact"/>
-              <w:jc w:val="left"/>
-            </w:pPr>
-            <w:r>
-              <w:t xml:space="preserve">CRAN (R 3.3.1)</w:t>
-            </w:r>
-          </w:p>
-        </w:tc>
-      </w:tr>
-      <w:tr>
-        <w:tc>
-          <w:p>
-            <w:pPr>
-              <w:pStyle w:val="Compact"/>
-              <w:jc w:val="left"/>
-            </w:pPr>
-            <w:r>
-              <w:t xml:space="preserve">tidyverse</w:t>
-            </w:r>
-          </w:p>
-        </w:tc>
-        <w:tc>
-          <w:p>
-            <w:pPr>
-              <w:pStyle w:val="Compact"/>
-              <w:jc w:val="left"/>
-            </w:pPr>
-            <w:r>
-              <w:t xml:space="preserve">*</w:t>
-            </w:r>
-          </w:p>
-        </w:tc>
-        <w:tc>
-          <w:p>
-            <w:pPr>
-              <w:pStyle w:val="Compact"/>
-              <w:jc w:val="left"/>
-            </w:pPr>
-            <w:r>
-              <w:t xml:space="preserve">1.0.0</w:t>
-            </w:r>
-          </w:p>
-        </w:tc>
-        <w:tc>
-          <w:p>
-            <w:pPr>
-              <w:pStyle w:val="Compact"/>
-              <w:jc w:val="left"/>
-            </w:pPr>
-            <w:r>
-              <w:t xml:space="preserve">2016-09-09</w:t>
+              <w:t xml:space="preserve">0.4.3</w:t>
+            </w:r>
+          </w:p>
+        </w:tc>
+        <w:tc>
+          <w:p>
+            <w:pPr>
+              <w:pStyle w:val="Compact"/>
+              <w:jc w:val="left"/>
+            </w:pPr>
+            <w:r>
+              <w:t xml:space="preserve">2016-07-27</w:t>
             </w:r>
           </w:p>
         </w:tc>
@@ -3416,15 +3712,15 @@
         <w:pStyle w:val="BodyText"/>
       </w:pPr>
       <w:r>
-        <w:t xml:space="preserve">The current git commit of this file is 0861ac88f7181609117273ecfeddcb089bcac512, which is on the master branch and was made by Ben Marwick on 2016-09-26 11:57:58. The current commit message is "Re-check calculations, add some text and questions".</w:t>
+        <w:t xml:space="preserve">The current git commit of this file is c033c0068cefe3fb5b7c4f41d4a88f31887faf18, which is on the master branch and was made by Ben Marwick on 2016-09-26 12:18:23. The current commit message is "add colophon for reproducbility".</w:t>
       </w:r>
     </w:p>
     <w:p>
       <w:pPr>
         <w:pStyle w:val="Heading1"/>
       </w:pPr>
-      <w:bookmarkStart w:id="35" w:name="references"/>
-      <w:bookmarkEnd w:id="35"/>
+      <w:bookmarkStart w:id="38" w:name="references"/>
+      <w:bookmarkEnd w:id="38"/>
       <w:r>
         <w:t xml:space="preserve">References</w:t>
       </w:r>
@@ -3451,7 +3747,7 @@
       <w:r>
         <w:t xml:space="preserve">74: 75–84. doi:</w:t>
       </w:r>
-      <w:hyperlink r:id="rId36">
+      <w:hyperlink r:id="rId39">
         <w:r>
           <w:rPr>
             <w:rStyle w:val="Hyperlink"/>
@@ -3482,7 +3778,7 @@
       <w:r>
         <w:t xml:space="preserve">. doi:</w:t>
       </w:r>
-      <w:hyperlink r:id="rId37">
+      <w:hyperlink r:id="rId40">
         <w:r>
           <w:rPr>
             <w:rStyle w:val="Hyperlink"/>
@@ -3536,7 +3832,7 @@
       <w:r>
         <w:t xml:space="preserve">11 (9): e0161766. doi:</w:t>
       </w:r>
-      <w:hyperlink r:id="rId38">
+      <w:hyperlink r:id="rId41">
         <w:r>
           <w:rPr>
             <w:rStyle w:val="Hyperlink"/>
@@ -3570,7 +3866,7 @@
       <w:r>
         <w:t xml:space="preserve">11 (5): e0155793. doi:</w:t>
       </w:r>
-      <w:hyperlink r:id="rId39">
+      <w:hyperlink r:id="rId42">
         <w:r>
           <w:rPr>
             <w:rStyle w:val="Hyperlink"/>
@@ -3799,7 +4095,7 @@
     </w:lvl>
   </w:abstractNum>
   <w:abstractNum w:abstractNumId="990">
-    <w:nsid w:val="73811100"/>
+    <w:nsid w:val="8157ec49"/>
     <w:multiLevelType w:val="multilevel"/>
     <w:lvl w:ilvl="0">
       <w:numFmt w:val="bullet"/>
@@ -3880,7 +4176,7 @@
     </w:lvl>
   </w:abstractNum>
   <w:abstractNum w:abstractNumId="99421">
-    <w:nsid w:val="e04bb0bb"/>
+    <w:nsid w:val="b458c890"/>
     <w:multiLevelType w:val="multilevel"/>
     <w:lvl w:ilvl="0">
       <w:start w:val="1"/>
@@ -3968,7 +4264,7 @@
     </w:lvl>
   </w:abstractNum>
   <w:abstractNum w:abstractNumId="99424">
-    <w:nsid w:val="41afaf78"/>
+    <w:nsid w:val="ae7dfa42"/>
     <w:multiLevelType w:val="multilevel"/>
     <w:lvl w:ilvl="0">
       <w:start w:val="4"/>

</xml_diff>

<commit_message>
n complete flakes, platform tpyes and shapes
</commit_message>
<xml_diff>
--- a/report/hu_artefacts_report.docx
+++ b/report/hu_artefacts_report.docx
@@ -43,7 +43,7 @@
               <w:jc w:val="left"/>
             </w:pPr>
             <w:r>
-              <w:t xml:space="preserve">te: "21 November, 2016"</w:t>
+              <w:t xml:space="preserve">te: "06 December, 2016"</w:t>
             </w:r>
           </w:p>
         </w:tc>
@@ -304,7 +304,7 @@
         <w:pStyle w:val="FirstParagraph"/>
       </w:pPr>
       <w:r>
-        <w:t xml:space="preserve">The Guanyindong site, located in Guanyindong village, Qianxi County of Guizhou Province (26°51′26″N, 105°58′7″E) at an elevation of 1464 m a.s.l., is a limestone cave site extending from east to west it was discovered by a team organized by the institute of Vertebrate Paleontology and Paleoanthropolgy(IVPP),Chinese Academy of Sciences in 1964. Several excavations were conducted in 1965, 1972 and 1973, yeilding A total of 176 cores, 1292 flakes, 1101 retouched pieces and 802 pieces of debris were identified. git</w:t>
+        <w:t xml:space="preserve">The Guanyindong site, located in Guanyindong village, Qianxi County of Guizhou Province (26°51′26″N, 105°58′7″E) at an elevation of 1464 m a.s.l., is a limestone cave site extending from east to west it was discovered by a team organized by the institute of Vertebrate Paleontology and Paleoanthropolgy(IVPP),Chinese Academy of Sciences in 1964. Several excavations were conducted in 1965, 1972 and 1973, yeilding A total of 176 cores, 1292 flakes, 1101 retouched pieces and 802 pieces of debris were identified.</w:t>
       </w:r>
     </w:p>
     <w:p>
@@ -364,7 +364,7 @@
         <w:pStyle w:val="FirstParagraph"/>
       </w:pPr>
       <w:r>
-        <w:t xml:space="preserve">We found xx complete flakes. The average maximum length of the flakes is 62.6 mm, the average thickness is``mm. There are xxx flakes or flake breaks that have distinguishable platform, that can be divided into cortex(%), plain(%), facet(%),dihederal(%) and focus(%). The shapes of platform include triangle (%), fusiform (%), quadrangle (%) and CDG (%). Most of flakes dorsal side is partially covered with cortex (%). And the average scar number is xxx. The directions of these scars are recorded. Among them, the scars with the same directions of flake are dominated (%), following with opposite direction(%). We also found a number of centripetal scars (%).</w:t>
+        <w:t xml:space="preserve">We found 196 complete unretouched flakes. The average maximum length of the flakes is 62.6 mm, the average thickness is``mm. There are xxx flakes or flake breaks that have distinguishable platform, that can be divided into cortex(%), plain(%), facet(%),dihederal(%) and focus(%). The shapes of platform include triangle (%), fusiform (%), quadrangle (%) and CDG (%). Most of flakes dorsal side is partially covered with cortex (%). And the average scar number is xxx. The directions of these scars are recorded. Among them, the scars with the same directions of flake are dominated (%), following with opposite direction(%). We also found a number of centripetal scars (%).</w:t>
       </w:r>
     </w:p>
     <w:p>
@@ -400,7 +400,7 @@
         <w:pStyle w:val="FirstParagraph"/>
       </w:pPr>
       <w:r>
-        <w:t xml:space="preserve">A total of 1101 retouched pieces were found, accounting for 48.5% of lithic assemblage. The average max dimension is xxx,</w:t>
+        <w:t xml:space="preserve">A total of 1101 retouched pieces were found, accounting for 48.5% of lithic assemblage. The average max dimension is xxx. % retouched pieces are made on flakes (%) and flake breaks (%), others are made on either chunks or pebbles. Side scrapers dominate the sub-division of retouched pieces (%), followed by denticulates and borers. Convex edge constitutes the largest proportion of the edge shapes of side scrapers(%). Looking at the location of retouch and the size of the retouched flakes can provide us further insight into retouching behaviours. Most of tools have more than one retouched edges. We introduced two concepts “Zone Index” and “Geometric Index of Unifacial Reduction(GIUR)” to estimate the invasion and intensity of retouching. From our observation… We also measured the angle of each retouched edge. For notch pieces(n=91), we found that most notches only have one notch end on each retouched piece and the average depth and length is xx and xx. The location of retouching is mainly on one side which defined as longer side of the piece.</w:t>
       </w:r>
     </w:p>
     <w:p>
@@ -421,6 +421,14 @@
       <w:bookmarkEnd w:id="27"/>
       <w:r>
         <w:t xml:space="preserve">Levallois</w:t>
+      </w:r>
+    </w:p>
+    <w:p>
+      <w:pPr>
+        <w:pStyle w:val="FirstParagraph"/>
+      </w:pPr>
+      <w:r>
+        <w:t xml:space="preserve">We distinguished 70 stone artifacts that are Levallois like including 11 Levallois cores, 22 flakes, 4 points and 33 tools made on levallois flakes. The average dimension of levallois products is xxx which is smaller (or larger) than ordinary products. The platform shapes of levallois flakes are various ranging from triangle, quadrangle, fusiformis to chapeau de gendarme(CDG). For flakes, we measured the thickness at 25%, 50%, 70% max dimension and compared them with ordinary flakes found that levallois flakes are relatively more flat. This found is consistent with the theory that ... The scar number is also relatively more than ordinary flakes, the direction of which is mostly centripetal.</w:t>
       </w:r>
     </w:p>
     <w:p>
@@ -595,7 +603,7 @@
     </w:lvl>
   </w:abstractNum>
   <w:abstractNum w:abstractNumId="990">
-    <w:nsid w:val="d8263b02"/>
+    <w:nsid w:val="373f9308"/>
     <w:multiLevelType w:val="multilevel"/>
     <w:lvl w:ilvl="0">
       <w:numFmt w:val="bullet"/>
@@ -676,7 +684,7 @@
     </w:lvl>
   </w:abstractNum>
   <w:abstractNum w:abstractNumId="99421">
-    <w:nsid w:val="7597630f"/>
+    <w:nsid w:val="175c63d4"/>
     <w:multiLevelType w:val="multilevel"/>
     <w:lvl w:ilvl="0">
       <w:start w:val="1"/>

</xml_diff>

<commit_message>
working on flake scar numbers
</commit_message>
<xml_diff>
--- a/report/hu_artefacts_report.docx
+++ b/report/hu_artefacts_report.docx
@@ -72,194 +72,6 @@
       </w:r>
       <w:r>
         <w:t xml:space="preserve">2016</w:t>
-      </w:r>
-    </w:p>
-    <w:p>
-      <w:pPr>
-        <w:pStyle w:val="SourceCode"/>
-      </w:pPr>
-      <w:r>
-        <w:rPr>
-          <w:rStyle w:val="VerbatimChar"/>
-        </w:rPr>
-        <w:t xml:space="preserve">## DEFINEDNAME: 21 00 00 01 0b 00 00 00 0a 00 00 00 00 00 00 0d 3b 00 00 00 00 0c 05 0c 00 0d 00 </w:t>
-      </w:r>
-      <w:r>
-        <w:br w:type="textWrapping"/>
-      </w:r>
-      <w:r>
-        <w:rPr>
-          <w:rStyle w:val="VerbatimChar"/>
-        </w:rPr>
-        <w:t xml:space="preserve">## DEFINEDNAME: 21 00 00 01 0b 00 00 00 0a 00 00 00 00 00 00 0d 3b 00 00 00 00 0c 05 0c 00 0d 00 </w:t>
-      </w:r>
-      <w:r>
-        <w:br w:type="textWrapping"/>
-      </w:r>
-      <w:r>
-        <w:rPr>
-          <w:rStyle w:val="VerbatimChar"/>
-        </w:rPr>
-        <w:t xml:space="preserve">## DEFINEDNAME: 21 00 00 01 0b 00 00 00 0a 00 00 00 00 00 00 0d 3b 00 00 00 00 0c 05 0c 00 0d 00 </w:t>
-      </w:r>
-      <w:r>
-        <w:br w:type="textWrapping"/>
-      </w:r>
-      <w:r>
-        <w:rPr>
-          <w:rStyle w:val="VerbatimChar"/>
-        </w:rPr>
-        <w:t xml:space="preserve">## DEFINEDNAME: 21 00 00 01 0b 00 00 00 0a 00 00 00 00 00 00 0d 3b 00 00 00 00 0c 05 0c 00 0d 00 </w:t>
-      </w:r>
-      <w:r>
-        <w:br w:type="textWrapping"/>
-      </w:r>
-      <w:r>
-        <w:rPr>
-          <w:rStyle w:val="VerbatimChar"/>
-        </w:rPr>
-        <w:t xml:space="preserve">## DEFINEDNAME: 21 00 00 01 0b 00 00 00 0a 00 00 00 00 00 00 0d 3b 00 00 00 00 0c 05 0c 00 0d 00</w:t>
-      </w:r>
-    </w:p>
-    <w:p>
-      <w:pPr>
-        <w:pStyle w:val="SourceCode"/>
-      </w:pPr>
-      <w:r>
-        <w:rPr>
-          <w:rStyle w:val="VerbatimChar"/>
-        </w:rPr>
-        <w:t xml:space="preserve">## DEFINEDNAME: 21 00 00 01 0b 00 00 00 0a 00 00 00 00 00 00 0d 3b 00 00 00 00 0c 05 0c 00 0d 00 </w:t>
-      </w:r>
-      <w:r>
-        <w:br w:type="textWrapping"/>
-      </w:r>
-      <w:r>
-        <w:rPr>
-          <w:rStyle w:val="VerbatimChar"/>
-        </w:rPr>
-        <w:t xml:space="preserve">## DEFINEDNAME: 21 00 00 01 0b 00 00 00 0a 00 00 00 00 00 00 0d 3b 00 00 00 00 0c 05 0c 00 0d 00 </w:t>
-      </w:r>
-      <w:r>
-        <w:br w:type="textWrapping"/>
-      </w:r>
-      <w:r>
-        <w:rPr>
-          <w:rStyle w:val="VerbatimChar"/>
-        </w:rPr>
-        <w:t xml:space="preserve">## DEFINEDNAME: 21 00 00 01 0b 00 00 00 0a 00 00 00 00 00 00 0d 3b 00 00 00 00 0c 05 0c 00 0d 00 </w:t>
-      </w:r>
-      <w:r>
-        <w:br w:type="textWrapping"/>
-      </w:r>
-      <w:r>
-        <w:rPr>
-          <w:rStyle w:val="VerbatimChar"/>
-        </w:rPr>
-        <w:t xml:space="preserve">## DEFINEDNAME: 21 00 00 01 0b 00 00 00 0a 00 00 00 00 00 00 0d 3b 00 00 00 00 0c 05 0c 00 0d 00 </w:t>
-      </w:r>
-      <w:r>
-        <w:br w:type="textWrapping"/>
-      </w:r>
-      <w:r>
-        <w:rPr>
-          <w:rStyle w:val="VerbatimChar"/>
-        </w:rPr>
-        <w:t xml:space="preserve">## DEFINEDNAME: 21 00 00 01 0b 00 00 00 0a 00 00 00 00 00 00 0d 3b 00 00 00 00 0c 05 0c 00 0d 00</w:t>
-      </w:r>
-    </w:p>
-    <w:p>
-      <w:pPr>
-        <w:pStyle w:val="SourceCode"/>
-      </w:pPr>
-      <w:r>
-        <w:rPr>
-          <w:rStyle w:val="VerbatimChar"/>
-        </w:rPr>
-        <w:t xml:space="preserve">## DEFINEDNAME: 21 00 00 01 0b 00 00 00 0a 00 00 00 00 00 00 0d 3b 00 00 00 00 0c 05 0c 00 0d 00 </w:t>
-      </w:r>
-      <w:r>
-        <w:br w:type="textWrapping"/>
-      </w:r>
-      <w:r>
-        <w:rPr>
-          <w:rStyle w:val="VerbatimChar"/>
-        </w:rPr>
-        <w:t xml:space="preserve">## DEFINEDNAME: 21 00 00 01 0b 00 00 00 0a 00 00 00 00 00 00 0d 3b 00 00 00 00 0c 05 0c 00 0d 00 </w:t>
-      </w:r>
-      <w:r>
-        <w:br w:type="textWrapping"/>
-      </w:r>
-      <w:r>
-        <w:rPr>
-          <w:rStyle w:val="VerbatimChar"/>
-        </w:rPr>
-        <w:t xml:space="preserve">## DEFINEDNAME: 21 00 00 01 0b 00 00 00 0a 00 00 00 00 00 00 0d 3b 00 00 00 00 0c 05 0c 00 0d 00 </w:t>
-      </w:r>
-      <w:r>
-        <w:br w:type="textWrapping"/>
-      </w:r>
-      <w:r>
-        <w:rPr>
-          <w:rStyle w:val="VerbatimChar"/>
-        </w:rPr>
-        <w:t xml:space="preserve">## DEFINEDNAME: 21 00 00 01 0b 00 00 00 0a 00 00 00 00 00 00 0d 3b 00 00 00 00 0c 05 0c 00 0d 00 </w:t>
-      </w:r>
-      <w:r>
-        <w:br w:type="textWrapping"/>
-      </w:r>
-      <w:r>
-        <w:rPr>
-          <w:rStyle w:val="VerbatimChar"/>
-        </w:rPr>
-        <w:t xml:space="preserve">## DEFINEDNAME: 21 00 00 01 0b 00 00 00 0a 00 00 00 00 00 00 0d 3b 00 00 00 00 0c 05 0c 00 0d 00</w:t>
-      </w:r>
-    </w:p>
-    <w:p>
-      <w:pPr>
-        <w:pStyle w:val="SourceCode"/>
-      </w:pPr>
-      <w:r>
-        <w:rPr>
-          <w:rStyle w:val="VerbatimChar"/>
-        </w:rPr>
-        <w:t xml:space="preserve">## DEFINEDNAME: 21 00 00 01 0b 00 00 00 0a 00 00 00 00 00 00 0d 3b 00 00 00 00 0c 05 0c 00 0d 00 </w:t>
-      </w:r>
-      <w:r>
-        <w:br w:type="textWrapping"/>
-      </w:r>
-      <w:r>
-        <w:rPr>
-          <w:rStyle w:val="VerbatimChar"/>
-        </w:rPr>
-        <w:t xml:space="preserve">## DEFINEDNAME: 21 00 00 01 0b 00 00 00 0a 00 00 00 00 00 00 0d 3b 00 00 00 00 0c 05 0c 00 0d 00 </w:t>
-      </w:r>
-      <w:r>
-        <w:br w:type="textWrapping"/>
-      </w:r>
-      <w:r>
-        <w:rPr>
-          <w:rStyle w:val="VerbatimChar"/>
-        </w:rPr>
-        <w:t xml:space="preserve">## DEFINEDNAME: 21 00 00 01 0b 00 00 00 0a 00 00 00 00 00 00 0d 3b 00 00 00 00 0c 05 0c 00 0d 00 </w:t>
-      </w:r>
-      <w:r>
-        <w:br w:type="textWrapping"/>
-      </w:r>
-      <w:r>
-        <w:rPr>
-          <w:rStyle w:val="VerbatimChar"/>
-        </w:rPr>
-        <w:t xml:space="preserve">## DEFINEDNAME: 21 00 00 01 0b 00 00 00 0a 00 00 00 00 00 00 0d 3b 00 00 00 00 0c 05 0c 00 0d 00 </w:t>
-      </w:r>
-      <w:r>
-        <w:br w:type="textWrapping"/>
-      </w:r>
-      <w:r>
-        <w:rPr>
-          <w:rStyle w:val="VerbatimChar"/>
-        </w:rPr>
-        <w:t xml:space="preserve">## DEFINEDNAME: 21 00 00 01 0b 00 00 00 0a 00 00 00 00 00 00 0d 3b 00 00 00 00 0c 05 0c 00 0d 00</w:t>
       </w:r>
     </w:p>
     <w:p>
@@ -685,7 +497,7 @@
     </w:lvl>
   </w:abstractNum>
   <w:abstractNum w:abstractNumId="990">
-    <w:nsid w:val="be936914"/>
+    <w:nsid w:val="939ec25e"/>
     <w:multiLevelType w:val="multilevel"/>
     <w:lvl w:ilvl="0">
       <w:numFmt w:val="bullet"/>
@@ -766,7 +578,7 @@
     </w:lvl>
   </w:abstractNum>
   <w:abstractNum w:abstractNumId="99421">
-    <w:nsid w:val="8bee1976"/>
+    <w:nsid w:val="c088bf62"/>
     <w:multiLevelType w:val="multilevel"/>
     <w:lvl w:ilvl="0">
       <w:start w:val="1"/>

</xml_diff>

<commit_message>
add thickness plot and cross-ref
</commit_message>
<xml_diff>
--- a/report/hu_artefacts_report.docx
+++ b/report/hu_artefacts_report.docx
@@ -59,207 +59,19 @@
         <w:pStyle w:val="Date"/>
       </w:pPr>
       <w:r>
-        <w:t xml:space="preserve">13</w:t>
+        <w:t xml:space="preserve">12</w:t>
       </w:r>
       <w:r>
         <w:t xml:space="preserve"> </w:t>
       </w:r>
       <w:r>
-        <w:t xml:space="preserve">December,</w:t>
+        <w:t xml:space="preserve">January,</w:t>
       </w:r>
       <w:r>
         <w:t xml:space="preserve"> </w:t>
       </w:r>
       <w:r>
-        <w:t xml:space="preserve">2016</w:t>
-      </w:r>
-    </w:p>
-    <w:p>
-      <w:pPr>
-        <w:pStyle w:val="SourceCode"/>
-      </w:pPr>
-      <w:r>
-        <w:rPr>
-          <w:rStyle w:val="VerbatimChar"/>
-        </w:rPr>
-        <w:t xml:space="preserve">## DEFINEDNAME: 21 00 00 01 0b 00 00 00 0a 00 00 00 00 00 00 0d 3b 00 00 00 00 0c 05 0c 00 0d 00 </w:t>
-      </w:r>
-      <w:r>
-        <w:br w:type="textWrapping"/>
-      </w:r>
-      <w:r>
-        <w:rPr>
-          <w:rStyle w:val="VerbatimChar"/>
-        </w:rPr>
-        <w:t xml:space="preserve">## DEFINEDNAME: 21 00 00 01 0b 00 00 00 0a 00 00 00 00 00 00 0d 3b 00 00 00 00 0c 05 0c 00 0d 00 </w:t>
-      </w:r>
-      <w:r>
-        <w:br w:type="textWrapping"/>
-      </w:r>
-      <w:r>
-        <w:rPr>
-          <w:rStyle w:val="VerbatimChar"/>
-        </w:rPr>
-        <w:t xml:space="preserve">## DEFINEDNAME: 21 00 00 01 0b 00 00 00 0a 00 00 00 00 00 00 0d 3b 00 00 00 00 0c 05 0c 00 0d 00 </w:t>
-      </w:r>
-      <w:r>
-        <w:br w:type="textWrapping"/>
-      </w:r>
-      <w:r>
-        <w:rPr>
-          <w:rStyle w:val="VerbatimChar"/>
-        </w:rPr>
-        <w:t xml:space="preserve">## DEFINEDNAME: 21 00 00 01 0b 00 00 00 0a 00 00 00 00 00 00 0d 3b 00 00 00 00 0c 05 0c 00 0d 00 </w:t>
-      </w:r>
-      <w:r>
-        <w:br w:type="textWrapping"/>
-      </w:r>
-      <w:r>
-        <w:rPr>
-          <w:rStyle w:val="VerbatimChar"/>
-        </w:rPr>
-        <w:t xml:space="preserve">## DEFINEDNAME: 21 00 00 01 0b 00 00 00 0a 00 00 00 00 00 00 0d 3b 00 00 00 00 0c 05 0c 00 0d 00</w:t>
-      </w:r>
-    </w:p>
-    <w:p>
-      <w:pPr>
-        <w:pStyle w:val="SourceCode"/>
-      </w:pPr>
-      <w:r>
-        <w:rPr>
-          <w:rStyle w:val="VerbatimChar"/>
-        </w:rPr>
-        <w:t xml:space="preserve">## DEFINEDNAME: 21 00 00 01 0b 00 00 00 0a 00 00 00 00 00 00 0d 3b 00 00 00 00 0c 05 0c 00 0d 00 </w:t>
-      </w:r>
-      <w:r>
-        <w:br w:type="textWrapping"/>
-      </w:r>
-      <w:r>
-        <w:rPr>
-          <w:rStyle w:val="VerbatimChar"/>
-        </w:rPr>
-        <w:t xml:space="preserve">## DEFINEDNAME: 21 00 00 01 0b 00 00 00 0a 00 00 00 00 00 00 0d 3b 00 00 00 00 0c 05 0c 00 0d 00 </w:t>
-      </w:r>
-      <w:r>
-        <w:br w:type="textWrapping"/>
-      </w:r>
-      <w:r>
-        <w:rPr>
-          <w:rStyle w:val="VerbatimChar"/>
-        </w:rPr>
-        <w:t xml:space="preserve">## DEFINEDNAME: 21 00 00 01 0b 00 00 00 0a 00 00 00 00 00 00 0d 3b 00 00 00 00 0c 05 0c 00 0d 00 </w:t>
-      </w:r>
-      <w:r>
-        <w:br w:type="textWrapping"/>
-      </w:r>
-      <w:r>
-        <w:rPr>
-          <w:rStyle w:val="VerbatimChar"/>
-        </w:rPr>
-        <w:t xml:space="preserve">## DEFINEDNAME: 21 00 00 01 0b 00 00 00 0a 00 00 00 00 00 00 0d 3b 00 00 00 00 0c 05 0c 00 0d 00 </w:t>
-      </w:r>
-      <w:r>
-        <w:br w:type="textWrapping"/>
-      </w:r>
-      <w:r>
-        <w:rPr>
-          <w:rStyle w:val="VerbatimChar"/>
-        </w:rPr>
-        <w:t xml:space="preserve">## DEFINEDNAME: 21 00 00 01 0b 00 00 00 0a 00 00 00 00 00 00 0d 3b 00 00 00 00 0c 05 0c 00 0d 00</w:t>
-      </w:r>
-    </w:p>
-    <w:p>
-      <w:pPr>
-        <w:pStyle w:val="SourceCode"/>
-      </w:pPr>
-      <w:r>
-        <w:rPr>
-          <w:rStyle w:val="VerbatimChar"/>
-        </w:rPr>
-        <w:t xml:space="preserve">## DEFINEDNAME: 21 00 00 01 0b 00 00 00 0a 00 00 00 00 00 00 0d 3b 00 00 00 00 0c 05 0c 00 0d 00 </w:t>
-      </w:r>
-      <w:r>
-        <w:br w:type="textWrapping"/>
-      </w:r>
-      <w:r>
-        <w:rPr>
-          <w:rStyle w:val="VerbatimChar"/>
-        </w:rPr>
-        <w:t xml:space="preserve">## DEFINEDNAME: 21 00 00 01 0b 00 00 00 0a 00 00 00 00 00 00 0d 3b 00 00 00 00 0c 05 0c 00 0d 00 </w:t>
-      </w:r>
-      <w:r>
-        <w:br w:type="textWrapping"/>
-      </w:r>
-      <w:r>
-        <w:rPr>
-          <w:rStyle w:val="VerbatimChar"/>
-        </w:rPr>
-        <w:t xml:space="preserve">## DEFINEDNAME: 21 00 00 01 0b 00 00 00 0a 00 00 00 00 00 00 0d 3b 00 00 00 00 0c 05 0c 00 0d 00 </w:t>
-      </w:r>
-      <w:r>
-        <w:br w:type="textWrapping"/>
-      </w:r>
-      <w:r>
-        <w:rPr>
-          <w:rStyle w:val="VerbatimChar"/>
-        </w:rPr>
-        <w:t xml:space="preserve">## DEFINEDNAME: 21 00 00 01 0b 00 00 00 0a 00 00 00 00 00 00 0d 3b 00 00 00 00 0c 05 0c 00 0d 00 </w:t>
-      </w:r>
-      <w:r>
-        <w:br w:type="textWrapping"/>
-      </w:r>
-      <w:r>
-        <w:rPr>
-          <w:rStyle w:val="VerbatimChar"/>
-        </w:rPr>
-        <w:t xml:space="preserve">## DEFINEDNAME: 21 00 00 01 0b 00 00 00 0a 00 00 00 00 00 00 0d 3b 00 00 00 00 0c 05 0c 00 0d 00</w:t>
-      </w:r>
-    </w:p>
-    <w:p>
-      <w:pPr>
-        <w:pStyle w:val="SourceCode"/>
-      </w:pPr>
-      <w:r>
-        <w:rPr>
-          <w:rStyle w:val="VerbatimChar"/>
-        </w:rPr>
-        <w:t xml:space="preserve">## DEFINEDNAME: 21 00 00 01 0b 00 00 00 0a 00 00 00 00 00 00 0d 3b 00 00 00 00 0c 05 0c 00 0d 00 </w:t>
-      </w:r>
-      <w:r>
-        <w:br w:type="textWrapping"/>
-      </w:r>
-      <w:r>
-        <w:rPr>
-          <w:rStyle w:val="VerbatimChar"/>
-        </w:rPr>
-        <w:t xml:space="preserve">## DEFINEDNAME: 21 00 00 01 0b 00 00 00 0a 00 00 00 00 00 00 0d 3b 00 00 00 00 0c 05 0c 00 0d 00 </w:t>
-      </w:r>
-      <w:r>
-        <w:br w:type="textWrapping"/>
-      </w:r>
-      <w:r>
-        <w:rPr>
-          <w:rStyle w:val="VerbatimChar"/>
-        </w:rPr>
-        <w:t xml:space="preserve">## DEFINEDNAME: 21 00 00 01 0b 00 00 00 0a 00 00 00 00 00 00 0d 3b 00 00 00 00 0c 05 0c 00 0d 00 </w:t>
-      </w:r>
-      <w:r>
-        <w:br w:type="textWrapping"/>
-      </w:r>
-      <w:r>
-        <w:rPr>
-          <w:rStyle w:val="VerbatimChar"/>
-        </w:rPr>
-        <w:t xml:space="preserve">## DEFINEDNAME: 21 00 00 01 0b 00 00 00 0a 00 00 00 00 00 00 0d 3b 00 00 00 00 0c 05 0c 00 0d 00 </w:t>
-      </w:r>
-      <w:r>
-        <w:br w:type="textWrapping"/>
-      </w:r>
-      <w:r>
-        <w:rPr>
-          <w:rStyle w:val="VerbatimChar"/>
-        </w:rPr>
-        <w:t xml:space="preserve">## DEFINEDNAME: 21 00 00 01 0b 00 00 00 0a 00 00 00 00 00 00 0d 3b 00 00 00 00 0c 05 0c 00 0d 00</w:t>
+        <w:t xml:space="preserve">2017</w:t>
       </w:r>
     </w:p>
     <w:p>
@@ -277,7 +89,7 @@
         <w:pStyle w:val="FirstParagraph"/>
       </w:pPr>
       <w:r>
-        <w:t xml:space="preserve">The Guanyindong site, located in Guanyindong village, Qianxi County of Guizhou Province (26°51′26″N, 105°58′7″E) at an elevation of 1464 m a.s.l., is a limestone cave site extending from east to west it was discovered by a team organized by the institute of Vertebrate Paleontology and Paleoanthropolgy(IVPP),Chinese Academy of Sciences in 1964. Several excavations were conducted in 1965, 1972 and 1973, yeilding A total of 176 cores, 1292 flakes, 1101 retouched pieces and 802 pieces of debris were identified.</w:t>
+        <w:t xml:space="preserve">The Guanyindong site, located in Guanyindong village, Qianxi County of Guizhou Province (26°51′26″N, 105°58′7″E) at an elevation of 1464 m a.s.l., is a limestone cave site extending from east to west it was discovered by a team organized by the institute of Vertebrate Paleontology and Paleoanthropolgy(IVPP),Chinese Academy of Sciences in 1964. Several excavations were conducted in 1965, 1972 and 1973, yeilding A total of 176 cores, 1292 flakes, 1101 retouched pieces and 804 pieces of debris were identified.</w:t>
       </w:r>
     </w:p>
     <w:p>
@@ -319,7 +131,33 @@
         <w:pStyle w:val="FirstParagraph"/>
       </w:pPr>
       <w:r>
-        <w:t xml:space="preserve">The assemblage is dominated by chert (78.02%) followed by limestone (20.59%) and small amounts of basalt, sandstone and quartz. In terms of retouched pieces, XXX of them are made of chert, XXX of them are made from limestone, which indicates hominins intended to selected chert as optimal raw material to manufacture stone tools. Based on previous study (Li, 2009; Leng, 2001),</w:t>
+        <w:t xml:space="preserve">Previous research reported that the stone artefacts are preliminarily made of siliceous limestone, In my observation,the majority of siliceous limestone is classified as chert, therefore, the assemblage is dominated by chert (78.02%) followed by limestone (20.59%) and basalt, sandstone and quartz were only occasionally used and constitute % and % of the assemblage respectively. Although the chert selected varies slightly from color to texture, sub-classification is not conducted due to the consistence of their physical properties which are homogeneous without fracture, joint and constant hardness. Table? Shows the different types of stone artefact that chert and limestone were employed. % chert flakes were retouched into stone tools indicating a high efficient exploit of this raw material, although it can be easily obtained nearby. In terms of retouched pieces, XXX of them are made of chert, XXX of them are made from limestone. It is obvious that hominins intended to selected chert as optimal raw material to manufacture stone tools.</w:t>
+      </w:r>
+      <w:r>
+        <w:t xml:space="preserve"> </w:t>
+      </w:r>
+      <w:r>
+        <w:t xml:space="preserve">flakes Retouched flakes cores debris total</w:t>
+      </w:r>
+      <w:r>
+        <w:t xml:space="preserve"> </w:t>
+      </w:r>
+      <w:r>
+        <w:t xml:space="preserve">Chert</w:t>
+      </w:r>
+      <w:r>
+        <w:br w:type="textWrapping"/>
+      </w:r>
+      <w:r>
+        <w:t xml:space="preserve">limestone</w:t>
+      </w:r>
+    </w:p>
+    <w:p>
+      <w:pPr>
+        <w:pStyle w:val="BodyText"/>
+      </w:pPr>
+      <w:r>
+        <w:t xml:space="preserve">The raw material source are mostly from local area that no further than 10km based on Leng and Li's investigation indicating the ability of local raw material guides the selectivity of kanppers . One possible chert source, located about 4km(stright distence) is called Jinyan hill, where chert nodules are exposed on surface(Leng, 2001).For limestone and volcanic rocks like basalt and quartz are all from local mountain, river bed and exposed layers. The majority of raw material are accessable within 6km(Li, 2009) suggesting an relative small foraging territory. Leng also found that the natural chert, volcanic rock, and siliceous limestone nodules were generally larger than specimen from GYD. According to source investigation, ancient knappers were inclined to obtain raw material locally and traverl short distence to get access to raw material, besides, they were aware of raw material selection indicated by the preference of chert, which is easier control and has better flaking property as main knapping object. It also suggests that their foraging radius allows them to collect raw material and return to cave without overnight stop.</w:t>
       </w:r>
     </w:p>
     <w:p>
@@ -337,15 +175,129 @@
         <w:pStyle w:val="FirstParagraph"/>
       </w:pPr>
       <w:r>
-        <w:t xml:space="preserve">We found 195 complete unretouched flakes. The average maximum length of the flakes is 62.6 mm, the average thickness is mm. There are 175 flakes or broken flake that have distinguishable platforms, that can be divided into cortex (9.1 %), plain (61.1 %), facet (%), dihederal (10.3 %%) and focus. The shapes of platform include triangle (37.2 %), fusiform (19.6%), quadrangle (27.7%) and CDG (13.5%). Most of flakes dorsal side is partially covered with cortex (%). And the average scar number is xxx. The directions of these scars are recorded. Among them, the scars with the same directions of flake are dominated (%), following with opposite direction(%). We also found a number of centripetal scars (%).</w:t>
+        <w:drawing>
+          <wp:inline>
+            <wp:extent cx="4620126" cy="3696101"/>
+            <wp:effectExtent b="0" l="0" r="0" t="0"/>
+            <wp:docPr descr="" id="1" name="Picture"/>
+            <a:graphic>
+              <a:graphicData uri="http://schemas.openxmlformats.org/drawingml/2006/picture">
+                <pic:pic>
+                  <pic:nvPicPr>
+                    <pic:cNvPr descr="hu_artefacts_report_files/figure-docx/flakebasics-1.png" id="0" name="Picture"/>
+                    <pic:cNvPicPr>
+                      <a:picLocks noChangeArrowheads="1" noChangeAspect="1"/>
+                    </pic:cNvPicPr>
+                  </pic:nvPicPr>
+                  <pic:blipFill>
+                    <a:blip r:embed="rId24"/>
+                    <a:stretch>
+                      <a:fillRect/>
+                    </a:stretch>
+                  </pic:blipFill>
+                  <pic:spPr bwMode="auto">
+                    <a:xfrm>
+                      <a:off x="0" y="0"/>
+                      <a:ext cx="4620126" cy="3696101"/>
+                    </a:xfrm>
+                    <a:prstGeom prst="rect">
+                      <a:avLst/>
+                    </a:prstGeom>
+                    <a:noFill/>
+                    <a:ln w="9525">
+                      <a:noFill/>
+                      <a:headEnd/>
+                      <a:tailEnd/>
+                    </a:ln>
+                  </pic:spPr>
+                </pic:pic>
+              </a:graphicData>
+            </a:graphic>
+          </wp:inline>
+        </w:drawing>
+      </w:r>
+    </w:p>
+    <w:p>
+      <w:pPr>
+        <w:pStyle w:val="FigureWithCaption"/>
+      </w:pPr>
+      <w:r>
+        <w:drawing>
+          <wp:inline>
+            <wp:extent cx="4620126" cy="3696101"/>
+            <wp:effectExtent b="0" l="0" r="0" t="0"/>
+            <wp:docPr descr="Figure 1 Distribution of flake thickness at three points across the flake" id="1" name="Picture"/>
+            <a:graphic>
+              <a:graphicData uri="http://schemas.openxmlformats.org/drawingml/2006/picture">
+                <pic:pic>
+                  <pic:nvPicPr>
+                    <pic:cNvPr descr="hu_artefacts_report_files/figure-docx/thicknessplot-1.png" id="0" name="Picture"/>
+                    <pic:cNvPicPr>
+                      <a:picLocks noChangeArrowheads="1" noChangeAspect="1"/>
+                    </pic:cNvPicPr>
+                  </pic:nvPicPr>
+                  <pic:blipFill>
+                    <a:blip r:embed="rId25"/>
+                    <a:stretch>
+                      <a:fillRect/>
+                    </a:stretch>
+                  </pic:blipFill>
+                  <pic:spPr bwMode="auto">
+                    <a:xfrm>
+                      <a:off x="0" y="0"/>
+                      <a:ext cx="4620126" cy="3696101"/>
+                    </a:xfrm>
+                    <a:prstGeom prst="rect">
+                      <a:avLst/>
+                    </a:prstGeom>
+                    <a:noFill/>
+                    <a:ln w="9525">
+                      <a:noFill/>
+                      <a:headEnd/>
+                      <a:tailEnd/>
+                    </a:ln>
+                  </pic:spPr>
+                </pic:pic>
+              </a:graphicData>
+            </a:graphic>
+          </wp:inline>
+        </w:drawing>
+      </w:r>
+    </w:p>
+    <w:p>
+      <w:pPr>
+        <w:pStyle w:val="ImageCaption"/>
+      </w:pPr>
+      <w:r>
+        <w:t xml:space="preserve">Figure 1 Distribution of flake thickness at three points across the flake</w:t>
+      </w:r>
+    </w:p>
+    <w:p>
+      <w:pPr>
+        <w:pStyle w:val="BodyText"/>
+      </w:pPr>
+      <w:r>
+        <w:t xml:space="preserve">We found 1292 flake pieces including complete flake (195), retouched flake(195), flake breaks(195), and retouched flake breaks(195),. The average maximum length of the flakes pieces is 51.3 mm, the average thickness is18.3 mm. These figures suggest that the flake from GYD are thin, indicating the ability of knapping control. There are 175 flakes or broken flake that have distinguishable platforms, that can be divided into cortex (9.1 %), plain (61.1 %), facet (%), dihederal (10.3 %%) and focus. One noticeable character of the flake assemblage is the relative higher prepared platform compared with other sites in China during Middle Palaeolithic. It indicates a high exploitation capacity of raw material, probably due either to technological capacity or raw material’s flaking property. The average thickness of platform is xxx; the average width of platform is xxx. The shapes of platform include triangle (37.2 %), fusiform (19.6%), quadrangle (27.7%) and CDG (13.5%) and with a small account of trapezoid ，rectangle and irregular. In order to explore the possible relationship between platform shape with flake thickness, we compared the platform shapes with thickness at 50 max dim. Fig? shows that thickness of flakes which have CDG platform shape is more concentrated around 10-15mm. Flakes with triangle platform shape is the thickest around 20mm. Fig? shows the relationship between platform shapes and flake dimension. % of flakes dorsal side is partially covered with cortex. Most of The cortex is limited ranging from 5 to 10 percentage. The average scar number is 2.96 while the standard deviation is 1.66. Flakes with 3 dorsal scars are the largest proportion.87% flakes have scar number less than 4. It suggests that before hominins brought knapping products into the cave, they knapped the blank outside of the cave therefore the flakes are on the late stage of knapping and with less cortex. The directions of scars of 356 flakes are recorded. We divided the directions into 8 sections. Among them, 190 flakes have dorsal scars that with the same directions of the flake, following with opposite direction(%). We also found a number of centripetal scars (%). Figure</w:t>
+      </w:r>
+      <w:r>
+        <w:t xml:space="preserve"> </w:t>
+      </w:r>
+      <w:r>
+        <w:t xml:space="preserve">1</w:t>
+      </w:r>
+      <w:r>
+        <w:t xml:space="preserve"> </w:t>
+      </w:r>
+      <w:r>
+        <w:t xml:space="preserve">shows the thickness distribution at 25%. 50% and 75%.From the chart, we can infer that the thickness at 25% is the thinnest place and thickness at 50% and 75% shares the same max dimension. It indicates that the knappers have a good control over thickness that can make the thickness under a particular thickness range. Since the max points of thickness of these three places are all around 12mm in GYD, it is reasonable to conclude that the form flakes of GYD is well controlled and relative flat.</w:t>
       </w:r>
     </w:p>
     <w:p>
       <w:pPr>
         <w:pStyle w:val="Heading2"/>
       </w:pPr>
-      <w:bookmarkStart w:id="24" w:name="cores"/>
-      <w:bookmarkEnd w:id="24"/>
+      <w:bookmarkStart w:id="26" w:name="cores"/>
+      <w:bookmarkEnd w:id="26"/>
       <w:r>
         <w:t xml:space="preserve">Cores</w:t>
       </w:r>
@@ -355,15 +307,15 @@
         <w:pStyle w:val="FirstParagraph"/>
       </w:pPr>
       <w:r>
-        <w:t xml:space="preserve">We found 176 cores in the lithic assemblage. According to the number of platform, there are 3 types of cores: single platform (%), double platform (%) and multiple platform (%). According to technological reduction, they can be classified as ordinary core (%), blade core (%), disc core (%) and Levallois core(%). The average max dimensions of cores are xx mm. Most of them are covered with partial cortex(%). And their location is always on platform (%) and bottom (%). The type of platform is dominated by plain (%) which suggests that most of cores are not prepared and insufficient exploited. This observation also reinforced by the small number of rotation.</w:t>
+        <w:t xml:space="preserve">We found 176 cores in the lithic assemblage. The average dimension is xxx and with an average weight of xxx g. This dimension is slightly larger than flakes indicating The average max dimensions of cores are xx mm.The flaking technique of GYD is free hand percussion with hard hammer. Chert dominates the raw material of cores(%). There are various geometries of cores including irregular(%), conic(%), column(%) and small account of wedged and circle. According to the number of platform, there are 3 types of cores: single platform (%), double platform (%) and multiple platform (%). According to technological reduction, they can be classified as ordinary core (%), blade core (%), disc core (%) and Levallois core(%). Fig? shows the scar number of each core. The primary cores just produced 1-4 flake scars and then discarded. The cores that have more than 8 scars are occasionally shown. It suggests that the cores are not efficiently exploited. The average scar length is xxx mm which is . Most of them are covered with zero(%) or low percentage cortex( %Fig?) . The cortex location is always on platform (%) and bottom (%). Fig? shows the types of platform. The majority of platform type is plain (%) which suggests that using former scars as platform to continue flaking following flakes is the main strategy of knapping. Remarkably, there are a notable amount of facet platforms() which presented with higher frequency on Levallois, blade and discoid cores indicating predetermined strategy was applied on more complicated techniques. The majority of cores have 1 or 2 rotation which means after knapping from one platform and then make a rotation to find a new platform to keep flaking when the original platform is no longer suitable for further knapping. The small number of rotations reinforced the observation that most of cores in GYD are casual cores either due to the technological limitation or to the availability source of local raw materials.</w:t>
       </w:r>
     </w:p>
     <w:p>
       <w:pPr>
         <w:pStyle w:val="Heading2"/>
       </w:pPr>
-      <w:bookmarkStart w:id="25" w:name="retouched-pieces"/>
-      <w:bookmarkEnd w:id="25"/>
+      <w:bookmarkStart w:id="27" w:name="retouched-pieces"/>
+      <w:bookmarkEnd w:id="27"/>
       <w:r>
         <w:t xml:space="preserve">Retouched pieces</w:t>
       </w:r>
@@ -373,15 +325,15 @@
         <w:pStyle w:val="FirstParagraph"/>
       </w:pPr>
       <w:r>
-        <w:t xml:space="preserve">A total of 1101 retouched pieces were found, accounting for 48.5% of lithic assemblage. The average max dimension is xxx. % retouched pieces are made on flakes (%) and flake breaks (%), others are made on either chunks or pebbles. Side scrapers dominate the sub-division of retouched pieces (%), followed by denticulates and borers. Convex edge constitutes the largest proportion of the edge shapes of side scrapers(%). Looking at the location of retouch and the size of the retouched flakes can provide us further insight into retouching behaviours. Most of tools have more than one retouched edges. We introduced two concepts “Zone Index” and “Geometric Index of Unifacial Reduction(GIUR)” to estimate the invasion and intensity of retouching. From our observation… We also measured the angle of each retouched edge. For notch pieces(n=91), we found that most notches only have one notch end on each retouched piece and the average depth and length is xx and xx. The location of retouching is mainly on one side which defined as longer side of the piece.</w:t>
+        <w:t xml:space="preserve">A total of 1101 retouched pieces were found in the assemblage, accounting for 48.5% of lithic assemblage. Compared with unretouched flakes, retouched flakes’ max dimension and mass are smaller(Fig?). In terms of raw materials, retouched flakes made of chert are the smallest. Limestone is slightly larger than chert(Fig?). The average max dimension is xxx. % retouched pieces are made on flakes (%) and flake breaks (%), others are made on either chunks or pebbles. Side scrapers dominate the sub-division of retouched pieces (%), followed by denticulates and borers. Convex edge constitutes the largest proportion of the edge shapes of side scrapers(%). Over % retouched pieces have more than 1 edge. Fig? and Fig? show the edge number distribution and edge shapes of each piece . Looking at the location of retouch and the size of the retouched flakes can provide us further insight into retouching behaviours. Most of tools have more than one retouched edges. We introduced two concepts “Zone Index” and “Geometric Index of Unifacial Reduction(GIUR)” to estimate the invasion and intensity of retouching. From our observation… We also measured the angle of each retouched edge. For notch pieces(n=91), we found that most notches only have one notch end on each retouched piece and the average depth and length is xx and xx. The location of retouching is mainly on one side which defined as longer geometric side of the piece.</w:t>
       </w:r>
     </w:p>
     <w:p>
       <w:pPr>
         <w:pStyle w:val="Heading3"/>
       </w:pPr>
-      <w:bookmarkStart w:id="26" w:name="indices"/>
-      <w:bookmarkEnd w:id="26"/>
+      <w:bookmarkStart w:id="28" w:name="indices"/>
+      <w:bookmarkEnd w:id="28"/>
       <w:r>
         <w:t xml:space="preserve">Indices</w:t>
       </w:r>
@@ -390,8 +342,8 @@
       <w:pPr>
         <w:pStyle w:val="Heading2"/>
       </w:pPr>
-      <w:bookmarkStart w:id="27" w:name="levallois"/>
-      <w:bookmarkEnd w:id="27"/>
+      <w:bookmarkStart w:id="29" w:name="levallois"/>
+      <w:bookmarkEnd w:id="29"/>
       <w:r>
         <w:t xml:space="preserve">Levallois</w:t>
       </w:r>
@@ -408,8 +360,8 @@
       <w:pPr>
         <w:pStyle w:val="Heading1"/>
       </w:pPr>
-      <w:bookmarkStart w:id="28" w:name="discussion"/>
-      <w:bookmarkEnd w:id="28"/>
+      <w:bookmarkStart w:id="30" w:name="discussion"/>
+      <w:bookmarkEnd w:id="30"/>
       <w:r>
         <w:t xml:space="preserve">Discussion</w:t>
       </w:r>
@@ -462,8 +414,8 @@
       <w:pPr>
         <w:pStyle w:val="Heading1"/>
       </w:pPr>
-      <w:bookmarkStart w:id="29" w:name="conclusion"/>
-      <w:bookmarkEnd w:id="29"/>
+      <w:bookmarkStart w:id="31" w:name="conclusion"/>
+      <w:bookmarkEnd w:id="31"/>
       <w:r>
         <w:t xml:space="preserve">Conclusion</w:t>
       </w:r>
@@ -685,7 +637,7 @@
     </w:lvl>
   </w:abstractNum>
   <w:abstractNum w:abstractNumId="990">
-    <w:nsid w:val="fe7701ab"/>
+    <w:nsid w:val="47773bc5"/>
     <w:multiLevelType w:val="multilevel"/>
     <w:lvl w:ilvl="0">
       <w:numFmt w:val="bullet"/>
@@ -766,7 +718,7 @@
     </w:lvl>
   </w:abstractNum>
   <w:abstractNum w:abstractNumId="99421">
-    <w:nsid w:val="5ca8039b"/>
+    <w:nsid w:val="a8a738e2"/>
     <w:multiLevelType w:val="multilevel"/>
     <w:lvl w:ilvl="0">
       <w:start w:val="1"/>

</xml_diff>

<commit_message>
percentage of chert tools
</commit_message>
<xml_diff>
--- a/report/hu_artefacts_report.docx
+++ b/report/hu_artefacts_report.docx
@@ -131,7 +131,7 @@
         <w:pStyle w:val="FirstParagraph"/>
       </w:pPr>
       <w:r>
-        <w:t xml:space="preserve">Previous research reported that the stone artefacts are preliminarily made of siliceous limestone, In my observation,the majority of siliceous limestone is classified as chert, therefore, the assemblage is dominated by chert (78.02%) followed by limestone (20.59%) and basalt, sandstone and quartz were only occasionally used and constitute % and % of the assemblage respectively. Although the chert selected varies slightly from color to texture, sub-classification is not conducted due to the consistence of their physical properties which are homogeneous without fracture, joint and constant hardness. Table? Shows the different types of stone artefact that chert and limestone were employed. % chert flakes were retouched into stone tools indicating a high efficient exploit of this raw material, although it can be easily obtained nearby. In terms of retouched pieces, XXX of them are made of chert, XXX of them are made from limestone. It is obvious that hominins intended to selected chert as optimal raw material to manufacture stone tools.</w:t>
+        <w:t xml:space="preserve">Previous research reported that the stone artefacts are preliminarily made of siliceous limestone, In my observation,the majority of siliceous limestone is classified as chert, therefore, the assemblage is dominated by chert (78.02%) followed by limestone (20.59%) and basalt, sandstone and quartz were only occasionally used and constitute % and % of the assemblage respectively. Although the chert selected varies slightly from color to texture, sub-classification is not conducted due to the consistence of their physical properties which are homogeneous without fracture, joint and constant hardness. Table? Shows the different types of stone artefact that chert and limestone were employed. 84.92 % chert flakes were retouched into stone tools indicating a high efficient exploit of this raw material, although it can be easily obtained nearby. In terms of retouched pieces, XXX of them are made of chert, XXX of them are made from limestone. It is obvious that hominins intended to selected chert as optimal raw material to manufacture stone tools.</w:t>
       </w:r>
       <w:r>
         <w:t xml:space="preserve"> </w:t>
@@ -226,7 +226,7 @@
           <wp:inline>
             <wp:extent cx="4620126" cy="3696101"/>
             <wp:effectExtent b="0" l="0" r="0" t="0"/>
-            <wp:docPr descr="Figure 1 Distribution of flake thickness at three points across the flake" id="1" name="Picture"/>
+            <wp:docPr descr="Figure 1: Distribution of flake thickness at three points across the flake" id="1" name="Picture"/>
             <a:graphic>
               <a:graphicData uri="http://schemas.openxmlformats.org/drawingml/2006/picture">
                 <pic:pic>
@@ -269,7 +269,7 @@
         <w:pStyle w:val="ImageCaption"/>
       </w:pPr>
       <w:r>
-        <w:t xml:space="preserve">Figure 1 Distribution of flake thickness at three points across the flake</w:t>
+        <w:t xml:space="preserve">Figure 1: Distribution of flake thickness at three points across the flake</w:t>
       </w:r>
     </w:p>
     <w:p>
@@ -277,7 +277,13 @@
         <w:pStyle w:val="BodyText"/>
       </w:pPr>
       <w:r>
-        <w:t xml:space="preserve">We found 1292 flake pieces including complete flake (195), retouched flake(195), flake breaks(195), and retouched flake breaks(195),. The average maximum length of the flakes pieces is 51.3 mm, the average thickness is18.3 mm. These figures suggest that the flake from GYD are thin, indicating the ability of knapping control. There are 175 flakes or broken flake that have distinguishable platforms, that can be divided into cortex (9.1 %), plain (61.1 %), facet (%), dihederal (10.3 %%) and focus. One noticeable character of the flake assemblage is the relative higher prepared platform compared with other sites in China during Middle Palaeolithic. It indicates a high exploitation capacity of raw material, probably due either to technological capacity or raw material’s flaking property. The average thickness of platform is xxx; the average width of platform is xxx. The shapes of platform include triangle (37.2 %), fusiform (19.6%), quadrangle (27.7%) and CDG (13.5%) and with a small account of trapezoid ，rectangle and irregular. In order to explore the possible relationship between platform shape with flake thickness, we compared the platform shapes with thickness at 50 max dim. Fig? shows that thickness of flakes which have CDG platform shape is more concentrated around 10-15mm. Flakes with triangle platform shape is the thickest around 20mm. Fig? shows the relationship between platform shapes and flake dimension. % of flakes dorsal side is partially covered with cortex. Most of The cortex is limited ranging from 5 to 10 percentage. The average scar number is 2.96 while the standard deviation is 1.66. Flakes with 3 dorsal scars are the largest proportion.87% flakes have scar number less than 4. It suggests that before hominins brought knapping products into the cave, they knapped the blank outside of the cave therefore the flakes are on the late stage of knapping and with less cortex. The directions of scars of 356 flakes are recorded. We divided the directions into 8 sections. Among them, 190 flakes have dorsal scars that with the same directions of the flake, following with opposite direction(%). We also found a number of centripetal scars (%). Figure</w:t>
+        <w:t xml:space="preserve">We found 1292 flake pieces including complete flake (195), retouched flake(195), flake breaks(195), and retouched flake breaks(195),. The average maximum length of the flakes pieces is 51.3 mm, the average thickness is18.3 mm. These figures suggest that the flake from GYD are thin, indicating the ability of knapping control. There are 175 flakes or broken flake that have distinguishable platforms, that can be divided into cortex (9.1 %), plain (61.1 %), facet (%), dihederal (10.3 %%) and focus. One noticeable character of the flake assemblage is the relative higher prepared platform compared with other sites in China during Middle Palaeolithic. It indicates a high exploitation capacity of raw material, probably due either to technological capacity or raw material’s flaking property. The average thickness of platform is xxx; the average width of platform is xxx. The shapes of platform include triangle (37.2 %), fusiform (19.6%), quadrangle (27.7%) and CDG (13.5%) and with a small account of trapezoid ，rectangle and irregular.</w:t>
+      </w:r>
+      <w:r>
+        <w:t xml:space="preserve"> </w:t>
+      </w:r>
+      <w:r>
+        <w:t xml:space="preserve">In order to explore the possible relationship between platform shape with flake thickness, we compared the platform shapes with thickness at 50 max dim. Fig? shows that thickness of flakes which have CDG platform shape is more concentrated around 10-15mm. Flakes with triangle platform shape is the thickest around 20mm. Fig? shows the relationship between platform shapes and flake dimension. % of flakes dorsal side is partially covered with cortex. Most of The cortex is limited ranging from 5 to 10 percentage. The average scar number is 2.96 while the standard deviation is 1.66. Flakes with 3 dorsal scars are the largest proportion.87% flakes have scar number less than 4. It suggests that before hominins brought knapping products into the cave, they knapped the blank outside of the cave therefore the flakes are on the late stage of knapping and with less cortex. The directions of scars of 356 flakes are recorded. We divided the directions into 8 sections. Among them, 190 flakes have dorsal scars that with the same directions of the flake, following with opposite direction(%). We also found a number of centripetal scars (%). Figure</w:t>
       </w:r>
       <w:r>
         <w:t xml:space="preserve"> </w:t>
@@ -637,7 +643,7 @@
     </w:lvl>
   </w:abstractNum>
   <w:abstractNum w:abstractNumId="990">
-    <w:nsid w:val="47773bc5"/>
+    <w:nsid w:val="cba69d88"/>
     <w:multiLevelType w:val="multilevel"/>
     <w:lvl w:ilvl="0">
       <w:numFmt w:val="bullet"/>
@@ -718,7 +724,7 @@
     </w:lvl>
   </w:abstractNum>
   <w:abstractNum w:abstractNumId="99421">
-    <w:nsid w:val="a8a738e2"/>
+    <w:nsid w:val="880e7c86"/>
     <w:multiLevelType w:val="multilevel"/>
     <w:lvl w:ilvl="0">
       <w:start w:val="1"/>

</xml_diff>